<commit_message>
Changed dataset due to low accuracy and build model
</commit_message>
<xml_diff>
--- a/PDE4433 CW2_Report _ M01037028 _ Jayashanka Anushan.docx
+++ b/PDE4433 CW2_Report _ M01037028 _ Jayashanka Anushan.docx
@@ -1741,6 +1741,19 @@
       </w:r>
     </w:p>
     <w:p>
+      <w:pPr>
+        <w:pStyle w:val="TableofFigures"/>
+        <w:tabs>
+          <w:tab w:val="right" w:leader="dot" w:pos="9016"/>
+        </w:tabs>
+        <w:rPr>
+          <w:rFonts w:asciiTheme="minorHAnsi" w:eastAsiaTheme="minorEastAsia" w:hAnsiTheme="minorHAnsi" w:cs="Arial Unicode MS"/>
+          <w:noProof/>
+          <w:color w:val="auto"/>
+          <w:sz w:val="22"/>
+          <w:lang w:bidi="si-LK"/>
+        </w:rPr>
+      </w:pPr>
       <w:r>
         <w:fldChar w:fldCharType="begin"/>
       </w:r>
@@ -1750,14 +1763,73 @@
       <w:r>
         <w:fldChar w:fldCharType="separate"/>
       </w:r>
-      <w:r>
-        <w:rPr>
-          <w:b/>
-          <w:bCs/>
-          <w:noProof/>
-        </w:rPr>
-        <w:t>No table of figures entries found.</w:t>
-      </w:r>
+      <w:hyperlink w:anchor="_Toc193566657" w:history="1">
+        <w:r>
+          <w:rPr>
+            <w:rStyle w:val="Hyperlink"/>
+            <w:noProof/>
+          </w:rPr>
+          <w:t>Figure 2</w:t>
+        </w:r>
+        <w:r>
+          <w:rPr>
+            <w:rStyle w:val="Hyperlink"/>
+            <w:noProof/>
+          </w:rPr>
+          <w:noBreakHyphen/>
+          <w:t>1 Dataset Sample Source:(Author Developed)</w:t>
+        </w:r>
+        <w:r>
+          <w:rPr>
+            <w:noProof/>
+            <w:webHidden/>
+          </w:rPr>
+          <w:tab/>
+        </w:r>
+        <w:r>
+          <w:rPr>
+            <w:noProof/>
+            <w:webHidden/>
+          </w:rPr>
+          <w:fldChar w:fldCharType="begin"/>
+        </w:r>
+        <w:r>
+          <w:rPr>
+            <w:noProof/>
+            <w:webHidden/>
+          </w:rPr>
+          <w:instrText xml:space="preserve"> PAGEREF _Toc193566657 \h </w:instrText>
+        </w:r>
+        <w:r>
+          <w:rPr>
+            <w:noProof/>
+            <w:webHidden/>
+          </w:rPr>
+        </w:r>
+        <w:r>
+          <w:rPr>
+            <w:noProof/>
+            <w:webHidden/>
+          </w:rPr>
+          <w:fldChar w:fldCharType="separate"/>
+        </w:r>
+        <w:r>
+          <w:rPr>
+            <w:noProof/>
+            <w:webHidden/>
+          </w:rPr>
+          <w:t>3</w:t>
+        </w:r>
+        <w:r>
+          <w:rPr>
+            <w:noProof/>
+            <w:webHidden/>
+          </w:rPr>
+          <w:fldChar w:fldCharType="end"/>
+        </w:r>
+      </w:hyperlink>
+    </w:p>
+    <w:p>
       <w:r>
         <w:rPr>
           <w:b/>
@@ -1788,31 +1860,16 @@
       </w:r>
     </w:p>
     <w:p>
-      <w:r>
-        <w:fldChar w:fldCharType="begin"/>
-      </w:r>
-      <w:r>
-        <w:instrText xml:space="preserve"> TOC \h \z \c "Table" </w:instrText>
-      </w:r>
-      <w:r>
-        <w:fldChar w:fldCharType="separate"/>
-      </w:r>
-      <w:r>
-        <w:rPr>
-          <w:b/>
-          <w:bCs/>
-          <w:noProof/>
-        </w:rPr>
-        <w:t>No table of figures entries found.</w:t>
-      </w:r>
-      <w:r>
-        <w:rPr>
-          <w:b/>
-          <w:bCs/>
-          <w:noProof/>
-        </w:rPr>
-        <w:fldChar w:fldCharType="end"/>
-      </w:r>
+      <w:fldSimple w:instr=" TOC \h \z \c &quot;Table&quot; ">
+        <w:r>
+          <w:rPr>
+            <w:b/>
+            <w:bCs/>
+            <w:noProof/>
+          </w:rPr>
+          <w:t>No table of figures entries found.</w:t>
+        </w:r>
+      </w:fldSimple>
     </w:p>
     <w:p>
       <w:pPr>
@@ -1843,12 +1900,14 @@
         </w:sectPr>
       </w:pPr>
       <w:bookmarkStart w:id="1" w:name="_Toc190871493"/>
+      <w:bookmarkStart w:id="2" w:name="_GoBack"/>
     </w:p>
     <w:p>
       <w:pPr>
         <w:pStyle w:val="Heading1"/>
       </w:pPr>
-      <w:bookmarkStart w:id="2" w:name="_Toc192600997"/>
+      <w:bookmarkStart w:id="3" w:name="_Toc192600997"/>
+      <w:bookmarkEnd w:id="2"/>
       <w:r>
         <w:rPr>
           <w:rStyle w:val="Strong"/>
@@ -1859,7 +1918,7 @@
         <w:t>Introduction</w:t>
       </w:r>
       <w:bookmarkEnd w:id="1"/>
-      <w:bookmarkEnd w:id="2"/>
+      <w:bookmarkEnd w:id="3"/>
       <w:r>
         <w:rPr>
           <w:rStyle w:val="Strong"/>
@@ -1870,7 +1929,7 @@
       </w:r>
     </w:p>
     <w:p>
-      <w:bookmarkStart w:id="3" w:name="_Toc190871494"/>
+      <w:bookmarkStart w:id="4" w:name="_Toc190871494"/>
       <w:r>
         <w:t>This project focuses on the development of an Autonomous Reforestation Robot utilizing machine learning techniques. The primary objective</w:t>
       </w:r>
@@ -1895,17 +1954,43 @@
     </w:p>
     <w:p>
       <w:r>
-        <w:t>The robot will gather key parameters such as soil moisture, humidity, nitrogen, potassium, and phosphorus levels, along with photographic images of the soil. These collected data points will then be analyzed to determine the most suitable crop type for the specified area. The analysis will primarily focus on identifying the soil type based on an average of the captured images, followed by aggregating the sensor data to derive meaningful insights. The final predictions will be generated through a comprehensive reanalysis of all collected information.</w:t>
-      </w:r>
-    </w:p>
-    <w:p>
-      <w:r>
-        <w:t>To achieve accurate predictions, the project will incorporate image processing techniques using a pre-trained VGG16 model with additional training data. The output from this model will then be processed using a supervised learning model, which will predict the optimal crop type based on the analyzed soil and environmental conditions.</w:t>
-      </w:r>
-    </w:p>
-    <w:p>
+        <w:t>The robot will gather key parameters such as soil moisture, humidity, nitrogen, potassium, and phosphorus levels. These collected data points will then be analyzed to determine the most suitable crop type for the specified area. The analysis will primarily focus on identifying</w:t>
+      </w:r>
+      <w:r>
+        <w:t xml:space="preserve"> the suitable crop type</w:t>
+      </w:r>
+      <w:r>
+        <w:t xml:space="preserve"> followed by aggregating the sensor data to derive meaningful insights. The final predictions will be generated through a comprehensive reanalysis of all collected information.</w:t>
+      </w:r>
+    </w:p>
+    <w:p>
+      <w:r>
+        <w:t>All the data collected via sensors will</w:t>
+      </w:r>
+      <w:r>
+        <w:t xml:space="preserve"> be processed using a supervised learning model, which will predict the optimal crop type</w:t>
+      </w:r>
+      <w:r>
+        <w:t xml:space="preserve">. </w:t>
+      </w:r>
       <w:r>
         <w:t>This approach aims to enhance precision in crop recommendation, thereby contributing to efficient and sustainable agricultural practices.</w:t>
+      </w:r>
+    </w:p>
+    <w:p/>
+    <w:p>
+      <w:pPr>
+        <w:pStyle w:val="Heading1"/>
+      </w:pPr>
+      <w:bookmarkStart w:id="5" w:name="_Toc192600998"/>
+      <w:r>
+        <w:t>Used Dataset</w:t>
+      </w:r>
+      <w:bookmarkEnd w:id="5"/>
+    </w:p>
+    <w:p>
+      <w:r>
+        <w:t>For the analysis propose the data collected from Kaggle dataset.</w:t>
       </w:r>
     </w:p>
     <w:p>
@@ -1915,23 +2000,17 @@
         </w:rPr>
       </w:pPr>
       <w:r>
+        <w:t xml:space="preserve">Data Source: </w:t>
+      </w:r>
+      <w:r>
+        <w:t>https://www.kaggle.com/datasets/varshitanalluri/crop-recommendation-dataset</w:t>
+      </w:r>
+      <w:r>
         <w:rPr>
           <w:color w:val="FF0000"/>
         </w:rPr>
-        <w:t>***Consider to develop watering part once done all the phases of scanning and crop prediction.</w:t>
-      </w:r>
-    </w:p>
-    <w:p>
-      <w:pPr>
-        <w:pStyle w:val="Heading1"/>
-      </w:pPr>
-      <w:bookmarkStart w:id="4" w:name="_Toc192600998"/>
-      <w:r>
-        <w:t>Used Dataset</w:t>
-      </w:r>
-      <w:bookmarkStart w:id="5" w:name="_GoBack"/>
-      <w:bookmarkEnd w:id="4"/>
-      <w:bookmarkEnd w:id="5"/>
+        <w:t xml:space="preserve"> </w:t>
+      </w:r>
     </w:p>
     <w:p>
       <w:pPr>
@@ -1939,312 +2018,217 @@
           <w:color w:val="FF0000"/>
         </w:rPr>
       </w:pPr>
+    </w:p>
+    <w:p>
+      <w:r>
+        <w:t>This dataset consists of 8 features and one from these features is the target output.</w:t>
+      </w:r>
+    </w:p>
+    <w:p>
+      <w:pPr>
+        <w:keepNext/>
+        <w:jc w:val="center"/>
+      </w:pPr>
       <w:r>
         <w:rPr>
-          <w:color w:val="FF0000"/>
+          <w:noProof/>
         </w:rPr>
-        <w:t xml:space="preserve">3- dataset description with screenshots of sample images/ rows. this includes discussion of the variable (inputs and output) and any pre-processing. </w:t>
+        <w:drawing>
+          <wp:inline distT="0" distB="0" distL="0" distR="0" wp14:anchorId="4758B6AD" wp14:editId="7A7FC254">
+            <wp:extent cx="5731510" cy="1764665"/>
+            <wp:effectExtent l="0" t="0" r="2540" b="6985"/>
+            <wp:docPr id="1" name="Picture 1"/>
+            <wp:cNvGraphicFramePr>
+              <a:graphicFrameLocks xmlns:a="http://schemas.openxmlformats.org/drawingml/2006/main" noChangeAspect="1"/>
+            </wp:cNvGraphicFramePr>
+            <a:graphic xmlns:a="http://schemas.openxmlformats.org/drawingml/2006/main">
+              <a:graphicData uri="http://schemas.openxmlformats.org/drawingml/2006/picture">
+                <pic:pic xmlns:pic="http://schemas.openxmlformats.org/drawingml/2006/picture">
+                  <pic:nvPicPr>
+                    <pic:cNvPr id="0" name="Picture 1"/>
+                    <pic:cNvPicPr>
+                      <a:picLocks noChangeAspect="1" noChangeArrowheads="1"/>
+                    </pic:cNvPicPr>
+                  </pic:nvPicPr>
+                  <pic:blipFill>
+                    <a:blip r:embed="rId11">
+                      <a:extLst>
+                        <a:ext uri="{28A0092B-C50C-407E-A947-70E740481C1C}">
+                          <a14:useLocalDpi xmlns:a14="http://schemas.microsoft.com/office/drawing/2010/main" val="0"/>
+                        </a:ext>
+                      </a:extLst>
+                    </a:blip>
+                    <a:srcRect/>
+                    <a:stretch>
+                      <a:fillRect/>
+                    </a:stretch>
+                  </pic:blipFill>
+                  <pic:spPr bwMode="auto">
+                    <a:xfrm>
+                      <a:off x="0" y="0"/>
+                      <a:ext cx="5731510" cy="1764665"/>
+                    </a:xfrm>
+                    <a:prstGeom prst="rect">
+                      <a:avLst/>
+                    </a:prstGeom>
+                    <a:noFill/>
+                    <a:ln>
+                      <a:noFill/>
+                    </a:ln>
+                  </pic:spPr>
+                </pic:pic>
+              </a:graphicData>
+            </a:graphic>
+          </wp:inline>
+        </w:drawing>
+      </w:r>
+    </w:p>
+    <w:p>
+      <w:pPr>
+        <w:pStyle w:val="Caption"/>
+        <w:jc w:val="center"/>
+      </w:pPr>
+      <w:bookmarkStart w:id="6" w:name="_Toc193566657"/>
+      <w:r>
+        <w:t xml:space="preserve">Figure </w:t>
+      </w:r>
+      <w:fldSimple w:instr=" STYLEREF 1 \s ">
+        <w:r>
+          <w:rPr>
+            <w:noProof/>
+          </w:rPr>
+          <w:t>2</w:t>
+        </w:r>
+      </w:fldSimple>
+      <w:r>
+        <w:noBreakHyphen/>
+      </w:r>
+      <w:fldSimple w:instr=" SEQ Figure \* ARABIC \s 1 ">
+        <w:r>
+          <w:rPr>
+            <w:noProof/>
+          </w:rPr>
+          <w:t>1</w:t>
+        </w:r>
+      </w:fldSimple>
+      <w:r>
+        <w:t xml:space="preserve"> Dataset Sample Source:(Author Developed)</w:t>
+      </w:r>
+      <w:bookmarkEnd w:id="6"/>
+    </w:p>
+    <w:p>
+      <w:r>
+        <w:t>Features;</w:t>
+      </w:r>
+    </w:p>
+    <w:p>
+      <w:r>
+        <w:t xml:space="preserve">Nitrogen, Phosphorus, Potassium, Temperature, Humidity, </w:t>
+      </w:r>
+      <w:proofErr w:type="spellStart"/>
+      <w:r>
+        <w:t>pH_Value</w:t>
+      </w:r>
+      <w:proofErr w:type="spellEnd"/>
+      <w:r>
+        <w:t>, Rainfall, Crop</w:t>
+      </w:r>
+    </w:p>
+    <w:p/>
+    <w:p>
+      <w:pPr>
+        <w:pStyle w:val="Heading1"/>
+      </w:pPr>
+      <w:bookmarkStart w:id="7" w:name="_Toc192600999"/>
+      <w:r>
+        <w:t>Analysis</w:t>
+      </w:r>
+      <w:bookmarkEnd w:id="7"/>
+    </w:p>
+    <w:p>
+      <w:pPr>
+        <w:pStyle w:val="Heading2"/>
+      </w:pPr>
+      <w:bookmarkStart w:id="8" w:name="_Toc192601000"/>
+      <w:r>
+        <w:t>Machine Learning for Robotics</w:t>
+      </w:r>
+      <w:bookmarkEnd w:id="8"/>
+    </w:p>
+    <w:p>
+      <w:r>
+        <w:t>Main task of this project is to create a suitable machine learning model. C</w:t>
+      </w:r>
+      <w:r>
+        <w:t>ollecting real-time environmental data and processing the data to generate accurate predictions.</w:t>
+      </w:r>
+    </w:p>
+    <w:p>
+      <w:r>
+        <w:lastRenderedPageBreak/>
+        <w:t>The collected data is analyzed to predict the most suitable crop type for the given area. To achieve this, a trained machine learning model is employed, capable of making accurate predictions based on the acquired data. Machine learning techniques are used to enhance the model's predictive capabilities, ensuring reliable and data-driven decision-making for the project.</w:t>
+      </w:r>
+    </w:p>
+    <w:p>
+      <w:r>
+        <w:t>By integrating machine learning into robotics, this project aims to develop an intelligent system that can autonomously collect, process, and analyze environmental data, contributing to more efficient and precise agricultural planning.</w:t>
+      </w:r>
+    </w:p>
+    <w:p/>
+    <w:p>
+      <w:pPr>
+        <w:pStyle w:val="Heading2"/>
+      </w:pPr>
+      <w:bookmarkStart w:id="9" w:name="_Toc192601001"/>
+      <w:r>
+        <w:t>Methodology</w:t>
+      </w:r>
+      <w:bookmarkEnd w:id="9"/>
+    </w:p>
+    <w:p>
+      <w:r>
+        <w:t>In this project,</w:t>
+      </w:r>
+      <w:r>
+        <w:t xml:space="preserve"> several types of data involve which are in tabular frame </w:t>
+      </w:r>
+      <w:r>
+        <w:t>utilized to achieve the desired outcome. The data sources include text, and numerical data, which will be processed through different machine learning models.</w:t>
+      </w:r>
+      <w:r>
+        <w:t xml:space="preserve"> </w:t>
+      </w:r>
+    </w:p>
+    <w:p>
+      <w:pPr>
+        <w:pStyle w:val="Heading2"/>
+      </w:pPr>
+      <w:bookmarkStart w:id="10" w:name="_Toc192601002"/>
+      <w:r>
+        <w:t>Used ML model and effectiveness</w:t>
+      </w:r>
+      <w:bookmarkEnd w:id="10"/>
+    </w:p>
+    <w:p>
+      <w:r>
+        <w:t>Since the final target outcome is categorical data, decided to train model with Decision Tree and Random Forest architectures.</w:t>
       </w:r>
     </w:p>
     <w:p>
       <w:pPr>
         <w:rPr>
-          <w:color w:val="FF0000"/>
+          <w:b/>
+          <w:bCs/>
+          <w:u w:val="single"/>
         </w:rPr>
       </w:pPr>
+      <w:bookmarkStart w:id="11" w:name="_Toc192601004"/>
       <w:r>
         <w:rPr>
-          <w:color w:val="FF0000"/>
+          <w:b/>
+          <w:bCs/>
+          <w:u w:val="single"/>
         </w:rPr>
-        <w:t>Explain sources – Types – Differences – Include SS</w:t>
-      </w:r>
-    </w:p>
-    <w:p>
-      <w:r>
-        <w:t>Kaggle datasets;</w:t>
-      </w:r>
-    </w:p>
-    <w:p>
-      <w:r>
-        <w:t>-----</w:t>
-      </w:r>
-    </w:p>
-    <w:p>
-      <w:proofErr w:type="gramStart"/>
-      <w:r>
-        <w:t>crop_and_soil_dataSet.csv  =</w:t>
-      </w:r>
-      <w:proofErr w:type="gramEnd"/>
-      <w:r>
-        <w:t xml:space="preserve"> crop types and soil conditions (8000 Samples)</w:t>
-      </w:r>
-    </w:p>
-    <w:p>
-      <w:r>
-        <w:t xml:space="preserve">plant_growth_dataSet.csv = Plant growing </w:t>
-      </w:r>
-      <w:r>
-        <w:t>conditions</w:t>
-      </w:r>
-      <w:r>
-        <w:t xml:space="preserve"> (193 Samples)</w:t>
-      </w:r>
-    </w:p>
-    <w:p>
-      <w:r>
-        <w:t>crop_recommendation.csv = crop types and soil conditions (2200 Samples)</w:t>
-      </w:r>
-    </w:p>
-    <w:p/>
-    <w:p>
-      <w:r>
-        <w:t>There are some images of soil type below - 144 Images</w:t>
-      </w:r>
-    </w:p>
-    <w:p>
-      <w:r>
-        <w:t>https://www.kaggle.com/datasets/matshidiso/soil-types</w:t>
-      </w:r>
-    </w:p>
-    <w:p/>
-    <w:p>
-      <w:r>
-        <w:t>1555 images</w:t>
-      </w:r>
-    </w:p>
-    <w:p>
-      <w:r>
-        <w:t>https://www.kaggle.com/datasets/jhislainematchouath/soil-types-</w:t>
-      </w:r>
-    </w:p>
-    <w:p/>
-    <w:p>
-      <w:r>
-        <w:t>881 images</w:t>
-      </w:r>
-    </w:p>
-    <w:p>
-      <w:r>
-        <w:t>https://www.kaggle.com/datasets/kurniaaisyah/soil-types-dataset</w:t>
-      </w:r>
-    </w:p>
-    <w:p/>
-    <w:p>
-      <w:r>
-        <w:t>1360 images</w:t>
-      </w:r>
-    </w:p>
-    <w:p>
-      <w:r>
-        <w:t>https://www.kaggle.com/datasets/thirishag/soil-types</w:t>
-      </w:r>
-    </w:p>
-    <w:p>
-      <w:r>
-        <w:t>----</w:t>
-      </w:r>
-    </w:p>
-    <w:p>
-      <w:pPr>
-        <w:rPr>
-          <w:color w:val="FF0000"/>
-        </w:rPr>
-      </w:pPr>
-      <w:r>
-        <w:rPr>
-          <w:color w:val="FF0000"/>
-        </w:rPr>
-        <w:t>*O</w:t>
-      </w:r>
-      <w:r>
-        <w:rPr>
-          <w:color w:val="FF0000"/>
-        </w:rPr>
-        <w:t>nce able to clarify the correct dataset – enter the sources officially</w:t>
-      </w:r>
-      <w:r>
-        <w:rPr>
-          <w:color w:val="FF0000"/>
-        </w:rPr>
-        <w:t>*</w:t>
-      </w:r>
-    </w:p>
-    <w:p>
-      <w:pPr>
-        <w:rPr>
-          <w:color w:val="FF0000"/>
-        </w:rPr>
-      </w:pPr>
-    </w:p>
-    <w:p>
-      <w:pPr>
-        <w:pStyle w:val="Heading1"/>
-      </w:pPr>
-      <w:bookmarkStart w:id="6" w:name="_Toc192600999"/>
-      <w:r>
-        <w:t>Analysis</w:t>
-      </w:r>
-      <w:bookmarkEnd w:id="6"/>
-    </w:p>
-    <w:p>
-      <w:pPr>
-        <w:pStyle w:val="Heading2"/>
-      </w:pPr>
-      <w:bookmarkStart w:id="7" w:name="_Toc192601000"/>
-      <w:r>
-        <w:t>Machine Learning for Robotics</w:t>
-      </w:r>
-      <w:bookmarkEnd w:id="7"/>
-    </w:p>
-    <w:p>
-      <w:r>
-        <w:t>This project consists of two main tasks: collecting real-time environmental data and processing the data to generate accurate predictions.</w:t>
-      </w:r>
-    </w:p>
-    <w:p>
-      <w:r>
-        <w:t>The first task involves data collection, which is carried out using a robotic mechanism. The robot is designed to navigate through the designated area autonomously, utilizing attached sensors to gather essential environmental data. This includes parameters such as soil moisture, humidity, and nutrient levels, along with image data of the soil. The robot's ability to scan and understand the area enables efficient data collection.</w:t>
-      </w:r>
-    </w:p>
-    <w:p>
-      <w:r>
-        <w:t>The second task focuses on data processing and analysis. The collected data is analyzed to predict the most suitable crop type for the given area. To achieve this, a trained machine learning model is employed, capable of making accurate predictions based on the acquired data. Machine learning techniques are used to enhance the model's predictive capabilities, ensuring reliable and data-driven decision-making for the project.</w:t>
-      </w:r>
-    </w:p>
-    <w:p>
-      <w:r>
-        <w:t>By integrating machine learning into robotics, this project aims to develop an intelligent system that can autonomously collect, process, and analyze environmental data, contributing to more efficient and precise agricultural planning.</w:t>
-      </w:r>
-    </w:p>
-    <w:p/>
-    <w:p>
-      <w:pPr>
-        <w:pStyle w:val="Heading2"/>
-      </w:pPr>
-      <w:bookmarkStart w:id="8" w:name="_Toc192601001"/>
-      <w:r>
-        <w:t>Methodology</w:t>
-      </w:r>
-      <w:bookmarkEnd w:id="8"/>
-    </w:p>
-    <w:p>
-      <w:r>
-        <w:t>In this project, multiple types of data and models will be utilized to achieve the desired outcome. The data sources include images, text, and numerical data, which will be processed through different machine learning models.</w:t>
-      </w:r>
-    </w:p>
-    <w:p>
-      <w:pPr>
-        <w:pStyle w:val="Heading2"/>
-      </w:pPr>
-      <w:bookmarkStart w:id="9" w:name="_Toc192601002"/>
-      <w:r>
-        <w:t>Used ML model and effectiveness</w:t>
-      </w:r>
-      <w:bookmarkEnd w:id="9"/>
-    </w:p>
-    <w:p>
-      <w:pPr>
-        <w:rPr>
-          <w:color w:val="FF0000"/>
-        </w:rPr>
-      </w:pPr>
-      <w:r>
-        <w:rPr>
-          <w:color w:val="FF0000"/>
-        </w:rPr>
-        <w:t>What I used? – VGG16 and so on</w:t>
-      </w:r>
-    </w:p>
-    <w:p>
-      <w:pPr>
-        <w:rPr>
-          <w:color w:val="FF0000"/>
-        </w:rPr>
-      </w:pPr>
-      <w:r>
-        <w:rPr>
-          <w:color w:val="FF0000"/>
-        </w:rPr>
-        <w:t>Why use</w:t>
-      </w:r>
-    </w:p>
-    <w:p>
-      <w:pPr>
-        <w:rPr>
-          <w:color w:val="FF0000"/>
-        </w:rPr>
-      </w:pPr>
-      <w:r>
-        <w:rPr>
-          <w:color w:val="FF0000"/>
-        </w:rPr>
-        <w:t>Justify answer</w:t>
-      </w:r>
-    </w:p>
-    <w:p>
-      <w:pPr>
-        <w:rPr>
-          <w:color w:val="FF0000"/>
-        </w:rPr>
-      </w:pPr>
-      <w:r>
-        <w:rPr>
-          <w:color w:val="FF0000"/>
-        </w:rPr>
-        <w:t>4</w:t>
-      </w:r>
-      <w:r>
-        <w:rPr>
-          <w:color w:val="FF0000"/>
-        </w:rPr>
-        <w:t xml:space="preserve">- your analysis which include the machine learning model that you have selected, the evaluation in terms of accuracy. screenshots of some scenarios. </w:t>
-      </w:r>
-    </w:p>
-    <w:p>
-      <w:pPr>
-        <w:rPr>
-          <w:color w:val="FF0000"/>
-        </w:rPr>
-      </w:pPr>
-    </w:p>
-    <w:p>
-      <w:pPr>
-        <w:pStyle w:val="Heading3"/>
-      </w:pPr>
-      <w:bookmarkStart w:id="10" w:name="_Toc192601003"/>
-      <w:r>
-        <w:t xml:space="preserve">First </w:t>
-      </w:r>
-      <w:r>
-        <w:t>Stage:</w:t>
-      </w:r>
-      <w:r>
-        <w:t xml:space="preserve"> </w:t>
-      </w:r>
-      <w:r>
-        <w:t>Image Processing Model</w:t>
-      </w:r>
-      <w:bookmarkEnd w:id="10"/>
-    </w:p>
-    <w:p>
-      <w:r>
-        <w:t xml:space="preserve">For image-based analysis, a pre-trained VGG16 model from TensorFlow will be used. The pre-trained layers of the model have been disabled, and the model has been retrained using newly </w:t>
-      </w:r>
-      <w:r>
-        <w:lastRenderedPageBreak/>
-        <w:t>acquired data from various sources. This approach ensures improved accuracy in image-based classification, allowing the processed data to be effectively utilized in the subsequent model.</w:t>
-      </w:r>
-    </w:p>
-    <w:p/>
-    <w:p>
-      <w:pPr>
-        <w:pStyle w:val="Heading3"/>
-      </w:pPr>
-      <w:bookmarkStart w:id="11" w:name="_Toc192601004"/>
-      <w:r>
-        <w:t xml:space="preserve">Second Stage: </w:t>
-      </w:r>
-      <w:r>
         <w:t>Crop Type Prediction Model</w:t>
       </w:r>
       <w:bookmarkEnd w:id="11"/>
@@ -2263,7 +2247,10 @@
         </w:numPr>
       </w:pPr>
       <w:r>
-        <w:t>Linear Regression</w:t>
+        <w:t>Decision Tree</w:t>
+      </w:r>
+      <w:r>
+        <w:t xml:space="preserve"> </w:t>
       </w:r>
     </w:p>
     <w:p>
@@ -2275,7 +2262,47 @@
         </w:numPr>
       </w:pPr>
       <w:r>
-        <w:t>Decision Tree</w:t>
+        <w:t>Random Forest</w:t>
+      </w:r>
+    </w:p>
+    <w:p>
+      <w:pPr>
+        <w:ind w:left="720"/>
+      </w:pPr>
+    </w:p>
+    <w:p>
+      <w:r>
+        <w:t>By evaluating these models, the most accurate and efficient algorithm will be integrated into the project to enhance prediction reliability.</w:t>
+      </w:r>
+    </w:p>
+    <w:p/>
+    <w:p>
+      <w:pPr>
+        <w:pStyle w:val="Heading2"/>
+      </w:pPr>
+      <w:bookmarkStart w:id="12" w:name="_Toc192601005"/>
+      <w:r>
+        <w:t>Model Evaluation</w:t>
+      </w:r>
+      <w:bookmarkEnd w:id="12"/>
+    </w:p>
+    <w:p>
+      <w:r>
+        <w:t>From above those models, t</w:t>
+      </w:r>
+      <w:r>
+        <w:t>o mitigate the risk of overfitting and enhance prediction accuracy, training was halted at an optimal point, with extensive fine-tuning applied to achieve the best model performance.</w:t>
+      </w:r>
+      <w:r>
+        <w:t xml:space="preserve"> Both </w:t>
+      </w:r>
+      <w:proofErr w:type="gramStart"/>
+      <w:r>
+        <w:t>model</w:t>
+      </w:r>
+      <w:proofErr w:type="gramEnd"/>
+      <w:r>
+        <w:t xml:space="preserve"> brought same level accuracy for the training as below;</w:t>
       </w:r>
     </w:p>
     <w:p>
@@ -2283,35 +2310,80 @@
         <w:pStyle w:val="ListParagraph"/>
         <w:numPr>
           <w:ilvl w:val="0"/>
-          <w:numId w:val="29"/>
+          <w:numId w:val="30"/>
         </w:numPr>
       </w:pPr>
       <w:r>
-        <w:t>Random Forest</w:t>
-      </w:r>
-    </w:p>
-    <w:p>
-      <w:r>
-        <w:t>By evaluating these models, the most accurate and efficient algorithm will be integrated into the project to enhance prediction reliability.</w:t>
+        <w:t>Model trained by Decision Tree</w:t>
+      </w:r>
+    </w:p>
+    <w:p>
+      <w:pPr>
+        <w:pStyle w:val="ListParagraph"/>
+      </w:pPr>
+      <w:r>
+        <w:t>Train Accuracy: 95.39%</w:t>
+      </w:r>
+    </w:p>
+    <w:p>
+      <w:pPr>
+        <w:pStyle w:val="ListParagraph"/>
+      </w:pPr>
+      <w:r>
+        <w:t>Test Accuracy: 95.00%</w:t>
+      </w:r>
+    </w:p>
+    <w:p>
+      <w:pPr>
+        <w:pStyle w:val="ListParagraph"/>
+        <w:numPr>
+          <w:ilvl w:val="0"/>
+          <w:numId w:val="30"/>
+        </w:numPr>
+      </w:pPr>
+      <w:r>
+        <w:t>Model trained by Random Forest Model</w:t>
+      </w:r>
+    </w:p>
+    <w:p>
+      <w:pPr>
+        <w:pStyle w:val="ListParagraph"/>
+      </w:pPr>
+      <w:r>
+        <w:t>Train Accuracy: 95.58%</w:t>
+      </w:r>
+    </w:p>
+    <w:p>
+      <w:pPr>
+        <w:pStyle w:val="ListParagraph"/>
+      </w:pPr>
+      <w:r>
+        <w:t>Test Accuracy: 93.94%</w:t>
+      </w:r>
+    </w:p>
+    <w:p>
+      <w:pPr>
+        <w:pStyle w:val="ListParagraph"/>
+        <w:numPr>
+          <w:ilvl w:val="0"/>
+          <w:numId w:val="0"/>
+        </w:numPr>
+        <w:ind w:left="1440"/>
+      </w:pPr>
+    </w:p>
+    <w:p>
+      <w:r>
+        <w:t>As per the best accurate prediction, Decision Tree model selected for further Robotic development.</w:t>
       </w:r>
     </w:p>
     <w:p/>
     <w:p>
       <w:pPr>
-        <w:pStyle w:val="Heading2"/>
-      </w:pPr>
-      <w:bookmarkStart w:id="12" w:name="_Toc192601005"/>
-      <w:r>
-        <w:t>Model Evaluation</w:t>
-      </w:r>
-      <w:bookmarkEnd w:id="12"/>
-    </w:p>
-    <w:p>
-      <w:pPr>
         <w:pStyle w:val="Heading1"/>
       </w:pPr>
       <w:bookmarkStart w:id="13" w:name="_Toc192601006"/>
       <w:r>
+        <w:lastRenderedPageBreak/>
         <w:t>Conclusion</w:t>
       </w:r>
       <w:bookmarkEnd w:id="13"/>
@@ -2460,7 +2532,7 @@
         </w:sdt>
       </w:sdtContent>
     </w:sdt>
-    <w:bookmarkEnd w:id="3" w:displacedByCustomXml="prev"/>
+    <w:bookmarkEnd w:id="4" w:displacedByCustomXml="prev"/>
     <w:sectPr>
       <w:pgSz w:w="11906" w:h="16838" w:code="9"/>
       <w:pgMar w:top="1440" w:right="1440" w:bottom="1440" w:left="1440" w:header="720" w:footer="144" w:gutter="0"/>
@@ -4020,6 +4092,93 @@
     </w:lvl>
   </w:abstractNum>
   <w:abstractNum w:abstractNumId="10" w15:restartNumberingAfterBreak="0">
+    <w:nsid w:val="27C61CD9"/>
+    <w:multiLevelType w:val="hybridMultilevel"/>
+    <w:tmpl w:val="47887D46"/>
+    <w:lvl w:ilvl="0" w:tplc="0409000F">
+      <w:start w:val="1"/>
+      <w:numFmt w:val="decimal"/>
+      <w:lvlText w:val="%1."/>
+      <w:lvlJc w:val="left"/>
+      <w:pPr>
+        <w:ind w:left="720" w:hanging="360"/>
+      </w:pPr>
+    </w:lvl>
+    <w:lvl w:ilvl="1" w:tplc="4A6C9976">
+      <w:start w:val="1"/>
+      <w:numFmt w:val="lowerLetter"/>
+      <w:pStyle w:val="ListParagraph"/>
+      <w:lvlText w:val="%2."/>
+      <w:lvlJc w:val="left"/>
+      <w:pPr>
+        <w:ind w:left="1440" w:hanging="360"/>
+      </w:pPr>
+    </w:lvl>
+    <w:lvl w:ilvl="2" w:tplc="0409001B" w:tentative="1">
+      <w:start w:val="1"/>
+      <w:numFmt w:val="lowerRoman"/>
+      <w:lvlText w:val="%3."/>
+      <w:lvlJc w:val="right"/>
+      <w:pPr>
+        <w:ind w:left="2160" w:hanging="180"/>
+      </w:pPr>
+    </w:lvl>
+    <w:lvl w:ilvl="3" w:tplc="0409000F" w:tentative="1">
+      <w:start w:val="1"/>
+      <w:numFmt w:val="decimal"/>
+      <w:lvlText w:val="%4."/>
+      <w:lvlJc w:val="left"/>
+      <w:pPr>
+        <w:ind w:left="2880" w:hanging="360"/>
+      </w:pPr>
+    </w:lvl>
+    <w:lvl w:ilvl="4" w:tplc="04090019" w:tentative="1">
+      <w:start w:val="1"/>
+      <w:numFmt w:val="lowerLetter"/>
+      <w:lvlText w:val="%5."/>
+      <w:lvlJc w:val="left"/>
+      <w:pPr>
+        <w:ind w:left="3600" w:hanging="360"/>
+      </w:pPr>
+    </w:lvl>
+    <w:lvl w:ilvl="5" w:tplc="0409001B" w:tentative="1">
+      <w:start w:val="1"/>
+      <w:numFmt w:val="lowerRoman"/>
+      <w:lvlText w:val="%6."/>
+      <w:lvlJc w:val="right"/>
+      <w:pPr>
+        <w:ind w:left="4320" w:hanging="180"/>
+      </w:pPr>
+    </w:lvl>
+    <w:lvl w:ilvl="6" w:tplc="0409000F" w:tentative="1">
+      <w:start w:val="1"/>
+      <w:numFmt w:val="decimal"/>
+      <w:lvlText w:val="%7."/>
+      <w:lvlJc w:val="left"/>
+      <w:pPr>
+        <w:ind w:left="5040" w:hanging="360"/>
+      </w:pPr>
+    </w:lvl>
+    <w:lvl w:ilvl="7" w:tplc="04090019" w:tentative="1">
+      <w:start w:val="1"/>
+      <w:numFmt w:val="lowerLetter"/>
+      <w:lvlText w:val="%8."/>
+      <w:lvlJc w:val="left"/>
+      <w:pPr>
+        <w:ind w:left="5760" w:hanging="360"/>
+      </w:pPr>
+    </w:lvl>
+    <w:lvl w:ilvl="8" w:tplc="0409001B" w:tentative="1">
+      <w:start w:val="1"/>
+      <w:numFmt w:val="lowerRoman"/>
+      <w:lvlText w:val="%9."/>
+      <w:lvlJc w:val="right"/>
+      <w:pPr>
+        <w:ind w:left="6480" w:hanging="180"/>
+      </w:pPr>
+    </w:lvl>
+  </w:abstractNum>
+  <w:abstractNum w:abstractNumId="11" w15:restartNumberingAfterBreak="0">
     <w:nsid w:val="28102EB4"/>
     <w:multiLevelType w:val="hybridMultilevel"/>
     <w:tmpl w:val="C07C0150"/>
@@ -4108,7 +4267,7 @@
       </w:pPr>
     </w:lvl>
   </w:abstractNum>
-  <w:abstractNum w:abstractNumId="11" w15:restartNumberingAfterBreak="0">
+  <w:abstractNum w:abstractNumId="12" w15:restartNumberingAfterBreak="0">
     <w:nsid w:val="2A941A02"/>
     <w:multiLevelType w:val="multilevel"/>
     <w:tmpl w:val="FA4E185E"/>
@@ -4221,7 +4380,7 @@
       </w:pPr>
     </w:lvl>
   </w:abstractNum>
-  <w:abstractNum w:abstractNumId="12" w15:restartNumberingAfterBreak="0">
+  <w:abstractNum w:abstractNumId="13" w15:restartNumberingAfterBreak="0">
     <w:nsid w:val="321D4A42"/>
     <w:multiLevelType w:val="hybridMultilevel"/>
     <w:tmpl w:val="519E815C"/>
@@ -4333,7 +4492,7 @@
       </w:rPr>
     </w:lvl>
   </w:abstractNum>
-  <w:abstractNum w:abstractNumId="13" w15:restartNumberingAfterBreak="0">
+  <w:abstractNum w:abstractNumId="14" w15:restartNumberingAfterBreak="0">
     <w:nsid w:val="32AB1687"/>
     <w:multiLevelType w:val="hybridMultilevel"/>
     <w:tmpl w:val="FF786DA0"/>
@@ -4445,7 +4604,7 @@
       </w:rPr>
     </w:lvl>
   </w:abstractNum>
-  <w:abstractNum w:abstractNumId="14" w15:restartNumberingAfterBreak="0">
+  <w:abstractNum w:abstractNumId="15" w15:restartNumberingAfterBreak="0">
     <w:nsid w:val="36BA3150"/>
     <w:multiLevelType w:val="hybridMultilevel"/>
     <w:tmpl w:val="1682C2EC"/>
@@ -4557,7 +4716,7 @@
       </w:rPr>
     </w:lvl>
   </w:abstractNum>
-  <w:abstractNum w:abstractNumId="15" w15:restartNumberingAfterBreak="0">
+  <w:abstractNum w:abstractNumId="16" w15:restartNumberingAfterBreak="0">
     <w:nsid w:val="37D365CE"/>
     <w:multiLevelType w:val="hybridMultilevel"/>
     <w:tmpl w:val="B50899EA"/>
@@ -4643,7 +4802,7 @@
       </w:pPr>
     </w:lvl>
   </w:abstractNum>
-  <w:abstractNum w:abstractNumId="16" w15:restartNumberingAfterBreak="0">
+  <w:abstractNum w:abstractNumId="17" w15:restartNumberingAfterBreak="0">
     <w:nsid w:val="40E37F10"/>
     <w:multiLevelType w:val="hybridMultilevel"/>
     <w:tmpl w:val="BA9CA69A"/>
@@ -4756,7 +4915,7 @@
       </w:rPr>
     </w:lvl>
   </w:abstractNum>
-  <w:abstractNum w:abstractNumId="17" w15:restartNumberingAfterBreak="0">
+  <w:abstractNum w:abstractNumId="18" w15:restartNumberingAfterBreak="0">
     <w:nsid w:val="412C788B"/>
     <w:multiLevelType w:val="hybridMultilevel"/>
     <w:tmpl w:val="7F86D256"/>
@@ -4845,7 +5004,7 @@
       </w:pPr>
     </w:lvl>
   </w:abstractNum>
-  <w:abstractNum w:abstractNumId="18" w15:restartNumberingAfterBreak="0">
+  <w:abstractNum w:abstractNumId="19" w15:restartNumberingAfterBreak="0">
     <w:nsid w:val="44B76B9B"/>
     <w:multiLevelType w:val="multilevel"/>
     <w:tmpl w:val="EC8EBBEC"/>
@@ -4994,7 +5153,7 @@
       </w:rPr>
     </w:lvl>
   </w:abstractNum>
-  <w:abstractNum w:abstractNumId="19" w15:restartNumberingAfterBreak="0">
+  <w:abstractNum w:abstractNumId="20" w15:restartNumberingAfterBreak="0">
     <w:nsid w:val="45BA3422"/>
     <w:multiLevelType w:val="hybridMultilevel"/>
     <w:tmpl w:val="96443A30"/>
@@ -5080,7 +5239,7 @@
       </w:pPr>
     </w:lvl>
   </w:abstractNum>
-  <w:abstractNum w:abstractNumId="20" w15:restartNumberingAfterBreak="0">
+  <w:abstractNum w:abstractNumId="21" w15:restartNumberingAfterBreak="0">
     <w:nsid w:val="509640D2"/>
     <w:multiLevelType w:val="hybridMultilevel"/>
     <w:tmpl w:val="EDF47048"/>
@@ -5193,7 +5352,7 @@
       </w:rPr>
     </w:lvl>
   </w:abstractNum>
-  <w:abstractNum w:abstractNumId="21" w15:restartNumberingAfterBreak="0">
+  <w:abstractNum w:abstractNumId="22" w15:restartNumberingAfterBreak="0">
     <w:nsid w:val="51392FAF"/>
     <w:multiLevelType w:val="multilevel"/>
     <w:tmpl w:val="124E9592"/>
@@ -5342,14 +5501,13 @@
       </w:rPr>
     </w:lvl>
   </w:abstractNum>
-  <w:abstractNum w:abstractNumId="22" w15:restartNumberingAfterBreak="0">
+  <w:abstractNum w:abstractNumId="23" w15:restartNumberingAfterBreak="0">
     <w:nsid w:val="522217D2"/>
     <w:multiLevelType w:val="hybridMultilevel"/>
     <w:tmpl w:val="68701D5E"/>
     <w:lvl w:ilvl="0" w:tplc="007E2426">
       <w:start w:val="1"/>
       <w:numFmt w:val="decimal"/>
-      <w:pStyle w:val="ListParagraph"/>
       <w:lvlText w:val="%1). "/>
       <w:lvlJc w:val="left"/>
       <w:pPr>
@@ -5435,7 +5593,7 @@
       </w:pPr>
     </w:lvl>
   </w:abstractNum>
-  <w:abstractNum w:abstractNumId="23" w15:restartNumberingAfterBreak="0">
+  <w:abstractNum w:abstractNumId="24" w15:restartNumberingAfterBreak="0">
     <w:nsid w:val="62DA1506"/>
     <w:multiLevelType w:val="hybridMultilevel"/>
     <w:tmpl w:val="5CBC2448"/>
@@ -5547,7 +5705,7 @@
       </w:rPr>
     </w:lvl>
   </w:abstractNum>
-  <w:abstractNum w:abstractNumId="24" w15:restartNumberingAfterBreak="0">
+  <w:abstractNum w:abstractNumId="25" w15:restartNumberingAfterBreak="0">
     <w:nsid w:val="63686AD2"/>
     <w:multiLevelType w:val="multilevel"/>
     <w:tmpl w:val="48F444F6"/>
@@ -5670,7 +5828,7 @@
       </w:rPr>
     </w:lvl>
   </w:abstractNum>
-  <w:abstractNum w:abstractNumId="25" w15:restartNumberingAfterBreak="0">
+  <w:abstractNum w:abstractNumId="26" w15:restartNumberingAfterBreak="0">
     <w:nsid w:val="73170D94"/>
     <w:multiLevelType w:val="hybridMultilevel"/>
     <w:tmpl w:val="2772B13A"/>
@@ -5782,7 +5940,7 @@
       </w:rPr>
     </w:lvl>
   </w:abstractNum>
-  <w:abstractNum w:abstractNumId="26" w15:restartNumberingAfterBreak="0">
+  <w:abstractNum w:abstractNumId="27" w15:restartNumberingAfterBreak="0">
     <w:nsid w:val="7B6E728C"/>
     <w:multiLevelType w:val="multilevel"/>
     <w:tmpl w:val="8DF2FD52"/>
@@ -5931,7 +6089,7 @@
       </w:rPr>
     </w:lvl>
   </w:abstractNum>
-  <w:abstractNum w:abstractNumId="27" w15:restartNumberingAfterBreak="0">
+  <w:abstractNum w:abstractNumId="28" w15:restartNumberingAfterBreak="0">
     <w:nsid w:val="7D7F465F"/>
     <w:multiLevelType w:val="hybridMultilevel"/>
     <w:tmpl w:val="FE1AEDA8"/>
@@ -6044,7 +6202,7 @@
       </w:rPr>
     </w:lvl>
   </w:abstractNum>
-  <w:abstractNum w:abstractNumId="28" w15:restartNumberingAfterBreak="0">
+  <w:abstractNum w:abstractNumId="29" w15:restartNumberingAfterBreak="0">
     <w:nsid w:val="7DBC678B"/>
     <w:multiLevelType w:val="hybridMultilevel"/>
     <w:tmpl w:val="2E48FEF6"/>
@@ -6131,7 +6289,7 @@
     </w:lvl>
   </w:abstractNum>
   <w:num w:numId="1">
-    <w:abstractNumId w:val="24"/>
+    <w:abstractNumId w:val="25"/>
   </w:num>
   <w:num w:numId="2">
     <w:abstractNumId w:val="4"/>
@@ -6143,13 +6301,13 @@
     <w:abstractNumId w:val="3"/>
   </w:num>
   <w:num w:numId="5">
-    <w:abstractNumId w:val="28"/>
+    <w:abstractNumId w:val="29"/>
   </w:num>
   <w:num w:numId="6">
-    <w:abstractNumId w:val="17"/>
+    <w:abstractNumId w:val="18"/>
   </w:num>
   <w:num w:numId="7">
-    <w:abstractNumId w:val="19"/>
+    <w:abstractNumId w:val="20"/>
   </w:num>
   <w:num w:numId="8">
     <w:abstractNumId w:val="6"/>
@@ -6158,46 +6316,46 @@
     <w:abstractNumId w:val="7"/>
   </w:num>
   <w:num w:numId="10">
+    <w:abstractNumId w:val="17"/>
+  </w:num>
+  <w:num w:numId="11">
+    <w:abstractNumId w:val="28"/>
+  </w:num>
+  <w:num w:numId="12">
+    <w:abstractNumId w:val="21"/>
+  </w:num>
+  <w:num w:numId="13">
+    <w:abstractNumId w:val="12"/>
+  </w:num>
+  <w:num w:numId="14">
+    <w:abstractNumId w:val="22"/>
+  </w:num>
+  <w:num w:numId="15">
+    <w:abstractNumId w:val="19"/>
+  </w:num>
+  <w:num w:numId="16">
+    <w:abstractNumId w:val="27"/>
+  </w:num>
+  <w:num w:numId="17">
     <w:abstractNumId w:val="16"/>
   </w:num>
-  <w:num w:numId="11">
-    <w:abstractNumId w:val="27"/>
-  </w:num>
-  <w:num w:numId="12">
-    <w:abstractNumId w:val="20"/>
-  </w:num>
-  <w:num w:numId="13">
+  <w:num w:numId="18">
     <w:abstractNumId w:val="11"/>
   </w:num>
-  <w:num w:numId="14">
-    <w:abstractNumId w:val="21"/>
-  </w:num>
-  <w:num w:numId="15">
-    <w:abstractNumId w:val="18"/>
-  </w:num>
-  <w:num w:numId="16">
-    <w:abstractNumId w:val="26"/>
-  </w:num>
-  <w:num w:numId="17">
-    <w:abstractNumId w:val="15"/>
-  </w:num>
-  <w:num w:numId="18">
-    <w:abstractNumId w:val="10"/>
-  </w:num>
   <w:num w:numId="19">
-    <w:abstractNumId w:val="22"/>
+    <w:abstractNumId w:val="23"/>
   </w:num>
   <w:num w:numId="20">
-    <w:abstractNumId w:val="23"/>
+    <w:abstractNumId w:val="24"/>
   </w:num>
   <w:num w:numId="21">
-    <w:abstractNumId w:val="12"/>
+    <w:abstractNumId w:val="13"/>
   </w:num>
   <w:num w:numId="22">
     <w:abstractNumId w:val="8"/>
   </w:num>
   <w:num w:numId="23">
-    <w:abstractNumId w:val="25"/>
+    <w:abstractNumId w:val="26"/>
   </w:num>
   <w:num w:numId="24">
     <w:abstractNumId w:val="0"/>
@@ -6206,16 +6364,19 @@
     <w:abstractNumId w:val="2"/>
   </w:num>
   <w:num w:numId="26">
-    <w:abstractNumId w:val="14"/>
+    <w:abstractNumId w:val="15"/>
   </w:num>
   <w:num w:numId="27">
-    <w:abstractNumId w:val="13"/>
+    <w:abstractNumId w:val="14"/>
   </w:num>
   <w:num w:numId="28">
     <w:abstractNumId w:val="5"/>
   </w:num>
   <w:num w:numId="29">
     <w:abstractNumId w:val="1"/>
+  </w:num>
+  <w:num w:numId="30">
+    <w:abstractNumId w:val="10"/>
   </w:num>
 </w:numbering>
 </file>
@@ -7091,10 +7252,11 @@
     <w:autoRedefine/>
     <w:uiPriority w:val="34"/>
     <w:qFormat/>
-    <w:rsid w:val="00240911"/>
+    <w:rsid w:val="001A1B0B"/>
     <w:pPr>
       <w:numPr>
-        <w:numId w:val="19"/>
+        <w:ilvl w:val="1"/>
+        <w:numId w:val="30"/>
       </w:numPr>
       <w:spacing w:after="0"/>
       <w:contextualSpacing/>
@@ -7679,7 +7841,7 @@
 </file>
 
 <file path=customXml/itemProps1.xml><?xml version="1.0" encoding="utf-8"?>
-<ds:datastoreItem xmlns:ds="http://schemas.openxmlformats.org/officeDocument/2006/customXml" ds:itemID="{A05D3A24-6099-4035-80B6-7323B79D0BE5}">
+<ds:datastoreItem xmlns:ds="http://schemas.openxmlformats.org/officeDocument/2006/customXml" ds:itemID="{BDCCCCCF-475F-4AE3-A291-4D8F8788910A}">
   <ds:schemaRefs>
     <ds:schemaRef ds:uri="http://schemas.openxmlformats.org/officeDocument/2006/bibliography"/>
   </ds:schemaRefs>

</xml_diff>

<commit_message>
Added final combined model evaluation.
</commit_message>
<xml_diff>
--- a/PDE4433 CW2_Report _ M01037028 _ Jayashanka Anushan.docx
+++ b/PDE4433 CW2_Report _ M01037028 _ Jayashanka Anushan.docx
@@ -428,19 +428,10 @@
           <w:sz w:val="28"/>
           <w:szCs w:val="28"/>
         </w:rPr>
-        <w:t>Middlesex Univers</w:t>
-      </w:r>
-      <w:bookmarkStart w:id="0" w:name="_GoBack"/>
-      <w:bookmarkEnd w:id="0"/>
-      <w:r>
-        <w:rPr>
-          <w:sz w:val="28"/>
-          <w:szCs w:val="28"/>
-        </w:rPr>
-        <w:t>ity Dubai</w:t>
-      </w:r>
-    </w:p>
-    <w:bookmarkStart w:id="1" w:name="_Toc194343991" w:displacedByCustomXml="next"/>
+        <w:t>Middlesex University Dubai</w:t>
+      </w:r>
+    </w:p>
+    <w:bookmarkStart w:id="0" w:name="_Toc194925336" w:displacedByCustomXml="next"/>
     <w:sdt>
       <w:sdtPr>
         <w:rPr>
@@ -473,7 +464,7 @@
           <w:r>
             <w:t>Table of Contents</w:t>
           </w:r>
-          <w:bookmarkEnd w:id="1"/>
+          <w:bookmarkEnd w:id="0"/>
         </w:p>
         <w:p>
           <w:pPr>
@@ -495,13 +486,146 @@
           <w:r>
             <w:fldChar w:fldCharType="separate"/>
           </w:r>
-          <w:hyperlink w:anchor="_Toc194343991" w:history="1">
+          <w:bookmarkStart w:id="1" w:name="_GoBack"/>
+          <w:bookmarkEnd w:id="1"/>
+          <w:r>
+            <w:rPr>
+              <w:rStyle w:val="Hyperlink"/>
+              <w:noProof/>
+            </w:rPr>
+            <w:fldChar w:fldCharType="begin"/>
+          </w:r>
+          <w:r>
+            <w:rPr>
+              <w:rStyle w:val="Hyperlink"/>
+              <w:noProof/>
+            </w:rPr>
+            <w:instrText xml:space="preserve"> </w:instrText>
+          </w:r>
+          <w:r>
+            <w:rPr>
+              <w:noProof/>
+            </w:rPr>
+            <w:instrText>HYPERLINK \l "_Toc194925336"</w:instrText>
+          </w:r>
+          <w:r>
+            <w:rPr>
+              <w:rStyle w:val="Hyperlink"/>
+              <w:noProof/>
+            </w:rPr>
+            <w:instrText xml:space="preserve"> </w:instrText>
+          </w:r>
+          <w:r>
+            <w:rPr>
+              <w:rStyle w:val="Hyperlink"/>
+              <w:noProof/>
+            </w:rPr>
+          </w:r>
+          <w:r>
+            <w:rPr>
+              <w:rStyle w:val="Hyperlink"/>
+              <w:noProof/>
+            </w:rPr>
+            <w:fldChar w:fldCharType="separate"/>
+          </w:r>
+          <w:r>
+            <w:rPr>
+              <w:rStyle w:val="Hyperlink"/>
+              <w:noProof/>
+            </w:rPr>
+            <w:t>Table of Contents</w:t>
+          </w:r>
+          <w:r>
+            <w:rPr>
+              <w:noProof/>
+              <w:webHidden/>
+            </w:rPr>
+            <w:tab/>
+          </w:r>
+          <w:r>
+            <w:rPr>
+              <w:noProof/>
+              <w:webHidden/>
+            </w:rPr>
+            <w:fldChar w:fldCharType="begin"/>
+          </w:r>
+          <w:r>
+            <w:rPr>
+              <w:noProof/>
+              <w:webHidden/>
+            </w:rPr>
+            <w:instrText xml:space="preserve"> PAGEREF _Toc194925336 \h </w:instrText>
+          </w:r>
+          <w:r>
+            <w:rPr>
+              <w:noProof/>
+              <w:webHidden/>
+            </w:rPr>
+          </w:r>
+          <w:r>
+            <w:rPr>
+              <w:noProof/>
+              <w:webHidden/>
+            </w:rPr>
+            <w:fldChar w:fldCharType="separate"/>
+          </w:r>
+          <w:r>
+            <w:rPr>
+              <w:noProof/>
+              <w:webHidden/>
+            </w:rPr>
+            <w:t>2</w:t>
+          </w:r>
+          <w:r>
+            <w:rPr>
+              <w:noProof/>
+              <w:webHidden/>
+            </w:rPr>
+            <w:fldChar w:fldCharType="end"/>
+          </w:r>
+          <w:r>
+            <w:rPr>
+              <w:rStyle w:val="Hyperlink"/>
+              <w:noProof/>
+            </w:rPr>
+            <w:fldChar w:fldCharType="end"/>
+          </w:r>
+        </w:p>
+        <w:p>
+          <w:pPr>
+            <w:pStyle w:val="TOC1"/>
+            <w:rPr>
+              <w:rFonts w:asciiTheme="minorHAnsi" w:eastAsiaTheme="minorEastAsia" w:hAnsiTheme="minorHAnsi" w:cs="Arial Unicode MS"/>
+              <w:noProof/>
+              <w:color w:val="auto"/>
+              <w:sz w:val="22"/>
+              <w:lang w:bidi="si-LK"/>
+            </w:rPr>
+          </w:pPr>
+          <w:hyperlink w:anchor="_Toc194925337" w:history="1">
             <w:r>
               <w:rPr>
                 <w:rStyle w:val="Hyperlink"/>
                 <w:noProof/>
               </w:rPr>
-              <w:t>Table of Contents</w:t>
+              <w:t>1).</w:t>
+            </w:r>
+            <w:r>
+              <w:rPr>
+                <w:rFonts w:asciiTheme="minorHAnsi" w:eastAsiaTheme="minorEastAsia" w:hAnsiTheme="minorHAnsi" w:cs="Arial Unicode MS"/>
+                <w:noProof/>
+                <w:color w:val="auto"/>
+                <w:sz w:val="22"/>
+                <w:lang w:bidi="si-LK"/>
+              </w:rPr>
+              <w:tab/>
+            </w:r>
+            <w:r>
+              <w:rPr>
+                <w:rStyle w:val="Hyperlink"/>
+                <w:noProof/>
+              </w:rPr>
+              <w:t>Introduction</w:t>
             </w:r>
             <w:r>
               <w:rPr>
@@ -522,7 +646,7 @@
                 <w:noProof/>
                 <w:webHidden/>
               </w:rPr>
-              <w:instrText xml:space="preserve"> PAGEREF _Toc194343991 \h </w:instrText>
+              <w:instrText xml:space="preserve"> PAGEREF _Toc194925337 \h </w:instrText>
             </w:r>
             <w:r>
               <w:rPr>
@@ -542,7 +666,7 @@
                 <w:noProof/>
                 <w:webHidden/>
               </w:rPr>
-              <w:t>2</w:t>
+              <w:t>3</w:t>
             </w:r>
             <w:r>
               <w:rPr>
@@ -564,13 +688,13 @@
               <w:lang w:bidi="si-LK"/>
             </w:rPr>
           </w:pPr>
-          <w:hyperlink w:anchor="_Toc194343992" w:history="1">
+          <w:hyperlink w:anchor="_Toc194925338" w:history="1">
             <w:r>
               <w:rPr>
                 <w:rStyle w:val="Hyperlink"/>
                 <w:noProof/>
               </w:rPr>
-              <w:t>1).</w:t>
+              <w:t>2).</w:t>
             </w:r>
             <w:r>
               <w:rPr>
@@ -587,7 +711,7 @@
                 <w:rStyle w:val="Hyperlink"/>
                 <w:noProof/>
               </w:rPr>
-              <w:t>Introduction</w:t>
+              <w:t>Used Dataset</w:t>
             </w:r>
             <w:r>
               <w:rPr>
@@ -608,7 +732,7 @@
                 <w:noProof/>
                 <w:webHidden/>
               </w:rPr>
-              <w:instrText xml:space="preserve"> PAGEREF _Toc194343992 \h </w:instrText>
+              <w:instrText xml:space="preserve"> PAGEREF _Toc194925338 \h </w:instrText>
             </w:r>
             <w:r>
               <w:rPr>
@@ -650,13 +774,13 @@
               <w:lang w:bidi="si-LK"/>
             </w:rPr>
           </w:pPr>
-          <w:hyperlink w:anchor="_Toc194343993" w:history="1">
+          <w:hyperlink w:anchor="_Toc194925339" w:history="1">
             <w:r>
               <w:rPr>
                 <w:rStyle w:val="Hyperlink"/>
                 <w:noProof/>
               </w:rPr>
-              <w:t>2).</w:t>
+              <w:t>3).</w:t>
             </w:r>
             <w:r>
               <w:rPr>
@@ -673,7 +797,7 @@
                 <w:rStyle w:val="Hyperlink"/>
                 <w:noProof/>
               </w:rPr>
-              <w:t>Used Dataset</w:t>
+              <w:t>Analysis</w:t>
             </w:r>
             <w:r>
               <w:rPr>
@@ -694,93 +818,7 @@
                 <w:noProof/>
                 <w:webHidden/>
               </w:rPr>
-              <w:instrText xml:space="preserve"> PAGEREF _Toc194343993 \h </w:instrText>
-            </w:r>
-            <w:r>
-              <w:rPr>
-                <w:noProof/>
-                <w:webHidden/>
-              </w:rPr>
-            </w:r>
-            <w:r>
-              <w:rPr>
-                <w:noProof/>
-                <w:webHidden/>
-              </w:rPr>
-              <w:fldChar w:fldCharType="separate"/>
-            </w:r>
-            <w:r>
-              <w:rPr>
-                <w:noProof/>
-                <w:webHidden/>
-              </w:rPr>
-              <w:t>3</w:t>
-            </w:r>
-            <w:r>
-              <w:rPr>
-                <w:noProof/>
-                <w:webHidden/>
-              </w:rPr>
-              <w:fldChar w:fldCharType="end"/>
-            </w:r>
-          </w:hyperlink>
-        </w:p>
-        <w:p>
-          <w:pPr>
-            <w:pStyle w:val="TOC1"/>
-            <w:rPr>
-              <w:rFonts w:asciiTheme="minorHAnsi" w:eastAsiaTheme="minorEastAsia" w:hAnsiTheme="minorHAnsi" w:cs="Arial Unicode MS"/>
-              <w:noProof/>
-              <w:color w:val="auto"/>
-              <w:sz w:val="22"/>
-              <w:lang w:bidi="si-LK"/>
-            </w:rPr>
-          </w:pPr>
-          <w:hyperlink w:anchor="_Toc194343994" w:history="1">
-            <w:r>
-              <w:rPr>
-                <w:rStyle w:val="Hyperlink"/>
-                <w:noProof/>
-              </w:rPr>
-              <w:t>3).</w:t>
-            </w:r>
-            <w:r>
-              <w:rPr>
-                <w:rFonts w:asciiTheme="minorHAnsi" w:eastAsiaTheme="minorEastAsia" w:hAnsiTheme="minorHAnsi" w:cs="Arial Unicode MS"/>
-                <w:noProof/>
-                <w:color w:val="auto"/>
-                <w:sz w:val="22"/>
-                <w:lang w:bidi="si-LK"/>
-              </w:rPr>
-              <w:tab/>
-            </w:r>
-            <w:r>
-              <w:rPr>
-                <w:rStyle w:val="Hyperlink"/>
-                <w:noProof/>
-              </w:rPr>
-              <w:t>Analysis</w:t>
-            </w:r>
-            <w:r>
-              <w:rPr>
-                <w:noProof/>
-                <w:webHidden/>
-              </w:rPr>
-              <w:tab/>
-            </w:r>
-            <w:r>
-              <w:rPr>
-                <w:noProof/>
-                <w:webHidden/>
-              </w:rPr>
-              <w:fldChar w:fldCharType="begin"/>
-            </w:r>
-            <w:r>
-              <w:rPr>
-                <w:noProof/>
-                <w:webHidden/>
-              </w:rPr>
-              <w:instrText xml:space="preserve"> PAGEREF _Toc194343994 \h </w:instrText>
+              <w:instrText xml:space="preserve"> PAGEREF _Toc194925339 \h </w:instrText>
             </w:r>
             <w:r>
               <w:rPr>
@@ -826,7 +864,7 @@
               <w:lang w:bidi="si-LK"/>
             </w:rPr>
           </w:pPr>
-          <w:hyperlink w:anchor="_Toc194343995" w:history="1">
+          <w:hyperlink w:anchor="_Toc194925340" w:history="1">
             <w:r>
               <w:rPr>
                 <w:rStyle w:val="Hyperlink"/>
@@ -870,7 +908,7 @@
                 <w:noProof/>
                 <w:webHidden/>
               </w:rPr>
-              <w:instrText xml:space="preserve"> PAGEREF _Toc194343995 \h </w:instrText>
+              <w:instrText xml:space="preserve"> PAGEREF _Toc194925340 \h </w:instrText>
             </w:r>
             <w:r>
               <w:rPr>
@@ -916,7 +954,7 @@
               <w:lang w:bidi="si-LK"/>
             </w:rPr>
           </w:pPr>
-          <w:hyperlink w:anchor="_Toc194343996" w:history="1">
+          <w:hyperlink w:anchor="_Toc194925341" w:history="1">
             <w:r>
               <w:rPr>
                 <w:rStyle w:val="Hyperlink"/>
@@ -960,7 +998,7 @@
                 <w:noProof/>
                 <w:webHidden/>
               </w:rPr>
-              <w:instrText xml:space="preserve"> PAGEREF _Toc194343996 \h </w:instrText>
+              <w:instrText xml:space="preserve"> PAGEREF _Toc194925341 \h </w:instrText>
             </w:r>
             <w:r>
               <w:rPr>
@@ -1006,7 +1044,7 @@
               <w:lang w:bidi="si-LK"/>
             </w:rPr>
           </w:pPr>
-          <w:hyperlink w:anchor="_Toc194343997" w:history="1">
+          <w:hyperlink w:anchor="_Toc194925342" w:history="1">
             <w:r>
               <w:rPr>
                 <w:rStyle w:val="Hyperlink"/>
@@ -1050,7 +1088,7 @@
                 <w:noProof/>
                 <w:webHidden/>
               </w:rPr>
-              <w:instrText xml:space="preserve"> PAGEREF _Toc194343997 \h </w:instrText>
+              <w:instrText xml:space="preserve"> PAGEREF _Toc194925342 \h </w:instrText>
             </w:r>
             <w:r>
               <w:rPr>
@@ -1096,7 +1134,7 @@
               <w:lang w:bidi="si-LK"/>
             </w:rPr>
           </w:pPr>
-          <w:hyperlink w:anchor="_Toc194343998" w:history="1">
+          <w:hyperlink w:anchor="_Toc194925343" w:history="1">
             <w:r>
               <w:rPr>
                 <w:rStyle w:val="Hyperlink"/>
@@ -1140,7 +1178,7 @@
                 <w:noProof/>
                 <w:webHidden/>
               </w:rPr>
-              <w:instrText xml:space="preserve"> PAGEREF _Toc194343998 \h </w:instrText>
+              <w:instrText xml:space="preserve"> PAGEREF _Toc194925343 \h </w:instrText>
             </w:r>
             <w:r>
               <w:rPr>
@@ -1160,7 +1198,7 @@
                 <w:noProof/>
                 <w:webHidden/>
               </w:rPr>
-              <w:t>4</w:t>
+              <w:t>5</w:t>
             </w:r>
             <w:r>
               <w:rPr>
@@ -1186,7 +1224,7 @@
               <w:lang w:bidi="si-LK"/>
             </w:rPr>
           </w:pPr>
-          <w:hyperlink w:anchor="_Toc194343999" w:history="1">
+          <w:hyperlink w:anchor="_Toc194925344" w:history="1">
             <w:r>
               <w:rPr>
                 <w:rStyle w:val="Hyperlink"/>
@@ -1230,7 +1268,7 @@
                 <w:noProof/>
                 <w:webHidden/>
               </w:rPr>
-              <w:instrText xml:space="preserve"> PAGEREF _Toc194343999 \h </w:instrText>
+              <w:instrText xml:space="preserve"> PAGEREF _Toc194925344 \h </w:instrText>
             </w:r>
             <w:r>
               <w:rPr>
@@ -1276,7 +1314,7 @@
               <w:lang w:bidi="si-LK"/>
             </w:rPr>
           </w:pPr>
-          <w:hyperlink w:anchor="_Toc194344000" w:history="1">
+          <w:hyperlink w:anchor="_Toc194925345" w:history="1">
             <w:r>
               <w:rPr>
                 <w:rStyle w:val="Hyperlink"/>
@@ -1320,7 +1358,7 @@
                 <w:noProof/>
                 <w:webHidden/>
               </w:rPr>
-              <w:instrText xml:space="preserve"> PAGEREF _Toc194344000 \h </w:instrText>
+              <w:instrText xml:space="preserve"> PAGEREF _Toc194925345 \h </w:instrText>
             </w:r>
             <w:r>
               <w:rPr>
@@ -1362,7 +1400,7 @@
               <w:lang w:bidi="si-LK"/>
             </w:rPr>
           </w:pPr>
-          <w:hyperlink w:anchor="_Toc194344001" w:history="1">
+          <w:hyperlink w:anchor="_Toc194925346" w:history="1">
             <w:r>
               <w:rPr>
                 <w:rStyle w:val="Hyperlink"/>
@@ -1406,7 +1444,7 @@
                 <w:noProof/>
                 <w:webHidden/>
               </w:rPr>
-              <w:instrText xml:space="preserve"> PAGEREF _Toc194344001 \h </w:instrText>
+              <w:instrText xml:space="preserve"> PAGEREF _Toc194925346 \h </w:instrText>
             </w:r>
             <w:r>
               <w:rPr>
@@ -1426,7 +1464,7 @@
                 <w:noProof/>
                 <w:webHidden/>
               </w:rPr>
-              <w:t>10</w:t>
+              <w:t>11</w:t>
             </w:r>
             <w:r>
               <w:rPr>
@@ -1448,7 +1486,7 @@
               <w:lang w:bidi="si-LK"/>
             </w:rPr>
           </w:pPr>
-          <w:hyperlink w:anchor="_Toc194344002" w:history="1">
+          <w:hyperlink w:anchor="_Toc194925347" w:history="1">
             <w:r>
               <w:rPr>
                 <w:rStyle w:val="Hyperlink"/>
@@ -1492,7 +1530,7 @@
                 <w:noProof/>
                 <w:webHidden/>
               </w:rPr>
-              <w:instrText xml:space="preserve"> PAGEREF _Toc194344002 \h </w:instrText>
+              <w:instrText xml:space="preserve"> PAGEREF _Toc194925347 \h </w:instrText>
             </w:r>
             <w:r>
               <w:rPr>
@@ -1512,7 +1550,7 @@
                 <w:noProof/>
                 <w:webHidden/>
               </w:rPr>
-              <w:t>11</w:t>
+              <w:t>12</w:t>
             </w:r>
             <w:r>
               <w:rPr>
@@ -1534,7 +1572,7 @@
               <w:lang w:bidi="si-LK"/>
             </w:rPr>
           </w:pPr>
-          <w:hyperlink w:anchor="_Toc194344003" w:history="1">
+          <w:hyperlink w:anchor="_Toc194925348" w:history="1">
             <w:r>
               <w:rPr>
                 <w:rStyle w:val="Hyperlink"/>
@@ -1578,7 +1616,7 @@
                 <w:noProof/>
                 <w:webHidden/>
               </w:rPr>
-              <w:instrText xml:space="preserve"> PAGEREF _Toc194344003 \h </w:instrText>
+              <w:instrText xml:space="preserve"> PAGEREF _Toc194925348 \h </w:instrText>
             </w:r>
             <w:r>
               <w:rPr>
@@ -1598,7 +1636,7 @@
                 <w:noProof/>
                 <w:webHidden/>
               </w:rPr>
-              <w:t>12</w:t>
+              <w:t>13</w:t>
             </w:r>
             <w:r>
               <w:rPr>
@@ -1620,7 +1658,7 @@
               <w:lang w:bidi="si-LK"/>
             </w:rPr>
           </w:pPr>
-          <w:hyperlink w:anchor="_Toc194344004" w:history="1">
+          <w:hyperlink w:anchor="_Toc194925349" w:history="1">
             <w:r>
               <w:rPr>
                 <w:rStyle w:val="Hyperlink"/>
@@ -1664,7 +1702,7 @@
                 <w:noProof/>
                 <w:webHidden/>
               </w:rPr>
-              <w:instrText xml:space="preserve"> PAGEREF _Toc194344004 \h </w:instrText>
+              <w:instrText xml:space="preserve"> PAGEREF _Toc194925349 \h </w:instrText>
             </w:r>
             <w:r>
               <w:rPr>
@@ -1684,7 +1722,7 @@
                 <w:noProof/>
                 <w:webHidden/>
               </w:rPr>
-              <w:t>12</w:t>
+              <w:t>13</w:t>
             </w:r>
             <w:r>
               <w:rPr>
@@ -1750,7 +1788,7 @@
       <w:r>
         <w:fldChar w:fldCharType="separate"/>
       </w:r>
-      <w:hyperlink w:anchor="_Toc194344005" w:history="1">
+      <w:hyperlink w:anchor="_Toc194924296" w:history="1">
         <w:r>
           <w:rPr>
             <w:rStyle w:val="Hyperlink"/>
@@ -1785,7 +1823,7 @@
             <w:noProof/>
             <w:webHidden/>
           </w:rPr>
-          <w:instrText xml:space="preserve"> PAGEREF _Toc194344005 \h </w:instrText>
+          <w:instrText xml:space="preserve"> PAGEREF _Toc194924296 \h </w:instrText>
         </w:r>
         <w:r>
           <w:rPr>
@@ -1830,7 +1868,7 @@
           <w:lang w:bidi="si-LK"/>
         </w:rPr>
       </w:pPr>
-      <w:hyperlink w:anchor="_Toc194344006" w:history="1">
+      <w:hyperlink w:anchor="_Toc194924297" w:history="1">
         <w:r>
           <w:rPr>
             <w:rStyle w:val="Hyperlink"/>
@@ -1865,7 +1903,7 @@
             <w:noProof/>
             <w:webHidden/>
           </w:rPr>
-          <w:instrText xml:space="preserve"> PAGEREF _Toc194344006 \h </w:instrText>
+          <w:instrText xml:space="preserve"> PAGEREF _Toc194924297 \h </w:instrText>
         </w:r>
         <w:r>
           <w:rPr>
@@ -1910,7 +1948,7 @@
           <w:lang w:bidi="si-LK"/>
         </w:rPr>
       </w:pPr>
-      <w:hyperlink w:anchor="_Toc194344007" w:history="1">
+      <w:hyperlink w:anchor="_Toc194924298" w:history="1">
         <w:r>
           <w:rPr>
             <w:rStyle w:val="Hyperlink"/>
@@ -1945,7 +1983,7 @@
             <w:noProof/>
             <w:webHidden/>
           </w:rPr>
-          <w:instrText xml:space="preserve"> PAGEREF _Toc194344007 \h </w:instrText>
+          <w:instrText xml:space="preserve"> PAGEREF _Toc194924298 \h </w:instrText>
         </w:r>
         <w:r>
           <w:rPr>
@@ -1990,7 +2028,7 @@
           <w:lang w:bidi="si-LK"/>
         </w:rPr>
       </w:pPr>
-      <w:hyperlink w:anchor="_Toc194344008" w:history="1">
+      <w:hyperlink w:anchor="_Toc194924299" w:history="1">
         <w:r>
           <w:rPr>
             <w:rStyle w:val="Hyperlink"/>
@@ -2025,7 +2063,7 @@
             <w:noProof/>
             <w:webHidden/>
           </w:rPr>
-          <w:instrText xml:space="preserve"> PAGEREF _Toc194344008 \h </w:instrText>
+          <w:instrText xml:space="preserve"> PAGEREF _Toc194924299 \h </w:instrText>
         </w:r>
         <w:r>
           <w:rPr>
@@ -2045,7 +2083,7 @@
             <w:noProof/>
             <w:webHidden/>
           </w:rPr>
-          <w:t>5</w:t>
+          <w:t>6</w:t>
         </w:r>
         <w:r>
           <w:rPr>
@@ -2070,7 +2108,7 @@
           <w:lang w:bidi="si-LK"/>
         </w:rPr>
       </w:pPr>
-      <w:hyperlink w:anchor="_Toc194344009" w:history="1">
+      <w:hyperlink w:anchor="_Toc194924300" w:history="1">
         <w:r>
           <w:rPr>
             <w:rStyle w:val="Hyperlink"/>
@@ -2105,7 +2143,7 @@
             <w:noProof/>
             <w:webHidden/>
           </w:rPr>
-          <w:instrText xml:space="preserve"> PAGEREF _Toc194344009 \h </w:instrText>
+          <w:instrText xml:space="preserve"> PAGEREF _Toc194924300 \h </w:instrText>
         </w:r>
         <w:r>
           <w:rPr>
@@ -2150,7 +2188,7 @@
           <w:lang w:bidi="si-LK"/>
         </w:rPr>
       </w:pPr>
-      <w:hyperlink w:anchor="_Toc194344010" w:history="1">
+      <w:hyperlink w:anchor="_Toc194924301" w:history="1">
         <w:r>
           <w:rPr>
             <w:rStyle w:val="Hyperlink"/>
@@ -2185,7 +2223,7 @@
             <w:noProof/>
             <w:webHidden/>
           </w:rPr>
-          <w:instrText xml:space="preserve"> PAGEREF _Toc194344010 \h </w:instrText>
+          <w:instrText xml:space="preserve"> PAGEREF _Toc194924301 \h </w:instrText>
         </w:r>
         <w:r>
           <w:rPr>
@@ -2205,7 +2243,7 @@
             <w:noProof/>
             <w:webHidden/>
           </w:rPr>
-          <w:t>6</w:t>
+          <w:t>7</w:t>
         </w:r>
         <w:r>
           <w:rPr>
@@ -2230,7 +2268,7 @@
           <w:lang w:bidi="si-LK"/>
         </w:rPr>
       </w:pPr>
-      <w:hyperlink w:anchor="_Toc194344011" w:history="1">
+      <w:hyperlink w:anchor="_Toc194924302" w:history="1">
         <w:r>
           <w:rPr>
             <w:rStyle w:val="Hyperlink"/>
@@ -2265,7 +2303,7 @@
             <w:noProof/>
             <w:webHidden/>
           </w:rPr>
-          <w:instrText xml:space="preserve"> PAGEREF _Toc194344011 \h </w:instrText>
+          <w:instrText xml:space="preserve"> PAGEREF _Toc194924302 \h </w:instrText>
         </w:r>
         <w:r>
           <w:rPr>
@@ -2310,7 +2348,7 @@
           <w:lang w:bidi="si-LK"/>
         </w:rPr>
       </w:pPr>
-      <w:hyperlink w:anchor="_Toc194344012" w:history="1">
+      <w:hyperlink w:anchor="_Toc194924303" w:history="1">
         <w:r>
           <w:rPr>
             <w:rStyle w:val="Hyperlink"/>
@@ -2345,7 +2383,7 @@
             <w:noProof/>
             <w:webHidden/>
           </w:rPr>
-          <w:instrText xml:space="preserve"> PAGEREF _Toc194344012 \h </w:instrText>
+          <w:instrText xml:space="preserve"> PAGEREF _Toc194924303 \h </w:instrText>
         </w:r>
         <w:r>
           <w:rPr>
@@ -2365,7 +2403,7 @@
             <w:noProof/>
             <w:webHidden/>
           </w:rPr>
-          <w:t>7</w:t>
+          <w:t>8</w:t>
         </w:r>
         <w:r>
           <w:rPr>
@@ -2390,7 +2428,7 @@
           <w:lang w:bidi="si-LK"/>
         </w:rPr>
       </w:pPr>
-      <w:hyperlink w:anchor="_Toc194344013" w:history="1">
+      <w:hyperlink w:anchor="_Toc194924304" w:history="1">
         <w:r>
           <w:rPr>
             <w:rStyle w:val="Hyperlink"/>
@@ -2425,7 +2463,7 @@
             <w:noProof/>
             <w:webHidden/>
           </w:rPr>
-          <w:instrText xml:space="preserve"> PAGEREF _Toc194344013 \h </w:instrText>
+          <w:instrText xml:space="preserve"> PAGEREF _Toc194924304 \h </w:instrText>
         </w:r>
         <w:r>
           <w:rPr>
@@ -2470,7 +2508,7 @@
           <w:lang w:bidi="si-LK"/>
         </w:rPr>
       </w:pPr>
-      <w:hyperlink w:anchor="_Toc194344014" w:history="1">
+      <w:hyperlink w:anchor="_Toc194924305" w:history="1">
         <w:r>
           <w:rPr>
             <w:rStyle w:val="Hyperlink"/>
@@ -2505,7 +2543,7 @@
             <w:noProof/>
             <w:webHidden/>
           </w:rPr>
-          <w:instrText xml:space="preserve"> PAGEREF _Toc194344014 \h </w:instrText>
+          <w:instrText xml:space="preserve"> PAGEREF _Toc194924305 \h </w:instrText>
         </w:r>
         <w:r>
           <w:rPr>
@@ -2525,7 +2563,7 @@
             <w:noProof/>
             <w:webHidden/>
           </w:rPr>
-          <w:t>8</w:t>
+          <w:t>9</w:t>
         </w:r>
         <w:r>
           <w:rPr>
@@ -2550,7 +2588,7 @@
           <w:lang w:bidi="si-LK"/>
         </w:rPr>
       </w:pPr>
-      <w:hyperlink w:anchor="_Toc194344015" w:history="1">
+      <w:hyperlink w:anchor="_Toc194924306" w:history="1">
         <w:r>
           <w:rPr>
             <w:rStyle w:val="Hyperlink"/>
@@ -2585,7 +2623,7 @@
             <w:noProof/>
             <w:webHidden/>
           </w:rPr>
-          <w:instrText xml:space="preserve"> PAGEREF _Toc194344015 \h </w:instrText>
+          <w:instrText xml:space="preserve"> PAGEREF _Toc194924306 \h </w:instrText>
         </w:r>
         <w:r>
           <w:rPr>
@@ -2605,7 +2643,7 @@
             <w:noProof/>
             <w:webHidden/>
           </w:rPr>
-          <w:t>8</w:t>
+          <w:t>9</w:t>
         </w:r>
         <w:r>
           <w:rPr>
@@ -2630,7 +2668,7 @@
           <w:lang w:bidi="si-LK"/>
         </w:rPr>
       </w:pPr>
-      <w:hyperlink w:anchor="_Toc194344016" w:history="1">
+      <w:hyperlink w:anchor="_Toc194924307" w:history="1">
         <w:r>
           <w:rPr>
             <w:rStyle w:val="Hyperlink"/>
@@ -2665,7 +2703,7 @@
             <w:noProof/>
             <w:webHidden/>
           </w:rPr>
-          <w:instrText xml:space="preserve"> PAGEREF _Toc194344016 \h </w:instrText>
+          <w:instrText xml:space="preserve"> PAGEREF _Toc194924307 \h </w:instrText>
         </w:r>
         <w:r>
           <w:rPr>
@@ -2685,7 +2723,7 @@
             <w:noProof/>
             <w:webHidden/>
           </w:rPr>
-          <w:t>9</w:t>
+          <w:t>10</w:t>
         </w:r>
         <w:r>
           <w:rPr>
@@ -2710,7 +2748,7 @@
           <w:lang w:bidi="si-LK"/>
         </w:rPr>
       </w:pPr>
-      <w:hyperlink w:anchor="_Toc194344017" w:history="1">
+      <w:hyperlink w:anchor="_Toc194924308" w:history="1">
         <w:r>
           <w:rPr>
             <w:rStyle w:val="Hyperlink"/>
@@ -2745,7 +2783,7 @@
             <w:noProof/>
             <w:webHidden/>
           </w:rPr>
-          <w:instrText xml:space="preserve"> PAGEREF _Toc194344017 \h </w:instrText>
+          <w:instrText xml:space="preserve"> PAGEREF _Toc194924308 \h </w:instrText>
         </w:r>
         <w:r>
           <w:rPr>
@@ -2765,7 +2803,87 @@
             <w:noProof/>
             <w:webHidden/>
           </w:rPr>
-          <w:t>9</w:t>
+          <w:t>10</w:t>
+        </w:r>
+        <w:r>
+          <w:rPr>
+            <w:noProof/>
+            <w:webHidden/>
+          </w:rPr>
+          <w:fldChar w:fldCharType="end"/>
+        </w:r>
+      </w:hyperlink>
+    </w:p>
+    <w:p>
+      <w:pPr>
+        <w:pStyle w:val="TableofFigures"/>
+        <w:tabs>
+          <w:tab w:val="right" w:leader="dot" w:pos="9016"/>
+        </w:tabs>
+        <w:rPr>
+          <w:rFonts w:asciiTheme="minorHAnsi" w:eastAsiaTheme="minorEastAsia" w:hAnsiTheme="minorHAnsi" w:cs="Arial Unicode MS"/>
+          <w:noProof/>
+          <w:color w:val="auto"/>
+          <w:sz w:val="22"/>
+          <w:lang w:bidi="si-LK"/>
+        </w:rPr>
+      </w:pPr>
+      <w:hyperlink w:anchor="_Toc194924309" w:history="1">
+        <w:r>
+          <w:rPr>
+            <w:rStyle w:val="Hyperlink"/>
+            <w:noProof/>
+          </w:rPr>
+          <w:t>Figure 3</w:t>
+        </w:r>
+        <w:r>
+          <w:rPr>
+            <w:rStyle w:val="Hyperlink"/>
+            <w:noProof/>
+          </w:rPr>
+          <w:noBreakHyphen/>
+          <w:t>14 Final system prediction Source: (Author Developed)</w:t>
+        </w:r>
+        <w:r>
+          <w:rPr>
+            <w:noProof/>
+            <w:webHidden/>
+          </w:rPr>
+          <w:tab/>
+        </w:r>
+        <w:r>
+          <w:rPr>
+            <w:noProof/>
+            <w:webHidden/>
+          </w:rPr>
+          <w:fldChar w:fldCharType="begin"/>
+        </w:r>
+        <w:r>
+          <w:rPr>
+            <w:noProof/>
+            <w:webHidden/>
+          </w:rPr>
+          <w:instrText xml:space="preserve"> PAGEREF _Toc194924309 \h </w:instrText>
+        </w:r>
+        <w:r>
+          <w:rPr>
+            <w:noProof/>
+            <w:webHidden/>
+          </w:rPr>
+        </w:r>
+        <w:r>
+          <w:rPr>
+            <w:noProof/>
+            <w:webHidden/>
+          </w:rPr>
+          <w:fldChar w:fldCharType="separate"/>
+        </w:r>
+        <w:r>
+          <w:rPr>
+            <w:noProof/>
+            <w:webHidden/>
+          </w:rPr>
+          <w:t>11</w:t>
         </w:r>
         <w:r>
           <w:rPr>
@@ -2807,31 +2925,16 @@
       </w:r>
     </w:p>
     <w:p>
-      <w:r>
-        <w:fldChar w:fldCharType="begin"/>
-      </w:r>
-      <w:r>
-        <w:instrText xml:space="preserve"> TOC \h \z \c "Table" </w:instrText>
-      </w:r>
-      <w:r>
-        <w:fldChar w:fldCharType="separate"/>
-      </w:r>
-      <w:r>
-        <w:rPr>
-          <w:b/>
-          <w:bCs/>
-          <w:noProof/>
-        </w:rPr>
-        <w:t>No table of figures entries found.</w:t>
-      </w:r>
-      <w:r>
-        <w:rPr>
-          <w:b/>
-          <w:bCs/>
-          <w:noProof/>
-        </w:rPr>
-        <w:fldChar w:fldCharType="end"/>
-      </w:r>
+      <w:fldSimple w:instr=" TOC \h \z \c &quot;Table&quot; ">
+        <w:r>
+          <w:rPr>
+            <w:b/>
+            <w:bCs/>
+            <w:noProof/>
+          </w:rPr>
+          <w:t>No table of figures entries found.</w:t>
+        </w:r>
+      </w:fldSimple>
     </w:p>
     <w:p>
       <w:pPr>
@@ -2867,7 +2970,7 @@
       <w:pPr>
         <w:pStyle w:val="Heading1"/>
       </w:pPr>
-      <w:bookmarkStart w:id="3" w:name="_Toc194343992"/>
+      <w:bookmarkStart w:id="3" w:name="_Toc194925337"/>
       <w:r>
         <w:rPr>
           <w:rStyle w:val="Strong"/>
@@ -2904,7 +3007,7 @@
       <w:pPr>
         <w:pStyle w:val="Heading1"/>
       </w:pPr>
-      <w:bookmarkStart w:id="5" w:name="_Toc194343993"/>
+      <w:bookmarkStart w:id="5" w:name="_Toc194925338"/>
       <w:r>
         <w:t>Used Dataset</w:t>
       </w:r>
@@ -2921,15 +3024,7 @@
         <w:t>.</w:t>
       </w:r>
       <w:r>
-        <w:t xml:space="preserve"> Below </w:t>
-      </w:r>
-      <w:proofErr w:type="gramStart"/>
-      <w:r>
-        <w:t>is</w:t>
-      </w:r>
-      <w:proofErr w:type="gramEnd"/>
-      <w:r>
-        <w:t xml:space="preserve"> the data sources that collected data for analysis.</w:t>
+        <w:t xml:space="preserve"> Below is the data sources that collected data for analysis.</w:t>
       </w:r>
     </w:p>
     <w:p>
@@ -3007,10 +3102,36 @@
     </w:p>
     <w:p/>
     <w:p>
+      <w:r>
+        <w:t xml:space="preserve">As per the concept of the proposed development, two models are involved in the system, with each model interacting with the other. The first model is designed to process and predict based on image data, while the second model operates solely on tabular data. To align with the requirements of the second dataset, the image dataset had to be manually preprocessed before it could be utilized for training the image prediction model. The tabular dataset includes five distinct soil types: </w:t>
+      </w:r>
+      <w:r>
+        <w:rPr>
+          <w:i/>
+          <w:iCs/>
+        </w:rPr>
+        <w:t xml:space="preserve">'Black', 'Clayey', 'Loamy', 'Red', </w:t>
+      </w:r>
+      <w:r>
+        <w:t>and</w:t>
+      </w:r>
+      <w:r>
+        <w:rPr>
+          <w:i/>
+          <w:iCs/>
+        </w:rPr>
+        <w:t xml:space="preserve"> 'Sandy'</w:t>
+      </w:r>
+      <w:r>
+        <w:t>. Accordingly, using the two datasets obtained from Kaggle, a customized dataset was created to train the first model. The image data was categorized into training, validation, and testing sets to facilitate effective model development and evaluation.</w:t>
+      </w:r>
+    </w:p>
+    <w:p/>
+    <w:p>
       <w:pPr>
         <w:pStyle w:val="Heading1"/>
       </w:pPr>
-      <w:bookmarkStart w:id="6" w:name="_Toc194343994"/>
+      <w:bookmarkStart w:id="6" w:name="_Toc194925339"/>
       <w:r>
         <w:t>Analysis</w:t>
       </w:r>
@@ -3020,7 +3141,7 @@
       <w:pPr>
         <w:pStyle w:val="Heading2"/>
       </w:pPr>
-      <w:bookmarkStart w:id="7" w:name="_Toc194343995"/>
+      <w:bookmarkStart w:id="7" w:name="_Toc194925340"/>
       <w:r>
         <w:t>Machine Learning for Robotics</w:t>
       </w:r>
@@ -3041,6 +3162,7 @@
     </w:p>
     <w:p>
       <w:r>
+        <w:lastRenderedPageBreak/>
         <w:t>By integrating machine learning into robotics, this project aims to develop an intelligent system that can autonomously collect, process, and analyze environmental data, contributing to more efficient and precise agricultural planning.</w:t>
       </w:r>
     </w:p>
@@ -3073,7 +3195,27 @@
           <w:szCs w:val="24"/>
           <w:u w:val="single"/>
         </w:rPr>
-        <w:t>ataset samples:</w:t>
+        <w:t>ataset sample</w:t>
+      </w:r>
+      <w:r>
+        <w:rPr>
+          <w:b/>
+          <w:bCs/>
+          <w:sz w:val="28"/>
+          <w:szCs w:val="24"/>
+          <w:u w:val="single"/>
+        </w:rPr>
+        <w:t xml:space="preserve"> view</w:t>
+      </w:r>
+      <w:r>
+        <w:rPr>
+          <w:b/>
+          <w:bCs/>
+          <w:sz w:val="28"/>
+          <w:szCs w:val="24"/>
+          <w:u w:val="single"/>
+        </w:rPr>
+        <w:t>:</w:t>
       </w:r>
     </w:p>
     <w:p>
@@ -3085,7 +3227,6 @@
         <w:rPr>
           <w:noProof/>
         </w:rPr>
-        <w:lastRenderedPageBreak/>
         <w:drawing>
           <wp:inline distT="0" distB="0" distL="0" distR="0" wp14:anchorId="5FE510AA" wp14:editId="71BD3C65">
             <wp:extent cx="5731510" cy="1440815"/>
@@ -3144,49 +3285,29 @@
         <w:pStyle w:val="Caption"/>
         <w:jc w:val="center"/>
       </w:pPr>
-      <w:bookmarkStart w:id="8" w:name="_Toc194344005"/>
+      <w:bookmarkStart w:id="8" w:name="_Toc194924296"/>
       <w:r>
         <w:t xml:space="preserve">Figure </w:t>
       </w:r>
-      <w:r>
-        <w:fldChar w:fldCharType="begin"/>
-      </w:r>
-      <w:r>
-        <w:instrText xml:space="preserve"> STYLEREF 1 \s </w:instrText>
-      </w:r>
-      <w:r>
-        <w:fldChar w:fldCharType="separate"/>
-      </w:r>
-      <w:r>
-        <w:rPr>
-          <w:noProof/>
-        </w:rPr>
-        <w:t>3</w:t>
-      </w:r>
-      <w:r>
-        <w:fldChar w:fldCharType="end"/>
-      </w:r>
+      <w:fldSimple w:instr=" STYLEREF 1 \s ">
+        <w:r>
+          <w:rPr>
+            <w:noProof/>
+          </w:rPr>
+          <w:t>3</w:t>
+        </w:r>
+      </w:fldSimple>
       <w:r>
         <w:noBreakHyphen/>
       </w:r>
-      <w:r>
-        <w:fldChar w:fldCharType="begin"/>
-      </w:r>
-      <w:r>
-        <w:instrText xml:space="preserve"> SEQ Figure \* ARABIC \s 1 </w:instrText>
-      </w:r>
-      <w:r>
-        <w:fldChar w:fldCharType="separate"/>
-      </w:r>
-      <w:r>
-        <w:rPr>
-          <w:noProof/>
-        </w:rPr>
-        <w:t>1</w:t>
-      </w:r>
-      <w:r>
-        <w:fldChar w:fldCharType="end"/>
-      </w:r>
+      <w:fldSimple w:instr=" SEQ Figure \* ARABIC \s 1 ">
+        <w:r>
+          <w:rPr>
+            <w:noProof/>
+          </w:rPr>
+          <w:t>1</w:t>
+        </w:r>
+      </w:fldSimple>
       <w:r>
         <w:t xml:space="preserve"> Image </w:t>
       </w:r>
@@ -3260,49 +3381,29 @@
         <w:pStyle w:val="Caption"/>
         <w:jc w:val="center"/>
       </w:pPr>
-      <w:bookmarkStart w:id="9" w:name="_Toc194344006"/>
+      <w:bookmarkStart w:id="9" w:name="_Toc194924297"/>
       <w:r>
         <w:t xml:space="preserve">Figure </w:t>
       </w:r>
-      <w:r>
-        <w:fldChar w:fldCharType="begin"/>
-      </w:r>
-      <w:r>
-        <w:instrText xml:space="preserve"> STYLEREF 1 \s </w:instrText>
-      </w:r>
-      <w:r>
-        <w:fldChar w:fldCharType="separate"/>
-      </w:r>
-      <w:r>
-        <w:rPr>
-          <w:noProof/>
-        </w:rPr>
-        <w:t>3</w:t>
-      </w:r>
-      <w:r>
-        <w:fldChar w:fldCharType="end"/>
-      </w:r>
+      <w:fldSimple w:instr=" STYLEREF 1 \s ">
+        <w:r>
+          <w:rPr>
+            <w:noProof/>
+          </w:rPr>
+          <w:t>3</w:t>
+        </w:r>
+      </w:fldSimple>
       <w:r>
         <w:noBreakHyphen/>
       </w:r>
-      <w:r>
-        <w:fldChar w:fldCharType="begin"/>
-      </w:r>
-      <w:r>
-        <w:instrText xml:space="preserve"> SEQ Figure \* ARABIC \s 1 </w:instrText>
-      </w:r>
-      <w:r>
-        <w:fldChar w:fldCharType="separate"/>
-      </w:r>
-      <w:r>
-        <w:rPr>
-          <w:noProof/>
-        </w:rPr>
-        <w:t>2</w:t>
-      </w:r>
-      <w:r>
-        <w:fldChar w:fldCharType="end"/>
-      </w:r>
+      <w:fldSimple w:instr=" SEQ Figure \* ARABIC \s 1 ">
+        <w:r>
+          <w:rPr>
+            <w:noProof/>
+          </w:rPr>
+          <w:t>2</w:t>
+        </w:r>
+      </w:fldSimple>
       <w:r>
         <w:t xml:space="preserve"> </w:t>
       </w:r>
@@ -3319,7 +3420,7 @@
       <w:pPr>
         <w:pStyle w:val="Heading2"/>
       </w:pPr>
-      <w:bookmarkStart w:id="10" w:name="_Toc194343996"/>
+      <w:bookmarkStart w:id="10" w:name="_Toc194925341"/>
       <w:r>
         <w:t>Methodology</w:t>
       </w:r>
@@ -3339,7 +3440,7 @@
       <w:pPr>
         <w:pStyle w:val="Heading2"/>
       </w:pPr>
-      <w:bookmarkStart w:id="11" w:name="_Toc194343997"/>
+      <w:bookmarkStart w:id="11" w:name="_Toc194925342"/>
       <w:r>
         <w:t>Used ML model and effectiveness</w:t>
       </w:r>
@@ -3354,8 +3455,9 @@
       <w:pPr>
         <w:pStyle w:val="Heading3"/>
       </w:pPr>
-      <w:bookmarkStart w:id="12" w:name="_Toc194343998"/>
-      <w:r>
+      <w:bookmarkStart w:id="12" w:name="_Toc194925343"/>
+      <w:r>
+        <w:lastRenderedPageBreak/>
         <w:t>Soil Type Prediction Model</w:t>
       </w:r>
       <w:bookmarkEnd w:id="12"/>
@@ -3473,7 +3575,6 @@
         </w:numPr>
       </w:pPr>
       <w:r>
-        <w:lastRenderedPageBreak/>
         <w:t>Fully-connected Dense layer (256 units, ReLU activation)</w:t>
       </w:r>
     </w:p>
@@ -3508,6 +3609,9 @@
         <w:jc w:val="center"/>
       </w:pPr>
       <w:r>
+        <w:rPr>
+          <w:noProof/>
+        </w:rPr>
         <w:drawing>
           <wp:inline distT="0" distB="0" distL="0" distR="0" wp14:anchorId="20A1038F" wp14:editId="489978F9">
             <wp:extent cx="5731510" cy="3574415"/>
@@ -3550,68 +3654,52 @@
         <w:pStyle w:val="Caption"/>
         <w:jc w:val="center"/>
       </w:pPr>
-      <w:bookmarkStart w:id="13" w:name="_Toc194344007"/>
+      <w:bookmarkStart w:id="13" w:name="_Toc194924298"/>
       <w:r>
         <w:t xml:space="preserve">Figure </w:t>
       </w:r>
-      <w:r>
-        <w:fldChar w:fldCharType="begin"/>
-      </w:r>
-      <w:r>
-        <w:instrText xml:space="preserve"> STYLEREF 1 \s </w:instrText>
-      </w:r>
-      <w:r>
-        <w:fldChar w:fldCharType="separate"/>
-      </w:r>
+      <w:fldSimple w:instr=" STYLEREF 1 \s ">
+        <w:r>
+          <w:rPr>
+            <w:noProof/>
+          </w:rPr>
+          <w:t>3</w:t>
+        </w:r>
+      </w:fldSimple>
+      <w:r>
+        <w:noBreakHyphen/>
+      </w:r>
+      <w:fldSimple w:instr=" SEQ Figure \* ARABIC \s 1 ">
+        <w:r>
+          <w:rPr>
+            <w:noProof/>
+          </w:rPr>
+          <w:t>3</w:t>
+        </w:r>
+      </w:fldSimple>
+      <w:r>
+        <w:t xml:space="preserve"> </w:t>
+      </w:r>
+      <w:r>
+        <w:t>Model developed with CNN architecture Source:(Author Developed)</w:t>
+      </w:r>
+      <w:bookmarkEnd w:id="13"/>
+    </w:p>
+    <w:p>
+      <w:r>
+        <w:t>The architecture employs Batch Normalization after each convolutional layer to accelerate training convergence and improve gradient flow. The strategic combination of MaxPooling layers and a final Dropout layer (p=0.5) prevents overfitting while maintaining spatial feature hierarchies. This deep network structure enables robust feature extraction from soil texture images, with the 256-unit Dense layer serving as a high-dimensional feature space for final classification decisions.</w:t>
+      </w:r>
+    </w:p>
+    <w:p>
+      <w:pPr>
+        <w:keepNext/>
+        <w:jc w:val="center"/>
+      </w:pPr>
       <w:r>
         <w:rPr>
           <w:noProof/>
         </w:rPr>
-        <w:t>3</w:t>
-      </w:r>
-      <w:r>
-        <w:fldChar w:fldCharType="end"/>
-      </w:r>
-      <w:r>
-        <w:noBreakHyphen/>
-      </w:r>
-      <w:r>
-        <w:fldChar w:fldCharType="begin"/>
-      </w:r>
-      <w:r>
-        <w:instrText xml:space="preserve"> SEQ Figure \* ARABIC \s 1 </w:instrText>
-      </w:r>
-      <w:r>
-        <w:fldChar w:fldCharType="separate"/>
-      </w:r>
-      <w:r>
-        <w:rPr>
-          <w:noProof/>
-        </w:rPr>
-        <w:t>3</w:t>
-      </w:r>
-      <w:r>
-        <w:fldChar w:fldCharType="end"/>
-      </w:r>
-      <w:r>
-        <w:t xml:space="preserve"> </w:t>
-      </w:r>
-      <w:r>
-        <w:t>Model developed with CNN architecture Source:(Author Developed)</w:t>
-      </w:r>
-      <w:bookmarkEnd w:id="13"/>
-    </w:p>
-    <w:p>
-      <w:r>
-        <w:t>The architecture employs Batch Normalization after each convolutional layer to accelerate training convergence and improve gradient flow. The strategic combination of MaxPooling layers and a final Dropout layer (p=0.5) prevents overfitting while maintaining spatial feature hierarchies. This deep network structure enables robust feature extraction from soil texture images, with the 256-unit Dense layer serving as a high-dimensional feature space for final classification decisions.</w:t>
-      </w:r>
-    </w:p>
-    <w:p>
-      <w:pPr>
-        <w:keepNext/>
-        <w:jc w:val="center"/>
-      </w:pPr>
-      <w:r>
+        <w:lastRenderedPageBreak/>
         <w:drawing>
           <wp:inline distT="0" distB="0" distL="0" distR="0" wp14:anchorId="3B775D7E" wp14:editId="37FF391F">
             <wp:extent cx="3472315" cy="2342063"/>
@@ -3654,49 +3742,29 @@
         <w:pStyle w:val="Caption"/>
         <w:jc w:val="center"/>
       </w:pPr>
-      <w:bookmarkStart w:id="14" w:name="_Toc194344008"/>
+      <w:bookmarkStart w:id="14" w:name="_Toc194924299"/>
       <w:r>
         <w:t xml:space="preserve">Figure </w:t>
       </w:r>
-      <w:r>
-        <w:fldChar w:fldCharType="begin"/>
-      </w:r>
-      <w:r>
-        <w:instrText xml:space="preserve"> STYLEREF 1 \s </w:instrText>
-      </w:r>
-      <w:r>
-        <w:fldChar w:fldCharType="separate"/>
-      </w:r>
-      <w:r>
-        <w:rPr>
-          <w:noProof/>
-        </w:rPr>
-        <w:t>3</w:t>
-      </w:r>
-      <w:r>
-        <w:fldChar w:fldCharType="end"/>
-      </w:r>
+      <w:fldSimple w:instr=" STYLEREF 1 \s ">
+        <w:r>
+          <w:rPr>
+            <w:noProof/>
+          </w:rPr>
+          <w:t>3</w:t>
+        </w:r>
+      </w:fldSimple>
       <w:r>
         <w:noBreakHyphen/>
       </w:r>
-      <w:r>
-        <w:fldChar w:fldCharType="begin"/>
-      </w:r>
-      <w:r>
-        <w:instrText xml:space="preserve"> SEQ Figure \* ARABIC \s 1 </w:instrText>
-      </w:r>
-      <w:r>
-        <w:fldChar w:fldCharType="separate"/>
-      </w:r>
-      <w:r>
-        <w:rPr>
-          <w:noProof/>
-        </w:rPr>
-        <w:t>4</w:t>
-      </w:r>
-      <w:r>
-        <w:fldChar w:fldCharType="end"/>
-      </w:r>
+      <w:fldSimple w:instr=" SEQ Figure \* ARABIC \s 1 ">
+        <w:r>
+          <w:rPr>
+            <w:noProof/>
+          </w:rPr>
+          <w:t>4</w:t>
+        </w:r>
+      </w:fldSimple>
       <w:r>
         <w:t xml:space="preserve"> </w:t>
       </w:r>
@@ -3713,7 +3781,6 @@
     </w:p>
     <w:p>
       <w:r>
-        <w:lastRenderedPageBreak/>
         <w:t>Based on the distribution analysis, a 15-cycle training model was selected to ensure optimal performance. The selection was made considering the following factors:</w:t>
       </w:r>
     </w:p>
@@ -3810,6 +3877,9 @@
         <w:jc w:val="center"/>
       </w:pPr>
       <w:r>
+        <w:rPr>
+          <w:noProof/>
+        </w:rPr>
         <w:drawing>
           <wp:inline distT="0" distB="0" distL="0" distR="0" wp14:anchorId="11DDF069" wp14:editId="2815B0C0">
             <wp:extent cx="5731510" cy="2788285"/>
@@ -3852,69 +3922,53 @@
         <w:pStyle w:val="Caption"/>
         <w:jc w:val="center"/>
       </w:pPr>
-      <w:bookmarkStart w:id="15" w:name="_Toc194344009"/>
+      <w:bookmarkStart w:id="15" w:name="_Toc194924300"/>
       <w:r>
         <w:t xml:space="preserve">Figure </w:t>
       </w:r>
-      <w:r>
-        <w:fldChar w:fldCharType="begin"/>
-      </w:r>
-      <w:r>
-        <w:instrText xml:space="preserve"> STYLEREF 1 \s </w:instrText>
-      </w:r>
-      <w:r>
-        <w:fldChar w:fldCharType="separate"/>
-      </w:r>
+      <w:fldSimple w:instr=" STYLEREF 1 \s ">
+        <w:r>
+          <w:rPr>
+            <w:noProof/>
+          </w:rPr>
+          <w:t>3</w:t>
+        </w:r>
+      </w:fldSimple>
+      <w:r>
+        <w:noBreakHyphen/>
+      </w:r>
+      <w:fldSimple w:instr=" SEQ Figure \* ARABIC \s 1 ">
+        <w:r>
+          <w:rPr>
+            <w:noProof/>
+          </w:rPr>
+          <w:t>5</w:t>
+        </w:r>
+      </w:fldSimple>
+      <w:r>
+        <w:t xml:space="preserve"> </w:t>
+      </w:r>
+      <w:r>
+        <w:t xml:space="preserve">Soil </w:t>
+      </w:r>
+      <w:r>
+        <w:t>p</w:t>
+      </w:r>
+      <w:r>
+        <w:t>rediction Source:(Author Developed)</w:t>
+      </w:r>
+      <w:bookmarkEnd w:id="15"/>
+    </w:p>
+    <w:p>
+      <w:pPr>
+        <w:keepNext/>
+        <w:jc w:val="center"/>
+      </w:pPr>
       <w:r>
         <w:rPr>
           <w:noProof/>
         </w:rPr>
-        <w:t>3</w:t>
-      </w:r>
-      <w:r>
-        <w:fldChar w:fldCharType="end"/>
-      </w:r>
-      <w:r>
-        <w:noBreakHyphen/>
-      </w:r>
-      <w:r>
-        <w:fldChar w:fldCharType="begin"/>
-      </w:r>
-      <w:r>
-        <w:instrText xml:space="preserve"> SEQ Figure \* ARABIC \s 1 </w:instrText>
-      </w:r>
-      <w:r>
-        <w:fldChar w:fldCharType="separate"/>
-      </w:r>
-      <w:r>
-        <w:rPr>
-          <w:noProof/>
-        </w:rPr>
-        <w:t>5</w:t>
-      </w:r>
-      <w:r>
-        <w:fldChar w:fldCharType="end"/>
-      </w:r>
-      <w:r>
-        <w:t xml:space="preserve"> </w:t>
-      </w:r>
-      <w:r>
-        <w:t xml:space="preserve">Soil </w:t>
-      </w:r>
-      <w:r>
-        <w:t>p</w:t>
-      </w:r>
-      <w:r>
-        <w:t>rediction Source:(Author Developed)</w:t>
-      </w:r>
-      <w:bookmarkEnd w:id="15"/>
-    </w:p>
-    <w:p>
-      <w:pPr>
-        <w:keepNext/>
-        <w:jc w:val="center"/>
-      </w:pPr>
-      <w:r>
+        <w:lastRenderedPageBreak/>
         <w:drawing>
           <wp:inline distT="0" distB="0" distL="0" distR="0" wp14:anchorId="299A30A5" wp14:editId="1BF41AA7">
             <wp:extent cx="3476676" cy="3039491"/>
@@ -3957,49 +4011,29 @@
         <w:pStyle w:val="Caption"/>
         <w:jc w:val="center"/>
       </w:pPr>
-      <w:bookmarkStart w:id="16" w:name="_Toc194344010"/>
+      <w:bookmarkStart w:id="16" w:name="_Toc194924301"/>
       <w:r>
         <w:t xml:space="preserve">Figure </w:t>
       </w:r>
-      <w:r>
-        <w:fldChar w:fldCharType="begin"/>
-      </w:r>
-      <w:r>
-        <w:instrText xml:space="preserve"> STYLEREF 1 \s </w:instrText>
-      </w:r>
-      <w:r>
-        <w:fldChar w:fldCharType="separate"/>
-      </w:r>
-      <w:r>
-        <w:rPr>
-          <w:noProof/>
-        </w:rPr>
-        <w:t>3</w:t>
-      </w:r>
-      <w:r>
-        <w:fldChar w:fldCharType="end"/>
-      </w:r>
+      <w:fldSimple w:instr=" STYLEREF 1 \s ">
+        <w:r>
+          <w:rPr>
+            <w:noProof/>
+          </w:rPr>
+          <w:t>3</w:t>
+        </w:r>
+      </w:fldSimple>
       <w:r>
         <w:noBreakHyphen/>
       </w:r>
-      <w:r>
-        <w:fldChar w:fldCharType="begin"/>
-      </w:r>
-      <w:r>
-        <w:instrText xml:space="preserve"> SEQ Figure \* ARABIC \s 1 </w:instrText>
-      </w:r>
-      <w:r>
-        <w:fldChar w:fldCharType="separate"/>
-      </w:r>
-      <w:r>
-        <w:rPr>
-          <w:noProof/>
-        </w:rPr>
-        <w:t>6</w:t>
-      </w:r>
-      <w:r>
-        <w:fldChar w:fldCharType="end"/>
-      </w:r>
+      <w:fldSimple w:instr=" SEQ Figure \* ARABIC \s 1 ">
+        <w:r>
+          <w:rPr>
+            <w:noProof/>
+          </w:rPr>
+          <w:t>6</w:t>
+        </w:r>
+      </w:fldSimple>
       <w:r>
         <w:t xml:space="preserve"> </w:t>
       </w:r>
@@ -4027,9 +4061,8 @@
       <w:pPr>
         <w:pStyle w:val="Heading3"/>
       </w:pPr>
-      <w:bookmarkStart w:id="17" w:name="_Toc194343999"/>
-      <w:r>
-        <w:lastRenderedPageBreak/>
+      <w:bookmarkStart w:id="17" w:name="_Toc194925344"/>
+      <w:r>
         <w:t>Crop Type Prediction Model</w:t>
       </w:r>
       <w:bookmarkEnd w:id="17"/>
@@ -4082,6 +4115,9 @@
         <w:jc w:val="center"/>
       </w:pPr>
       <w:r>
+        <w:rPr>
+          <w:noProof/>
+        </w:rPr>
         <w:drawing>
           <wp:inline distT="0" distB="0" distL="0" distR="0" wp14:anchorId="5526D8A6" wp14:editId="59B03EA0">
             <wp:extent cx="4122062" cy="815926"/>
@@ -4124,73 +4160,57 @@
         <w:pStyle w:val="Caption"/>
         <w:jc w:val="center"/>
       </w:pPr>
-      <w:bookmarkStart w:id="18" w:name="_Toc194344011"/>
+      <w:bookmarkStart w:id="18" w:name="_Toc194924302"/>
       <w:r>
         <w:t xml:space="preserve">Figure </w:t>
       </w:r>
-      <w:r>
-        <w:fldChar w:fldCharType="begin"/>
-      </w:r>
-      <w:r>
-        <w:instrText xml:space="preserve"> STYLEREF 1 \s </w:instrText>
-      </w:r>
-      <w:r>
-        <w:fldChar w:fldCharType="separate"/>
-      </w:r>
+      <w:fldSimple w:instr=" STYLEREF 1 \s ">
+        <w:r>
+          <w:rPr>
+            <w:noProof/>
+          </w:rPr>
+          <w:t>3</w:t>
+        </w:r>
+      </w:fldSimple>
+      <w:r>
+        <w:noBreakHyphen/>
+      </w:r>
+      <w:fldSimple w:instr=" SEQ Figure \* ARABIC \s 1 ">
+        <w:r>
+          <w:rPr>
+            <w:noProof/>
+          </w:rPr>
+          <w:t>7</w:t>
+        </w:r>
+      </w:fldSimple>
+      <w:r>
+        <w:t xml:space="preserve"> </w:t>
+      </w:r>
+      <w:r>
+        <w:t>Features of the dataset Source:(Author Developed)</w:t>
+      </w:r>
+      <w:bookmarkEnd w:id="18"/>
+    </w:p>
+    <w:p/>
+    <w:p>
+      <w:pPr>
+        <w:keepNext/>
+        <w:jc w:val="left"/>
+      </w:pPr>
+      <w:r>
+        <w:lastRenderedPageBreak/>
+        <w:t>Data scattering in dataset (numerical data);</w:t>
+      </w:r>
+    </w:p>
+    <w:p>
+      <w:pPr>
+        <w:keepNext/>
+        <w:jc w:val="center"/>
+      </w:pPr>
       <w:r>
         <w:rPr>
           <w:noProof/>
         </w:rPr>
-        <w:t>3</w:t>
-      </w:r>
-      <w:r>
-        <w:fldChar w:fldCharType="end"/>
-      </w:r>
-      <w:r>
-        <w:noBreakHyphen/>
-      </w:r>
-      <w:r>
-        <w:fldChar w:fldCharType="begin"/>
-      </w:r>
-      <w:r>
-        <w:instrText xml:space="preserve"> SEQ Figure \* ARABIC \s 1 </w:instrText>
-      </w:r>
-      <w:r>
-        <w:fldChar w:fldCharType="separate"/>
-      </w:r>
-      <w:r>
-        <w:rPr>
-          <w:noProof/>
-        </w:rPr>
-        <w:t>7</w:t>
-      </w:r>
-      <w:r>
-        <w:fldChar w:fldCharType="end"/>
-      </w:r>
-      <w:r>
-        <w:t xml:space="preserve"> </w:t>
-      </w:r>
-      <w:r>
-        <w:t>Features of the dataset Source:(Author Developed)</w:t>
-      </w:r>
-      <w:bookmarkEnd w:id="18"/>
-    </w:p>
-    <w:p/>
-    <w:p>
-      <w:pPr>
-        <w:keepNext/>
-        <w:jc w:val="left"/>
-      </w:pPr>
-      <w:r>
-        <w:t>Data scattering in dataset (numerical data);</w:t>
-      </w:r>
-    </w:p>
-    <w:p>
-      <w:pPr>
-        <w:keepNext/>
-        <w:jc w:val="center"/>
-      </w:pPr>
-      <w:r>
         <w:drawing>
           <wp:inline distT="0" distB="0" distL="0" distR="0" wp14:anchorId="42CE0EC2" wp14:editId="188C14E5">
             <wp:extent cx="5633469" cy="2947181"/>
@@ -4233,70 +4253,52 @@
         <w:pStyle w:val="Caption"/>
         <w:jc w:val="center"/>
       </w:pPr>
-      <w:bookmarkStart w:id="19" w:name="_Toc194344012"/>
+      <w:bookmarkStart w:id="19" w:name="_Toc194924303"/>
       <w:r>
         <w:t xml:space="preserve">Figure </w:t>
       </w:r>
-      <w:r>
-        <w:fldChar w:fldCharType="begin"/>
-      </w:r>
-      <w:r>
-        <w:instrText xml:space="preserve"> STYLEREF 1 \s </w:instrText>
-      </w:r>
-      <w:r>
-        <w:fldChar w:fldCharType="separate"/>
+      <w:fldSimple w:instr=" STYLEREF 1 \s ">
+        <w:r>
+          <w:rPr>
+            <w:noProof/>
+          </w:rPr>
+          <w:t>3</w:t>
+        </w:r>
+      </w:fldSimple>
+      <w:r>
+        <w:noBreakHyphen/>
+      </w:r>
+      <w:fldSimple w:instr=" SEQ Figure \* ARABIC \s 1 ">
+        <w:r>
+          <w:rPr>
+            <w:noProof/>
+          </w:rPr>
+          <w:t>8</w:t>
+        </w:r>
+      </w:fldSimple>
+      <w:r>
+        <w:t xml:space="preserve"> </w:t>
+      </w:r>
+      <w:r>
+        <w:t>Numerical Data distribution Source:(Author Developed)</w:t>
+      </w:r>
+      <w:bookmarkEnd w:id="19"/>
+    </w:p>
+    <w:p>
+      <w:pPr>
+        <w:keepNext/>
+        <w:jc w:val="left"/>
+      </w:pPr>
+      <w:r>
+        <w:t>Details about the dataset;</w:t>
+      </w:r>
+      <w:r>
+        <w:br/>
       </w:r>
       <w:r>
         <w:rPr>
           <w:noProof/>
         </w:rPr>
-        <w:t>3</w:t>
-      </w:r>
-      <w:r>
-        <w:fldChar w:fldCharType="end"/>
-      </w:r>
-      <w:r>
-        <w:noBreakHyphen/>
-      </w:r>
-      <w:r>
-        <w:fldChar w:fldCharType="begin"/>
-      </w:r>
-      <w:r>
-        <w:instrText xml:space="preserve"> SEQ Figure \* ARABIC \s 1 </w:instrText>
-      </w:r>
-      <w:r>
-        <w:fldChar w:fldCharType="separate"/>
-      </w:r>
-      <w:r>
-        <w:rPr>
-          <w:noProof/>
-        </w:rPr>
-        <w:t>8</w:t>
-      </w:r>
-      <w:r>
-        <w:fldChar w:fldCharType="end"/>
-      </w:r>
-      <w:r>
-        <w:t xml:space="preserve"> </w:t>
-      </w:r>
-      <w:r>
-        <w:t>Numerical Data distribution Source:(Author Developed)</w:t>
-      </w:r>
-      <w:bookmarkEnd w:id="19"/>
-    </w:p>
-    <w:p>
-      <w:pPr>
-        <w:keepNext/>
-        <w:jc w:val="left"/>
-      </w:pPr>
-      <w:r>
-        <w:lastRenderedPageBreak/>
-        <w:t>Details about the dataset;</w:t>
-      </w:r>
-      <w:r>
-        <w:br/>
-      </w:r>
-      <w:r>
         <w:drawing>
           <wp:inline distT="0" distB="0" distL="0" distR="0" wp14:anchorId="0255C017" wp14:editId="226D61FB">
             <wp:extent cx="5731510" cy="2421890"/>
@@ -4339,70 +4341,54 @@
         <w:pStyle w:val="Caption"/>
         <w:jc w:val="center"/>
       </w:pPr>
-      <w:bookmarkStart w:id="20" w:name="_Toc194344013"/>
+      <w:bookmarkStart w:id="20" w:name="_Toc194924304"/>
       <w:r>
         <w:t xml:space="preserve">Figure </w:t>
       </w:r>
-      <w:r>
-        <w:fldChar w:fldCharType="begin"/>
-      </w:r>
-      <w:r>
-        <w:instrText xml:space="preserve"> STYLEREF 1 \s </w:instrText>
-      </w:r>
-      <w:r>
-        <w:fldChar w:fldCharType="separate"/>
+      <w:fldSimple w:instr=" STYLEREF 1 \s ">
+        <w:r>
+          <w:rPr>
+            <w:noProof/>
+          </w:rPr>
+          <w:t>3</w:t>
+        </w:r>
+      </w:fldSimple>
+      <w:r>
+        <w:noBreakHyphen/>
+      </w:r>
+      <w:fldSimple w:instr=" SEQ Figure \* ARABIC \s 1 ">
+        <w:r>
+          <w:rPr>
+            <w:noProof/>
+          </w:rPr>
+          <w:t>9</w:t>
+        </w:r>
+      </w:fldSimple>
+      <w:r>
+        <w:t xml:space="preserve"> </w:t>
+      </w:r>
+      <w:r>
+        <w:t>Dataset description Source:(Author Developed)</w:t>
+      </w:r>
+      <w:bookmarkEnd w:id="20"/>
+    </w:p>
+    <w:p/>
+    <w:p>
+      <w:pPr>
+        <w:keepNext/>
+        <w:jc w:val="left"/>
+      </w:pPr>
+      <w:r>
+        <w:lastRenderedPageBreak/>
+        <w:t>Features separated for model training as ‘x1_feature’ and ‘y1_feature’;</w:t>
+      </w:r>
+      <w:r>
+        <w:br/>
       </w:r>
       <w:r>
         <w:rPr>
           <w:noProof/>
         </w:rPr>
-        <w:t>3</w:t>
-      </w:r>
-      <w:r>
-        <w:fldChar w:fldCharType="end"/>
-      </w:r>
-      <w:r>
-        <w:noBreakHyphen/>
-      </w:r>
-      <w:r>
-        <w:fldChar w:fldCharType="begin"/>
-      </w:r>
-      <w:r>
-        <w:instrText xml:space="preserve"> SEQ Figure \* ARABIC \s 1 </w:instrText>
-      </w:r>
-      <w:r>
-        <w:fldChar w:fldCharType="separate"/>
-      </w:r>
-      <w:r>
-        <w:rPr>
-          <w:noProof/>
-        </w:rPr>
-        <w:t>9</w:t>
-      </w:r>
-      <w:r>
-        <w:fldChar w:fldCharType="end"/>
-      </w:r>
-      <w:r>
-        <w:t xml:space="preserve"> </w:t>
-      </w:r>
-      <w:r>
-        <w:t>Dataset description Source:(Author Developed)</w:t>
-      </w:r>
-      <w:bookmarkEnd w:id="20"/>
-    </w:p>
-    <w:p/>
-    <w:p>
-      <w:pPr>
-        <w:keepNext/>
-        <w:jc w:val="left"/>
-      </w:pPr>
-      <w:r>
-        <w:t>Features separated for model training as ‘x1_feature’ and ‘y1_feature’;</w:t>
-      </w:r>
-      <w:r>
-        <w:br/>
-      </w:r>
-      <w:r>
         <w:drawing>
           <wp:inline distT="0" distB="0" distL="0" distR="0" wp14:anchorId="5BC09951" wp14:editId="29D1C65A">
             <wp:extent cx="5955388" cy="2356339"/>
@@ -4452,71 +4438,54 @@
         <w:pStyle w:val="Caption"/>
         <w:jc w:val="center"/>
       </w:pPr>
-      <w:bookmarkStart w:id="21" w:name="_Toc194344014"/>
+      <w:bookmarkStart w:id="21" w:name="_Toc194924305"/>
       <w:r>
         <w:t xml:space="preserve">Figure </w:t>
       </w:r>
-      <w:r>
-        <w:fldChar w:fldCharType="begin"/>
-      </w:r>
-      <w:r>
-        <w:instrText xml:space="preserve"> STYLEREF 1 \s </w:instrText>
-      </w:r>
-      <w:r>
-        <w:fldChar w:fldCharType="separate"/>
-      </w:r>
+      <w:fldSimple w:instr=" STYLEREF 1 \s ">
+        <w:r>
+          <w:rPr>
+            <w:noProof/>
+          </w:rPr>
+          <w:t>3</w:t>
+        </w:r>
+      </w:fldSimple>
+      <w:r>
+        <w:noBreakHyphen/>
+      </w:r>
+      <w:fldSimple w:instr=" SEQ Figure \* ARABIC \s 1 ">
+        <w:r>
+          <w:rPr>
+            <w:noProof/>
+          </w:rPr>
+          <w:t>10</w:t>
+        </w:r>
+      </w:fldSimple>
+      <w:r>
+        <w:t xml:space="preserve"> </w:t>
+      </w:r>
+      <w:r>
+        <w:t>Features separation Source:(Author Developed)</w:t>
+      </w:r>
+      <w:bookmarkEnd w:id="21"/>
+    </w:p>
+    <w:p>
+      <w:pPr>
+        <w:jc w:val="left"/>
+      </w:pPr>
+      <w:r>
+        <w:t>Split dataset into 70% for training and 30% for testing.</w:t>
+      </w:r>
+    </w:p>
+    <w:p>
+      <w:pPr>
+        <w:keepNext/>
+        <w:jc w:val="center"/>
+      </w:pPr>
       <w:r>
         <w:rPr>
           <w:noProof/>
         </w:rPr>
-        <w:t>3</w:t>
-      </w:r>
-      <w:r>
-        <w:fldChar w:fldCharType="end"/>
-      </w:r>
-      <w:r>
-        <w:noBreakHyphen/>
-      </w:r>
-      <w:r>
-        <w:fldChar w:fldCharType="begin"/>
-      </w:r>
-      <w:r>
-        <w:instrText xml:space="preserve"> SEQ Figure \* ARABIC \s 1 </w:instrText>
-      </w:r>
-      <w:r>
-        <w:fldChar w:fldCharType="separate"/>
-      </w:r>
-      <w:r>
-        <w:rPr>
-          <w:noProof/>
-        </w:rPr>
-        <w:t>10</w:t>
-      </w:r>
-      <w:r>
-        <w:fldChar w:fldCharType="end"/>
-      </w:r>
-      <w:r>
-        <w:t xml:space="preserve"> </w:t>
-      </w:r>
-      <w:r>
-        <w:t>Features separation Source:(Author Developed)</w:t>
-      </w:r>
-      <w:bookmarkEnd w:id="21"/>
-    </w:p>
-    <w:p>
-      <w:pPr>
-        <w:jc w:val="left"/>
-      </w:pPr>
-      <w:r>
-        <w:t>Split dataset into 70% for training and 30% for testing.</w:t>
-      </w:r>
-    </w:p>
-    <w:p>
-      <w:pPr>
-        <w:keepNext/>
-        <w:jc w:val="center"/>
-      </w:pPr>
-      <w:r>
         <w:drawing>
           <wp:inline distT="0" distB="0" distL="0" distR="0" wp14:anchorId="3CC2C7C8" wp14:editId="57C06BB4">
             <wp:extent cx="6039963" cy="1709224"/>
@@ -4566,49 +4535,29 @@
         <w:pStyle w:val="Caption"/>
         <w:jc w:val="center"/>
       </w:pPr>
-      <w:bookmarkStart w:id="22" w:name="_Toc194344015"/>
+      <w:bookmarkStart w:id="22" w:name="_Toc194924306"/>
       <w:r>
         <w:t xml:space="preserve">Figure </w:t>
       </w:r>
-      <w:r>
-        <w:fldChar w:fldCharType="begin"/>
-      </w:r>
-      <w:r>
-        <w:instrText xml:space="preserve"> STYLEREF 1 \s </w:instrText>
-      </w:r>
-      <w:r>
-        <w:fldChar w:fldCharType="separate"/>
-      </w:r>
-      <w:r>
-        <w:rPr>
-          <w:noProof/>
-        </w:rPr>
-        <w:t>3</w:t>
-      </w:r>
-      <w:r>
-        <w:fldChar w:fldCharType="end"/>
-      </w:r>
+      <w:fldSimple w:instr=" STYLEREF 1 \s ">
+        <w:r>
+          <w:rPr>
+            <w:noProof/>
+          </w:rPr>
+          <w:t>3</w:t>
+        </w:r>
+      </w:fldSimple>
       <w:r>
         <w:noBreakHyphen/>
       </w:r>
-      <w:r>
-        <w:fldChar w:fldCharType="begin"/>
-      </w:r>
-      <w:r>
-        <w:instrText xml:space="preserve"> SEQ Figure \* ARABIC \s 1 </w:instrText>
-      </w:r>
-      <w:r>
-        <w:fldChar w:fldCharType="separate"/>
-      </w:r>
-      <w:r>
-        <w:rPr>
-          <w:noProof/>
-        </w:rPr>
-        <w:t>11</w:t>
-      </w:r>
-      <w:r>
-        <w:fldChar w:fldCharType="end"/>
-      </w:r>
+      <w:fldSimple w:instr=" SEQ Figure \* ARABIC \s 1 ">
+        <w:r>
+          <w:rPr>
+            <w:noProof/>
+          </w:rPr>
+          <w:t>11</w:t>
+        </w:r>
+      </w:fldSimple>
       <w:r>
         <w:t xml:space="preserve"> </w:t>
       </w:r>
@@ -4636,7 +4585,6 @@
           <w:szCs w:val="24"/>
           <w:u w:val="single"/>
         </w:rPr>
-        <w:lastRenderedPageBreak/>
         <w:t>Testing with Decision Tree Model</w:t>
       </w:r>
     </w:p>
@@ -4653,6 +4601,9 @@
         <w:jc w:val="center"/>
       </w:pPr>
       <w:r>
+        <w:rPr>
+          <w:noProof/>
+        </w:rPr>
         <w:drawing>
           <wp:inline distT="0" distB="0" distL="0" distR="0" wp14:anchorId="1F6116AF" wp14:editId="5C26EACA">
             <wp:extent cx="4446684" cy="2405576"/>
@@ -4702,49 +4653,30 @@
         <w:pStyle w:val="Caption"/>
         <w:jc w:val="center"/>
       </w:pPr>
-      <w:bookmarkStart w:id="23" w:name="_Toc194344016"/>
-      <w:r>
+      <w:bookmarkStart w:id="23" w:name="_Toc194924307"/>
+      <w:r>
+        <w:lastRenderedPageBreak/>
         <w:t xml:space="preserve">Figure </w:t>
       </w:r>
-      <w:r>
-        <w:fldChar w:fldCharType="begin"/>
-      </w:r>
-      <w:r>
-        <w:instrText xml:space="preserve"> STYLEREF 1 \s </w:instrText>
-      </w:r>
-      <w:r>
-        <w:fldChar w:fldCharType="separate"/>
-      </w:r>
-      <w:r>
-        <w:rPr>
-          <w:noProof/>
-        </w:rPr>
-        <w:t>3</w:t>
-      </w:r>
-      <w:r>
-        <w:fldChar w:fldCharType="end"/>
-      </w:r>
+      <w:fldSimple w:instr=" STYLEREF 1 \s ">
+        <w:r>
+          <w:rPr>
+            <w:noProof/>
+          </w:rPr>
+          <w:t>3</w:t>
+        </w:r>
+      </w:fldSimple>
       <w:r>
         <w:noBreakHyphen/>
       </w:r>
-      <w:r>
-        <w:fldChar w:fldCharType="begin"/>
-      </w:r>
-      <w:r>
-        <w:instrText xml:space="preserve"> SEQ Figure \* ARABIC \s 1 </w:instrText>
-      </w:r>
-      <w:r>
-        <w:fldChar w:fldCharType="separate"/>
-      </w:r>
-      <w:r>
-        <w:rPr>
-          <w:noProof/>
-        </w:rPr>
-        <w:t>12</w:t>
-      </w:r>
-      <w:r>
-        <w:fldChar w:fldCharType="end"/>
-      </w:r>
+      <w:fldSimple w:instr=" SEQ Figure \* ARABIC \s 1 ">
+        <w:r>
+          <w:rPr>
+            <w:noProof/>
+          </w:rPr>
+          <w:t>12</w:t>
+        </w:r>
+      </w:fldSimple>
       <w:r>
         <w:t xml:space="preserve"> </w:t>
       </w:r>
@@ -4836,6 +4768,9 @@
         <w:jc w:val="center"/>
       </w:pPr>
       <w:r>
+        <w:rPr>
+          <w:noProof/>
+        </w:rPr>
         <w:drawing>
           <wp:inline distT="0" distB="0" distL="0" distR="0" wp14:anchorId="67297319" wp14:editId="0C836DAA">
             <wp:extent cx="4826648" cy="2560320"/>
@@ -4885,49 +4820,29 @@
         <w:pStyle w:val="Caption"/>
         <w:jc w:val="center"/>
       </w:pPr>
-      <w:bookmarkStart w:id="24" w:name="_Toc194344017"/>
+      <w:bookmarkStart w:id="24" w:name="_Toc194924308"/>
       <w:r>
         <w:t xml:space="preserve">Figure </w:t>
       </w:r>
-      <w:r>
-        <w:fldChar w:fldCharType="begin"/>
-      </w:r>
-      <w:r>
-        <w:instrText xml:space="preserve"> STYLEREF 1 \s </w:instrText>
-      </w:r>
-      <w:r>
-        <w:fldChar w:fldCharType="separate"/>
-      </w:r>
-      <w:r>
-        <w:rPr>
-          <w:noProof/>
-        </w:rPr>
-        <w:t>3</w:t>
-      </w:r>
-      <w:r>
-        <w:fldChar w:fldCharType="end"/>
-      </w:r>
+      <w:fldSimple w:instr=" STYLEREF 1 \s ">
+        <w:r>
+          <w:rPr>
+            <w:noProof/>
+          </w:rPr>
+          <w:t>3</w:t>
+        </w:r>
+      </w:fldSimple>
       <w:r>
         <w:noBreakHyphen/>
       </w:r>
-      <w:r>
-        <w:fldChar w:fldCharType="begin"/>
-      </w:r>
-      <w:r>
-        <w:instrText xml:space="preserve"> SEQ Figure \* ARABIC \s 1 </w:instrText>
-      </w:r>
-      <w:r>
-        <w:fldChar w:fldCharType="separate"/>
-      </w:r>
-      <w:r>
-        <w:rPr>
-          <w:noProof/>
-        </w:rPr>
-        <w:t>13</w:t>
-      </w:r>
-      <w:r>
-        <w:fldChar w:fldCharType="end"/>
-      </w:r>
+      <w:fldSimple w:instr=" SEQ Figure \* ARABIC \s 1 ">
+        <w:r>
+          <w:rPr>
+            <w:noProof/>
+          </w:rPr>
+          <w:t>13</w:t>
+        </w:r>
+      </w:fldSimple>
       <w:r>
         <w:t xml:space="preserve"> </w:t>
       </w:r>
@@ -4938,7 +4853,6 @@
     </w:p>
     <w:p>
       <w:r>
-        <w:lastRenderedPageBreak/>
         <w:t>Based on the above chart, a maximum depth of 8 was selected for training the model. This depth was chosen to optimize performance while preventing overfitting or underfitting.</w:t>
       </w:r>
     </w:p>
@@ -4990,7 +4904,7 @@
       <w:pPr>
         <w:pStyle w:val="Heading2"/>
       </w:pPr>
-      <w:bookmarkStart w:id="25" w:name="_Toc194344000"/>
+      <w:bookmarkStart w:id="25" w:name="_Toc194925345"/>
       <w:r>
         <w:t>Model Evaluation</w:t>
       </w:r>
@@ -5016,6 +4930,7 @@
         <w:pStyle w:val="ListParagraph"/>
       </w:pPr>
       <w:r>
+        <w:lastRenderedPageBreak/>
         <w:t>Decision Tree Model</w:t>
       </w:r>
     </w:p>
@@ -5088,14 +5003,114 @@
     </w:p>
     <w:p/>
     <w:p>
+      <w:r>
+        <w:t>Final combined system is prediction is satisfied and provide satisfactory level recommendation as per input details.</w:t>
+      </w:r>
+    </w:p>
+    <w:p>
+      <w:pPr>
+        <w:keepNext/>
+        <w:jc w:val="center"/>
+      </w:pPr>
+      <w:r>
+        <w:rPr>
+          <w:noProof/>
+        </w:rPr>
+        <w:drawing>
+          <wp:inline distT="0" distB="0" distL="0" distR="0" wp14:anchorId="157097B6" wp14:editId="3B7A3A74">
+            <wp:extent cx="5226050" cy="3756025"/>
+            <wp:effectExtent l="19050" t="19050" r="12700" b="15875"/>
+            <wp:docPr id="3" name="Picture 3"/>
+            <wp:cNvGraphicFramePr>
+              <a:graphicFrameLocks xmlns:a="http://schemas.openxmlformats.org/drawingml/2006/main" noChangeAspect="1"/>
+            </wp:cNvGraphicFramePr>
+            <a:graphic xmlns:a="http://schemas.openxmlformats.org/drawingml/2006/main">
+              <a:graphicData uri="http://schemas.openxmlformats.org/drawingml/2006/picture">
+                <pic:pic xmlns:pic="http://schemas.openxmlformats.org/drawingml/2006/picture">
+                  <pic:nvPicPr>
+                    <pic:cNvPr id="0" name="Picture 1"/>
+                    <pic:cNvPicPr>
+                      <a:picLocks noChangeAspect="1" noChangeArrowheads="1"/>
+                    </pic:cNvPicPr>
+                  </pic:nvPicPr>
+                  <pic:blipFill>
+                    <a:blip r:embed="rId27">
+                      <a:extLst>
+                        <a:ext uri="{28A0092B-C50C-407E-A947-70E740481C1C}">
+                          <a14:useLocalDpi xmlns:a14="http://schemas.microsoft.com/office/drawing/2010/main" val="0"/>
+                        </a:ext>
+                      </a:extLst>
+                    </a:blip>
+                    <a:srcRect/>
+                    <a:stretch>
+                      <a:fillRect/>
+                    </a:stretch>
+                  </pic:blipFill>
+                  <pic:spPr bwMode="auto">
+                    <a:xfrm>
+                      <a:off x="0" y="0"/>
+                      <a:ext cx="5226050" cy="3756025"/>
+                    </a:xfrm>
+                    <a:prstGeom prst="rect">
+                      <a:avLst/>
+                    </a:prstGeom>
+                    <a:noFill/>
+                    <a:ln>
+                      <a:solidFill>
+                        <a:schemeClr val="tx1"/>
+                      </a:solidFill>
+                    </a:ln>
+                  </pic:spPr>
+                </pic:pic>
+              </a:graphicData>
+            </a:graphic>
+          </wp:inline>
+        </w:drawing>
+      </w:r>
+    </w:p>
+    <w:p>
+      <w:pPr>
+        <w:pStyle w:val="Caption"/>
+        <w:jc w:val="center"/>
+      </w:pPr>
+      <w:bookmarkStart w:id="26" w:name="_Toc194924309"/>
+      <w:r>
+        <w:t xml:space="preserve">Figure </w:t>
+      </w:r>
+      <w:fldSimple w:instr=" STYLEREF 1 \s ">
+        <w:r>
+          <w:rPr>
+            <w:noProof/>
+          </w:rPr>
+          <w:t>3</w:t>
+        </w:r>
+      </w:fldSimple>
+      <w:r>
+        <w:noBreakHyphen/>
+      </w:r>
+      <w:fldSimple w:instr=" SEQ Figure \* ARABIC \s 1 ">
+        <w:r>
+          <w:rPr>
+            <w:noProof/>
+          </w:rPr>
+          <w:t>14</w:t>
+        </w:r>
+      </w:fldSimple>
+      <w:r>
+        <w:t xml:space="preserve"> Final system prediction Source: (Author Developed)</w:t>
+      </w:r>
+      <w:bookmarkEnd w:id="26"/>
+    </w:p>
+    <w:p/>
+    <w:p>
       <w:pPr>
         <w:pStyle w:val="Heading1"/>
       </w:pPr>
-      <w:bookmarkStart w:id="26" w:name="_Toc194344001"/>
+      <w:bookmarkStart w:id="27" w:name="_Toc194925346"/>
       <w:r>
         <w:t>Conclusion</w:t>
       </w:r>
-      <w:bookmarkEnd w:id="26"/>
+      <w:bookmarkEnd w:id="27"/>
     </w:p>
     <w:p>
       <w:r>
@@ -5109,16 +5124,13 @@
     </w:p>
     <w:p>
       <w:r>
+        <w:lastRenderedPageBreak/>
         <w:t>After extensive evaluation, the Random Forest model was selected for its superior accuracy (Train Accuracy: 99.35%, Test Accuracy: 99.24%), outperforming the Decision Tree model. The selected model ensures optimal generalization and robust performance, making it suitable for real-world deployment in autonomous robotics applications.</w:t>
       </w:r>
     </w:p>
     <w:p>
       <w:r>
-        <w:t xml:space="preserve">The findings of this project demonstrate the potential of AI-driven robotics in precision agriculture, offering an efficient and scalable solution for environmental sustainability and reforestation efforts. Future enhancements could involve real-time adaptive learning, </w:t>
-      </w:r>
-      <w:r>
-        <w:lastRenderedPageBreak/>
-        <w:t>autonomous navigation, and integration with drone-based monitoring systems to further improve accuracy and operational efficiency.</w:t>
+        <w:t>The findings of this project demonstrate the potential of AI-driven robotics in precision agriculture, offering an efficient and scalable solution for environmental sustainability and reforestation efforts. Future enhancements could involve real-time adaptive learning, autonomous navigation, and integration with drone-based monitoring systems to further improve accuracy and operational efficiency.</w:t>
       </w:r>
     </w:p>
     <w:p>
@@ -5132,14 +5144,14 @@
       <w:pPr>
         <w:pStyle w:val="Heading1"/>
       </w:pPr>
-      <w:bookmarkStart w:id="27" w:name="_Toc194344002"/>
+      <w:bookmarkStart w:id="28" w:name="_Toc194925347"/>
       <w:r>
         <w:t>F</w:t>
       </w:r>
       <w:r>
         <w:t>uture improvements.</w:t>
       </w:r>
-      <w:bookmarkEnd w:id="27"/>
+      <w:bookmarkEnd w:id="28"/>
       <w:r>
         <w:t xml:space="preserve"> </w:t>
       </w:r>
@@ -5338,6 +5350,7 @@
         </w:numPr>
       </w:pPr>
       <w:r>
+        <w:lastRenderedPageBreak/>
         <w:t>Connecting the system to an IoT-based platform can enable real-time monitoring and remote control, allowing researchers and farmers to track soil conditions and model predictions remotely.</w:t>
       </w:r>
     </w:p>
@@ -5374,7 +5387,6 @@
         </w:numPr>
       </w:pPr>
       <w:r>
-        <w:lastRenderedPageBreak/>
         <w:t>Future versions of the robot should incorporate solar power or energy-efficient components, enabling it to operate off-grid in remote desert areas for extended periods.</w:t>
       </w:r>
     </w:p>
@@ -5389,11 +5401,11 @@
       <w:pPr>
         <w:pStyle w:val="Heading1"/>
       </w:pPr>
-      <w:bookmarkStart w:id="28" w:name="_Toc194344003"/>
+      <w:bookmarkStart w:id="29" w:name="_Toc194925348"/>
       <w:r>
         <w:t>Live Demonstration</w:t>
       </w:r>
-      <w:bookmarkEnd w:id="28"/>
+      <w:bookmarkEnd w:id="29"/>
     </w:p>
     <w:p>
       <w:pPr>
@@ -5409,7 +5421,7 @@
       </w:r>
     </w:p>
     <w:p/>
-    <w:bookmarkStart w:id="29" w:name="_Toc194344004" w:displacedByCustomXml="next"/>
+    <w:bookmarkStart w:id="30" w:name="_Toc194925349" w:displacedByCustomXml="next"/>
     <w:sdt>
       <w:sdtPr>
         <w:rPr>
@@ -5424,6 +5436,7 @@
           <w:docPartUnique/>
         </w:docPartObj>
       </w:sdtPr>
+      <w:sdtEndPr/>
       <w:sdtContent>
         <w:p>
           <w:pPr>
@@ -5432,13 +5445,14 @@
           <w:r>
             <w:t>References</w:t>
           </w:r>
-          <w:bookmarkEnd w:id="29"/>
+          <w:bookmarkEnd w:id="30"/>
         </w:p>
         <w:sdt>
           <w:sdtPr>
             <w:id w:val="-573587230"/>
             <w:bibliography/>
           </w:sdtPr>
+          <w:sdtEndPr/>
           <w:sdtContent>
             <w:p>
               <w:r>
@@ -10882,6 +10896,7 @@
   <w:style w:type="character" w:default="1" w:styleId="DefaultParagraphFont">
     <w:name w:val="Default Paragraph Font"/>
     <w:uiPriority w:val="1"/>
+    <w:semiHidden/>
     <w:unhideWhenUsed/>
   </w:style>
   <w:style w:type="table" w:default="1" w:styleId="TableNormal">
@@ -11686,7 +11701,7 @@
 </file>
 
 <file path=customXml/itemProps1.xml><?xml version="1.0" encoding="utf-8"?>
-<ds:datastoreItem xmlns:ds="http://schemas.openxmlformats.org/officeDocument/2006/customXml" ds:itemID="{C6CD2755-559C-462B-B2DB-71F6E428F917}">
+<ds:datastoreItem xmlns:ds="http://schemas.openxmlformats.org/officeDocument/2006/customXml" ds:itemID="{48F8361E-C08E-444F-A67B-B5BC79280135}">
   <ds:schemaRefs>
     <ds:schemaRef ds:uri="http://schemas.openxmlformats.org/officeDocument/2006/bibliography"/>
   </ds:schemaRefs>

</xml_diff>

<commit_message>
Files modified with adding live demostration video
</commit_message>
<xml_diff>
--- a/PDE4433 CW2_Report _ M01037028 _ Jayashanka Anushan.docx
+++ b/PDE4433 CW2_Report _ M01037028 _ Jayashanka Anushan.docx
@@ -233,6 +233,8 @@
           <w:szCs w:val="24"/>
         </w:rPr>
       </w:pPr>
+      <w:bookmarkStart w:id="0" w:name="_GoBack"/>
+      <w:bookmarkEnd w:id="0"/>
     </w:p>
     <w:p>
       <w:pPr>
@@ -378,7 +380,7 @@
         </w:rPr>
       </w:pPr>
     </w:p>
-    <w:bookmarkStart w:id="0" w:name="_Toc195002879" w:displacedByCustomXml="next"/>
+    <w:bookmarkStart w:id="1" w:name="_Toc195051714" w:displacedByCustomXml="next"/>
     <w:sdt>
       <w:sdtPr>
         <w:rPr>
@@ -411,7 +413,7 @@
           <w:r>
             <w:t>Table of Contents</w:t>
           </w:r>
-          <w:bookmarkEnd w:id="0"/>
+          <w:bookmarkEnd w:id="1"/>
         </w:p>
         <w:p>
           <w:pPr>
@@ -433,7 +435,7 @@
           <w:r>
             <w:fldChar w:fldCharType="separate"/>
           </w:r>
-          <w:hyperlink w:anchor="_Toc195002879" w:history="1">
+          <w:hyperlink w:anchor="_Toc195051714" w:history="1">
             <w:r>
               <w:rPr>
                 <w:rStyle w:val="Hyperlink"/>
@@ -460,7 +462,7 @@
                 <w:noProof/>
                 <w:webHidden/>
               </w:rPr>
-              <w:instrText xml:space="preserve"> PAGEREF _Toc195002879 \h </w:instrText>
+              <w:instrText xml:space="preserve"> PAGEREF _Toc195051714 \h </w:instrText>
             </w:r>
             <w:r>
               <w:rPr>
@@ -502,7 +504,7 @@
               <w:lang w:bidi="si-LK"/>
             </w:rPr>
           </w:pPr>
-          <w:hyperlink w:anchor="_Toc195002880" w:history="1">
+          <w:hyperlink w:anchor="_Toc195051715" w:history="1">
             <w:r>
               <w:rPr>
                 <w:rStyle w:val="Hyperlink"/>
@@ -546,7 +548,7 @@
                 <w:noProof/>
                 <w:webHidden/>
               </w:rPr>
-              <w:instrText xml:space="preserve"> PAGEREF _Toc195002880 \h </w:instrText>
+              <w:instrText xml:space="preserve"> PAGEREF _Toc195051715 \h </w:instrText>
             </w:r>
             <w:r>
               <w:rPr>
@@ -588,7 +590,7 @@
               <w:lang w:bidi="si-LK"/>
             </w:rPr>
           </w:pPr>
-          <w:hyperlink w:anchor="_Toc195002881" w:history="1">
+          <w:hyperlink w:anchor="_Toc195051716" w:history="1">
             <w:r>
               <w:rPr>
                 <w:rStyle w:val="Hyperlink"/>
@@ -632,7 +634,7 @@
                 <w:noProof/>
                 <w:webHidden/>
               </w:rPr>
-              <w:instrText xml:space="preserve"> PAGEREF _Toc195002881 \h </w:instrText>
+              <w:instrText xml:space="preserve"> PAGEREF _Toc195051716 \h </w:instrText>
             </w:r>
             <w:r>
               <w:rPr>
@@ -674,7 +676,7 @@
               <w:lang w:bidi="si-LK"/>
             </w:rPr>
           </w:pPr>
-          <w:hyperlink w:anchor="_Toc195002882" w:history="1">
+          <w:hyperlink w:anchor="_Toc195051717" w:history="1">
             <w:r>
               <w:rPr>
                 <w:rStyle w:val="Hyperlink"/>
@@ -718,7 +720,7 @@
                 <w:noProof/>
                 <w:webHidden/>
               </w:rPr>
-              <w:instrText xml:space="preserve"> PAGEREF _Toc195002882 \h </w:instrText>
+              <w:instrText xml:space="preserve"> PAGEREF _Toc195051717 \h </w:instrText>
             </w:r>
             <w:r>
               <w:rPr>
@@ -764,7 +766,7 @@
               <w:lang w:bidi="si-LK"/>
             </w:rPr>
           </w:pPr>
-          <w:hyperlink w:anchor="_Toc195002883" w:history="1">
+          <w:hyperlink w:anchor="_Toc195051718" w:history="1">
             <w:r>
               <w:rPr>
                 <w:rStyle w:val="Hyperlink"/>
@@ -808,7 +810,7 @@
                 <w:noProof/>
                 <w:webHidden/>
               </w:rPr>
-              <w:instrText xml:space="preserve"> PAGEREF _Toc195002883 \h </w:instrText>
+              <w:instrText xml:space="preserve"> PAGEREF _Toc195051718 \h </w:instrText>
             </w:r>
             <w:r>
               <w:rPr>
@@ -854,7 +856,7 @@
               <w:lang w:bidi="si-LK"/>
             </w:rPr>
           </w:pPr>
-          <w:hyperlink w:anchor="_Toc195002884" w:history="1">
+          <w:hyperlink w:anchor="_Toc195051719" w:history="1">
             <w:r>
               <w:rPr>
                 <w:rStyle w:val="Hyperlink"/>
@@ -898,7 +900,7 @@
                 <w:noProof/>
                 <w:webHidden/>
               </w:rPr>
-              <w:instrText xml:space="preserve"> PAGEREF _Toc195002884 \h </w:instrText>
+              <w:instrText xml:space="preserve"> PAGEREF _Toc195051719 \h </w:instrText>
             </w:r>
             <w:r>
               <w:rPr>
@@ -944,7 +946,7 @@
               <w:lang w:bidi="si-LK"/>
             </w:rPr>
           </w:pPr>
-          <w:hyperlink w:anchor="_Toc195002885" w:history="1">
+          <w:hyperlink w:anchor="_Toc195051720" w:history="1">
             <w:r>
               <w:rPr>
                 <w:rStyle w:val="Hyperlink"/>
@@ -988,7 +990,7 @@
                 <w:noProof/>
                 <w:webHidden/>
               </w:rPr>
-              <w:instrText xml:space="preserve"> PAGEREF _Toc195002885 \h </w:instrText>
+              <w:instrText xml:space="preserve"> PAGEREF _Toc195051720 \h </w:instrText>
             </w:r>
             <w:r>
               <w:rPr>
@@ -1034,7 +1036,7 @@
               <w:lang w:bidi="si-LK"/>
             </w:rPr>
           </w:pPr>
-          <w:hyperlink w:anchor="_Toc195002886" w:history="1">
+          <w:hyperlink w:anchor="_Toc195051721" w:history="1">
             <w:r>
               <w:rPr>
                 <w:rStyle w:val="Hyperlink"/>
@@ -1078,7 +1080,7 @@
                 <w:noProof/>
                 <w:webHidden/>
               </w:rPr>
-              <w:instrText xml:space="preserve"> PAGEREF _Toc195002886 \h </w:instrText>
+              <w:instrText xml:space="preserve"> PAGEREF _Toc195051721 \h </w:instrText>
             </w:r>
             <w:r>
               <w:rPr>
@@ -1124,7 +1126,7 @@
               <w:lang w:bidi="si-LK"/>
             </w:rPr>
           </w:pPr>
-          <w:hyperlink w:anchor="_Toc195002887" w:history="1">
+          <w:hyperlink w:anchor="_Toc195051722" w:history="1">
             <w:r>
               <w:rPr>
                 <w:rStyle w:val="Hyperlink"/>
@@ -1168,7 +1170,7 @@
                 <w:noProof/>
                 <w:webHidden/>
               </w:rPr>
-              <w:instrText xml:space="preserve"> PAGEREF _Toc195002887 \h </w:instrText>
+              <w:instrText xml:space="preserve"> PAGEREF _Toc195051722 \h </w:instrText>
             </w:r>
             <w:r>
               <w:rPr>
@@ -1214,7 +1216,7 @@
               <w:lang w:bidi="si-LK"/>
             </w:rPr>
           </w:pPr>
-          <w:hyperlink w:anchor="_Toc195002888" w:history="1">
+          <w:hyperlink w:anchor="_Toc195051723" w:history="1">
             <w:r>
               <w:rPr>
                 <w:rStyle w:val="Hyperlink"/>
@@ -1258,7 +1260,7 @@
                 <w:noProof/>
                 <w:webHidden/>
               </w:rPr>
-              <w:instrText xml:space="preserve"> PAGEREF _Toc195002888 \h </w:instrText>
+              <w:instrText xml:space="preserve"> PAGEREF _Toc195051723 \h </w:instrText>
             </w:r>
             <w:r>
               <w:rPr>
@@ -1300,7 +1302,7 @@
               <w:lang w:bidi="si-LK"/>
             </w:rPr>
           </w:pPr>
-          <w:hyperlink w:anchor="_Toc195002889" w:history="1">
+          <w:hyperlink w:anchor="_Toc195051724" w:history="1">
             <w:r>
               <w:rPr>
                 <w:rStyle w:val="Hyperlink"/>
@@ -1344,7 +1346,7 @@
                 <w:noProof/>
                 <w:webHidden/>
               </w:rPr>
-              <w:instrText xml:space="preserve"> PAGEREF _Toc195002889 \h </w:instrText>
+              <w:instrText xml:space="preserve"> PAGEREF _Toc195051724 \h </w:instrText>
             </w:r>
             <w:r>
               <w:rPr>
@@ -1386,7 +1388,7 @@
               <w:lang w:bidi="si-LK"/>
             </w:rPr>
           </w:pPr>
-          <w:hyperlink w:anchor="_Toc195002890" w:history="1">
+          <w:hyperlink w:anchor="_Toc195051725" w:history="1">
             <w:r>
               <w:rPr>
                 <w:rStyle w:val="Hyperlink"/>
@@ -1430,7 +1432,7 @@
                 <w:noProof/>
                 <w:webHidden/>
               </w:rPr>
-              <w:instrText xml:space="preserve"> PAGEREF _Toc195002890 \h </w:instrText>
+              <w:instrText xml:space="preserve"> PAGEREF _Toc195051725 \h </w:instrText>
             </w:r>
             <w:r>
               <w:rPr>
@@ -1472,7 +1474,7 @@
               <w:lang w:bidi="si-LK"/>
             </w:rPr>
           </w:pPr>
-          <w:hyperlink w:anchor="_Toc195002891" w:history="1">
+          <w:hyperlink w:anchor="_Toc195051726" w:history="1">
             <w:r>
               <w:rPr>
                 <w:rStyle w:val="Hyperlink"/>
@@ -1516,7 +1518,7 @@
                 <w:noProof/>
                 <w:webHidden/>
               </w:rPr>
-              <w:instrText xml:space="preserve"> PAGEREF _Toc195002891 \h </w:instrText>
+              <w:instrText xml:space="preserve"> PAGEREF _Toc195051726 \h </w:instrText>
             </w:r>
             <w:r>
               <w:rPr>
@@ -1558,7 +1560,7 @@
               <w:lang w:bidi="si-LK"/>
             </w:rPr>
           </w:pPr>
-          <w:hyperlink w:anchor="_Toc195002892" w:history="1">
+          <w:hyperlink w:anchor="_Toc195051727" w:history="1">
             <w:r>
               <w:rPr>
                 <w:rStyle w:val="Hyperlink"/>
@@ -1602,7 +1604,7 @@
                 <w:noProof/>
                 <w:webHidden/>
               </w:rPr>
-              <w:instrText xml:space="preserve"> PAGEREF _Toc195002892 \h </w:instrText>
+              <w:instrText xml:space="preserve"> PAGEREF _Toc195051727 \h </w:instrText>
             </w:r>
             <w:r>
               <w:rPr>
@@ -1688,7 +1690,7 @@
       <w:r>
         <w:fldChar w:fldCharType="separate"/>
       </w:r>
-      <w:hyperlink w:anchor="_Toc195002860" w:history="1">
+      <w:hyperlink w:anchor="_Toc195051764" w:history="1">
         <w:r>
           <w:rPr>
             <w:rStyle w:val="Hyperlink"/>
@@ -1723,7 +1725,7 @@
             <w:noProof/>
             <w:webHidden/>
           </w:rPr>
-          <w:instrText xml:space="preserve"> PAGEREF _Toc195002860 \h </w:instrText>
+          <w:instrText xml:space="preserve"> PAGEREF _Toc195051764 \h </w:instrText>
         </w:r>
         <w:r>
           <w:rPr>
@@ -1768,7 +1770,7 @@
           <w:lang w:bidi="si-LK"/>
         </w:rPr>
       </w:pPr>
-      <w:hyperlink w:anchor="_Toc195002861" w:history="1">
+      <w:hyperlink w:anchor="_Toc195051765" w:history="1">
         <w:r>
           <w:rPr>
             <w:rStyle w:val="Hyperlink"/>
@@ -1803,7 +1805,7 @@
             <w:noProof/>
             <w:webHidden/>
           </w:rPr>
-          <w:instrText xml:space="preserve"> PAGEREF _Toc195002861 \h </w:instrText>
+          <w:instrText xml:space="preserve"> PAGEREF _Toc195051765 \h </w:instrText>
         </w:r>
         <w:r>
           <w:rPr>
@@ -1848,7 +1850,7 @@
           <w:lang w:bidi="si-LK"/>
         </w:rPr>
       </w:pPr>
-      <w:hyperlink w:anchor="_Toc195002862" w:history="1">
+      <w:hyperlink w:anchor="_Toc195051766" w:history="1">
         <w:r>
           <w:rPr>
             <w:rStyle w:val="Hyperlink"/>
@@ -1883,7 +1885,7 @@
             <w:noProof/>
             <w:webHidden/>
           </w:rPr>
-          <w:instrText xml:space="preserve"> PAGEREF _Toc195002862 \h </w:instrText>
+          <w:instrText xml:space="preserve"> PAGEREF _Toc195051766 \h </w:instrText>
         </w:r>
         <w:r>
           <w:rPr>
@@ -1928,7 +1930,7 @@
           <w:lang w:bidi="si-LK"/>
         </w:rPr>
       </w:pPr>
-      <w:hyperlink w:anchor="_Toc195002863" w:history="1">
+      <w:hyperlink w:anchor="_Toc195051767" w:history="1">
         <w:r>
           <w:rPr>
             <w:rStyle w:val="Hyperlink"/>
@@ -1963,7 +1965,7 @@
             <w:noProof/>
             <w:webHidden/>
           </w:rPr>
-          <w:instrText xml:space="preserve"> PAGEREF _Toc195002863 \h </w:instrText>
+          <w:instrText xml:space="preserve"> PAGEREF _Toc195051767 \h </w:instrText>
         </w:r>
         <w:r>
           <w:rPr>
@@ -2008,7 +2010,7 @@
           <w:lang w:bidi="si-LK"/>
         </w:rPr>
       </w:pPr>
-      <w:hyperlink w:anchor="_Toc195002864" w:history="1">
+      <w:hyperlink w:anchor="_Toc195051768" w:history="1">
         <w:r>
           <w:rPr>
             <w:rStyle w:val="Hyperlink"/>
@@ -2043,7 +2045,7 @@
             <w:noProof/>
             <w:webHidden/>
           </w:rPr>
-          <w:instrText xml:space="preserve"> PAGEREF _Toc195002864 \h </w:instrText>
+          <w:instrText xml:space="preserve"> PAGEREF _Toc195051768 \h </w:instrText>
         </w:r>
         <w:r>
           <w:rPr>
@@ -2088,7 +2090,7 @@
           <w:lang w:bidi="si-LK"/>
         </w:rPr>
       </w:pPr>
-      <w:hyperlink w:anchor="_Toc195002865" w:history="1">
+      <w:hyperlink w:anchor="_Toc195051769" w:history="1">
         <w:r>
           <w:rPr>
             <w:rStyle w:val="Hyperlink"/>
@@ -2123,7 +2125,7 @@
             <w:noProof/>
             <w:webHidden/>
           </w:rPr>
-          <w:instrText xml:space="preserve"> PAGEREF _Toc195002865 \h </w:instrText>
+          <w:instrText xml:space="preserve"> PAGEREF _Toc195051769 \h </w:instrText>
         </w:r>
         <w:r>
           <w:rPr>
@@ -2168,7 +2170,7 @@
           <w:lang w:bidi="si-LK"/>
         </w:rPr>
       </w:pPr>
-      <w:hyperlink w:anchor="_Toc195002866" w:history="1">
+      <w:hyperlink w:anchor="_Toc195051770" w:history="1">
         <w:r>
           <w:rPr>
             <w:rStyle w:val="Hyperlink"/>
@@ -2203,7 +2205,7 @@
             <w:noProof/>
             <w:webHidden/>
           </w:rPr>
-          <w:instrText xml:space="preserve"> PAGEREF _Toc195002866 \h </w:instrText>
+          <w:instrText xml:space="preserve"> PAGEREF _Toc195051770 \h </w:instrText>
         </w:r>
         <w:r>
           <w:rPr>
@@ -2248,7 +2250,7 @@
           <w:lang w:bidi="si-LK"/>
         </w:rPr>
       </w:pPr>
-      <w:hyperlink w:anchor="_Toc195002867" w:history="1">
+      <w:hyperlink w:anchor="_Toc195051771" w:history="1">
         <w:r>
           <w:rPr>
             <w:rStyle w:val="Hyperlink"/>
@@ -2283,7 +2285,7 @@
             <w:noProof/>
             <w:webHidden/>
           </w:rPr>
-          <w:instrText xml:space="preserve"> PAGEREF _Toc195002867 \h </w:instrText>
+          <w:instrText xml:space="preserve"> PAGEREF _Toc195051771 \h </w:instrText>
         </w:r>
         <w:r>
           <w:rPr>
@@ -2328,7 +2330,7 @@
           <w:lang w:bidi="si-LK"/>
         </w:rPr>
       </w:pPr>
-      <w:hyperlink w:anchor="_Toc195002868" w:history="1">
+      <w:hyperlink w:anchor="_Toc195051772" w:history="1">
         <w:r>
           <w:rPr>
             <w:rStyle w:val="Hyperlink"/>
@@ -2363,7 +2365,7 @@
             <w:noProof/>
             <w:webHidden/>
           </w:rPr>
-          <w:instrText xml:space="preserve"> PAGEREF _Toc195002868 \h </w:instrText>
+          <w:instrText xml:space="preserve"> PAGEREF _Toc195051772 \h </w:instrText>
         </w:r>
         <w:r>
           <w:rPr>
@@ -2408,7 +2410,7 @@
           <w:lang w:bidi="si-LK"/>
         </w:rPr>
       </w:pPr>
-      <w:hyperlink w:anchor="_Toc195002869" w:history="1">
+      <w:hyperlink w:anchor="_Toc195051773" w:history="1">
         <w:r>
           <w:rPr>
             <w:rStyle w:val="Hyperlink"/>
@@ -2443,7 +2445,7 @@
             <w:noProof/>
             <w:webHidden/>
           </w:rPr>
-          <w:instrText xml:space="preserve"> PAGEREF _Toc195002869 \h </w:instrText>
+          <w:instrText xml:space="preserve"> PAGEREF _Toc195051773 \h </w:instrText>
         </w:r>
         <w:r>
           <w:rPr>
@@ -2488,7 +2490,7 @@
           <w:lang w:bidi="si-LK"/>
         </w:rPr>
       </w:pPr>
-      <w:hyperlink w:anchor="_Toc195002870" w:history="1">
+      <w:hyperlink w:anchor="_Toc195051774" w:history="1">
         <w:r>
           <w:rPr>
             <w:rStyle w:val="Hyperlink"/>
@@ -2523,7 +2525,7 @@
             <w:noProof/>
             <w:webHidden/>
           </w:rPr>
-          <w:instrText xml:space="preserve"> PAGEREF _Toc195002870 \h </w:instrText>
+          <w:instrText xml:space="preserve"> PAGEREF _Toc195051774 \h </w:instrText>
         </w:r>
         <w:r>
           <w:rPr>
@@ -2568,7 +2570,7 @@
           <w:lang w:bidi="si-LK"/>
         </w:rPr>
       </w:pPr>
-      <w:hyperlink w:anchor="_Toc195002871" w:history="1">
+      <w:hyperlink w:anchor="_Toc195051775" w:history="1">
         <w:r>
           <w:rPr>
             <w:rStyle w:val="Hyperlink"/>
@@ -2582,7 +2584,7 @@
             <w:noProof/>
           </w:rPr>
           <w:noBreakHyphen/>
-          <w:t>10 Features separation Source:(Author Developed)</w:t>
+          <w:t>9 Features separation Source:(Author Developed)</w:t>
         </w:r>
         <w:r>
           <w:rPr>
@@ -2603,7 +2605,7 @@
             <w:noProof/>
             <w:webHidden/>
           </w:rPr>
-          <w:instrText xml:space="preserve"> PAGEREF _Toc195002871 \h </w:instrText>
+          <w:instrText xml:space="preserve"> PAGEREF _Toc195051775 \h </w:instrText>
         </w:r>
         <w:r>
           <w:rPr>
@@ -2648,7 +2650,7 @@
           <w:lang w:bidi="si-LK"/>
         </w:rPr>
       </w:pPr>
-      <w:hyperlink w:anchor="_Toc195002872" w:history="1">
+      <w:hyperlink w:anchor="_Toc195051776" w:history="1">
         <w:r>
           <w:rPr>
             <w:rStyle w:val="Hyperlink"/>
@@ -2662,7 +2664,7 @@
             <w:noProof/>
           </w:rPr>
           <w:noBreakHyphen/>
-          <w:t>11 Split dataset Source:(Author Developed)</w:t>
+          <w:t>10 Split dataset Source:(Author Developed)</w:t>
         </w:r>
         <w:r>
           <w:rPr>
@@ -2683,7 +2685,7 @@
             <w:noProof/>
             <w:webHidden/>
           </w:rPr>
-          <w:instrText xml:space="preserve"> PAGEREF _Toc195002872 \h </w:instrText>
+          <w:instrText xml:space="preserve"> PAGEREF _Toc195051776 \h </w:instrText>
         </w:r>
         <w:r>
           <w:rPr>
@@ -2728,7 +2730,7 @@
           <w:lang w:bidi="si-LK"/>
         </w:rPr>
       </w:pPr>
-      <w:hyperlink w:anchor="_Toc195002873" w:history="1">
+      <w:hyperlink w:anchor="_Toc195051777" w:history="1">
         <w:r>
           <w:rPr>
             <w:rStyle w:val="Hyperlink"/>
@@ -2742,7 +2744,7 @@
             <w:noProof/>
           </w:rPr>
           <w:noBreakHyphen/>
-          <w:t>12 Decision Tree model training cycle summary Source:(Author Developed)</w:t>
+          <w:t>11 Decision Tree model training cycle summary Source:(Author Developed)</w:t>
         </w:r>
         <w:r>
           <w:rPr>
@@ -2763,7 +2765,7 @@
             <w:noProof/>
             <w:webHidden/>
           </w:rPr>
-          <w:instrText xml:space="preserve"> PAGEREF _Toc195002873 \h </w:instrText>
+          <w:instrText xml:space="preserve"> PAGEREF _Toc195051777 \h </w:instrText>
         </w:r>
         <w:r>
           <w:rPr>
@@ -2808,7 +2810,7 @@
           <w:lang w:bidi="si-LK"/>
         </w:rPr>
       </w:pPr>
-      <w:hyperlink w:anchor="_Toc195002874" w:history="1">
+      <w:hyperlink w:anchor="_Toc195051778" w:history="1">
         <w:r>
           <w:rPr>
             <w:rStyle w:val="Hyperlink"/>
@@ -2822,7 +2824,7 @@
             <w:noProof/>
           </w:rPr>
           <w:noBreakHyphen/>
-          <w:t>13 Random Forest model training cycle summary Source:(Author Developed)</w:t>
+          <w:t>12 Random Forest model training cycle summary Source:(Author Developed)</w:t>
         </w:r>
         <w:r>
           <w:rPr>
@@ -2843,7 +2845,7 @@
             <w:noProof/>
             <w:webHidden/>
           </w:rPr>
-          <w:instrText xml:space="preserve"> PAGEREF _Toc195002874 \h </w:instrText>
+          <w:instrText xml:space="preserve"> PAGEREF _Toc195051778 \h </w:instrText>
         </w:r>
         <w:r>
           <w:rPr>
@@ -2888,7 +2890,7 @@
           <w:lang w:bidi="si-LK"/>
         </w:rPr>
       </w:pPr>
-      <w:hyperlink w:anchor="_Toc195002875" w:history="1">
+      <w:hyperlink w:anchor="_Toc195051779" w:history="1">
         <w:r>
           <w:rPr>
             <w:rStyle w:val="Hyperlink"/>
@@ -2902,7 +2904,7 @@
             <w:noProof/>
           </w:rPr>
           <w:noBreakHyphen/>
-          <w:t>14 Final system prediction Source: (Author Developed)</w:t>
+          <w:t>13 Final system prediction Source: (Author Developed)</w:t>
         </w:r>
         <w:r>
           <w:rPr>
@@ -2923,7 +2925,7 @@
             <w:noProof/>
             <w:webHidden/>
           </w:rPr>
-          <w:instrText xml:space="preserve"> PAGEREF _Toc195002875 \h </w:instrText>
+          <w:instrText xml:space="preserve"> PAGEREF _Toc195051779 \h </w:instrText>
         </w:r>
         <w:r>
           <w:rPr>
@@ -2973,8 +2975,6 @@
           <w:iCs/>
         </w:rPr>
       </w:pPr>
-      <w:bookmarkStart w:id="1" w:name="_GoBack"/>
-      <w:bookmarkEnd w:id="1"/>
       <w:r>
         <w:rPr>
           <w:b/>
@@ -3008,7 +3008,7 @@
       <w:r>
         <w:fldChar w:fldCharType="separate"/>
       </w:r>
-      <w:hyperlink w:anchor="_Toc195002876" w:history="1">
+      <w:hyperlink w:anchor="_Toc195051780" w:history="1">
         <w:r>
           <w:rPr>
             <w:rStyle w:val="Hyperlink"/>
@@ -3035,7 +3035,7 @@
             <w:noProof/>
             <w:webHidden/>
           </w:rPr>
-          <w:instrText xml:space="preserve"> PAGEREF _Toc195002876 \h </w:instrText>
+          <w:instrText xml:space="preserve"> PAGEREF _Toc195051780 \h </w:instrText>
         </w:r>
         <w:r>
           <w:rPr>
@@ -3055,7 +3055,7 @@
             <w:noProof/>
             <w:webHidden/>
           </w:rPr>
-          <w:t>4</w:t>
+          <w:t>3</w:t>
         </w:r>
         <w:r>
           <w:rPr>
@@ -3080,7 +3080,7 @@
           <w:lang w:bidi="si-LK"/>
         </w:rPr>
       </w:pPr>
-      <w:hyperlink w:anchor="_Toc195002877" w:history="1">
+      <w:hyperlink w:anchor="_Toc195051781" w:history="1">
         <w:r>
           <w:rPr>
             <w:rStyle w:val="Hyperlink"/>
@@ -3107,7 +3107,7 @@
             <w:noProof/>
             <w:webHidden/>
           </w:rPr>
-          <w:instrText xml:space="preserve"> PAGEREF _Toc195002877 \h </w:instrText>
+          <w:instrText xml:space="preserve"> PAGEREF _Toc195051781 \h </w:instrText>
         </w:r>
         <w:r>
           <w:rPr>
@@ -3127,7 +3127,7 @@
             <w:noProof/>
             <w:webHidden/>
           </w:rPr>
-          <w:t>5</w:t>
+          <w:t>4</w:t>
         </w:r>
         <w:r>
           <w:rPr>
@@ -3152,7 +3152,7 @@
           <w:lang w:bidi="si-LK"/>
         </w:rPr>
       </w:pPr>
-      <w:hyperlink w:anchor="_Toc195002878" w:history="1">
+      <w:hyperlink w:anchor="_Toc195051782" w:history="1">
         <w:r>
           <w:rPr>
             <w:rStyle w:val="Hyperlink"/>
@@ -3179,7 +3179,7 @@
             <w:noProof/>
             <w:webHidden/>
           </w:rPr>
-          <w:instrText xml:space="preserve"> PAGEREF _Toc195002878 \h </w:instrText>
+          <w:instrText xml:space="preserve"> PAGEREF _Toc195051782 \h </w:instrText>
         </w:r>
         <w:r>
           <w:rPr>
@@ -3199,7 +3199,7 @@
             <w:noProof/>
             <w:webHidden/>
           </w:rPr>
-          <w:t>5</w:t>
+          <w:t>4</w:t>
         </w:r>
         <w:r>
           <w:rPr>
@@ -3241,7 +3241,7 @@
       <w:pPr>
         <w:pStyle w:val="Heading1"/>
       </w:pPr>
-      <w:bookmarkStart w:id="3" w:name="_Toc195002880"/>
+      <w:bookmarkStart w:id="3" w:name="_Toc195051715"/>
       <w:r>
         <w:rPr>
           <w:rStyle w:val="Strong"/>
@@ -3282,7 +3282,7 @@
       <w:pPr>
         <w:pStyle w:val="Heading1"/>
       </w:pPr>
-      <w:bookmarkStart w:id="5" w:name="_Toc195002881"/>
+      <w:bookmarkStart w:id="5" w:name="_Toc195051716"/>
       <w:r>
         <w:t>Used Dataset</w:t>
       </w:r>
@@ -3299,7 +3299,15 @@
         <w:t>.</w:t>
       </w:r>
       <w:r>
-        <w:t xml:space="preserve"> Below is the data sources that collected data for analysis.</w:t>
+        <w:t xml:space="preserve"> Below </w:t>
+      </w:r>
+      <w:proofErr w:type="gramStart"/>
+      <w:r>
+        <w:t>is</w:t>
+      </w:r>
+      <w:proofErr w:type="gramEnd"/>
+      <w:r>
+        <w:t xml:space="preserve"> the data sources that collected data for analysis.</w:t>
       </w:r>
     </w:p>
     <w:p>
@@ -3407,28 +3415,18 @@
         <w:pStyle w:val="Caption"/>
         <w:keepNext/>
       </w:pPr>
-      <w:bookmarkStart w:id="6" w:name="_Toc195002876"/>
+      <w:bookmarkStart w:id="6" w:name="_Toc195051780"/>
       <w:r>
         <w:t xml:space="preserve">Table </w:t>
       </w:r>
-      <w:r>
-        <w:fldChar w:fldCharType="begin"/>
-      </w:r>
-      <w:r>
-        <w:instrText xml:space="preserve"> SEQ Table \* ARABIC </w:instrText>
-      </w:r>
-      <w:r>
-        <w:fldChar w:fldCharType="separate"/>
-      </w:r>
-      <w:r>
-        <w:rPr>
-          <w:noProof/>
-        </w:rPr>
-        <w:t>1</w:t>
-      </w:r>
-      <w:r>
-        <w:fldChar w:fldCharType="end"/>
-      </w:r>
+      <w:fldSimple w:instr=" SEQ Table \* ARABIC ">
+        <w:r>
+          <w:rPr>
+            <w:noProof/>
+          </w:rPr>
+          <w:t>1</w:t>
+        </w:r>
+      </w:fldSimple>
       <w:r>
         <w:t xml:space="preserve"> Dataset Size </w:t>
       </w:r>
@@ -3548,10 +3546,7 @@
               <w:t xml:space="preserve"> images</w:t>
             </w:r>
             <w:r>
-              <w:t xml:space="preserve"> total for </w:t>
-            </w:r>
-            <w:r>
-              <w:t>validation</w:t>
+              <w:t xml:space="preserve"> total for validation</w:t>
             </w:r>
           </w:p>
         </w:tc>
@@ -3626,7 +3621,23 @@
               <w:jc w:val="left"/>
             </w:pPr>
             <w:r>
-              <w:t>'Nitrogen', 'Phosphorus', 'Potassium', 'Temperature', 'Humidity', 'pH_Value', 'Rainfall', 'Crop', 'SoilType'</w:t>
+              <w:t>'Nitrogen', 'Phosphorus', 'Potassium', 'Temperature', 'Humidity', '</w:t>
+            </w:r>
+            <w:proofErr w:type="spellStart"/>
+            <w:r>
+              <w:t>pH_Value</w:t>
+            </w:r>
+            <w:proofErr w:type="spellEnd"/>
+            <w:r>
+              <w:t>', 'Rainfall', 'Crop', '</w:t>
+            </w:r>
+            <w:proofErr w:type="spellStart"/>
+            <w:r>
+              <w:t>SoilType</w:t>
+            </w:r>
+            <w:proofErr w:type="spellEnd"/>
+            <w:r>
+              <w:t>'</w:t>
             </w:r>
           </w:p>
         </w:tc>
@@ -3638,29 +3649,19 @@
         <w:pStyle w:val="Caption"/>
         <w:keepNext/>
       </w:pPr>
-      <w:bookmarkStart w:id="7" w:name="_Toc195002877"/>
+      <w:bookmarkStart w:id="7" w:name="_Toc195051781"/>
       <w:r>
         <w:lastRenderedPageBreak/>
         <w:t xml:space="preserve">Table </w:t>
       </w:r>
-      <w:r>
-        <w:fldChar w:fldCharType="begin"/>
-      </w:r>
-      <w:r>
-        <w:instrText xml:space="preserve"> SEQ Table \* ARABIC </w:instrText>
-      </w:r>
-      <w:r>
-        <w:fldChar w:fldCharType="separate"/>
-      </w:r>
-      <w:r>
-        <w:rPr>
-          <w:noProof/>
-        </w:rPr>
-        <w:t>2</w:t>
-      </w:r>
-      <w:r>
-        <w:fldChar w:fldCharType="end"/>
-      </w:r>
+      <w:fldSimple w:instr=" SEQ Table \* ARABIC ">
+        <w:r>
+          <w:rPr>
+            <w:noProof/>
+          </w:rPr>
+          <w:t>2</w:t>
+        </w:r>
+      </w:fldSimple>
       <w:r>
         <w:t xml:space="preserve"> </w:t>
       </w:r>
@@ -7960,28 +7961,18 @@
         <w:pStyle w:val="Caption"/>
         <w:keepNext/>
       </w:pPr>
-      <w:bookmarkStart w:id="8" w:name="_Toc195002878"/>
+      <w:bookmarkStart w:id="8" w:name="_Toc195051782"/>
       <w:r>
         <w:t xml:space="preserve">Table </w:t>
       </w:r>
-      <w:r>
-        <w:fldChar w:fldCharType="begin"/>
-      </w:r>
-      <w:r>
-        <w:instrText xml:space="preserve"> SEQ Table \* ARABIC </w:instrText>
-      </w:r>
-      <w:r>
-        <w:fldChar w:fldCharType="separate"/>
-      </w:r>
-      <w:r>
-        <w:rPr>
-          <w:noProof/>
-        </w:rPr>
-        <w:t>3</w:t>
-      </w:r>
-      <w:r>
-        <w:fldChar w:fldCharType="end"/>
-      </w:r>
+      <w:fldSimple w:instr=" SEQ Table \* ARABIC ">
+        <w:r>
+          <w:rPr>
+            <w:noProof/>
+          </w:rPr>
+          <w:t>3</w:t>
+        </w:r>
+      </w:fldSimple>
       <w:r>
         <w:t xml:space="preserve"> </w:t>
       </w:r>
@@ -8282,6 +8273,7 @@
                 <w:lang w:bidi="si-LK"/>
               </w:rPr>
             </w:pPr>
+            <w:proofErr w:type="spellStart"/>
             <w:r>
               <w:rPr>
                 <w:rFonts w:ascii="Arial" w:eastAsia="Times New Roman" w:hAnsi="Arial" w:cs="Arial"/>
@@ -8294,6 +8286,7 @@
               </w:rPr>
               <w:t>pH_Value</w:t>
             </w:r>
+            <w:proofErr w:type="spellEnd"/>
           </w:p>
         </w:tc>
         <w:tc>
@@ -10877,49 +10870,29 @@
         <w:pStyle w:val="Caption"/>
         <w:jc w:val="center"/>
       </w:pPr>
-      <w:bookmarkStart w:id="9" w:name="_Toc195002860"/>
+      <w:bookmarkStart w:id="9" w:name="_Toc195051764"/>
       <w:r>
         <w:t xml:space="preserve">Figure </w:t>
       </w:r>
-      <w:r>
-        <w:fldChar w:fldCharType="begin"/>
-      </w:r>
-      <w:r>
-        <w:instrText xml:space="preserve"> STYLEREF 1 \s </w:instrText>
-      </w:r>
-      <w:r>
-        <w:fldChar w:fldCharType="separate"/>
-      </w:r>
-      <w:r>
-        <w:rPr>
-          <w:noProof/>
-        </w:rPr>
-        <w:t>2</w:t>
-      </w:r>
-      <w:r>
-        <w:fldChar w:fldCharType="end"/>
-      </w:r>
+      <w:fldSimple w:instr=" STYLEREF 1 \s ">
+        <w:r>
+          <w:rPr>
+            <w:noProof/>
+          </w:rPr>
+          <w:t>2</w:t>
+        </w:r>
+      </w:fldSimple>
       <w:r>
         <w:noBreakHyphen/>
       </w:r>
-      <w:r>
-        <w:fldChar w:fldCharType="begin"/>
-      </w:r>
-      <w:r>
-        <w:instrText xml:space="preserve"> SEQ Figure \* ARABIC \s 1 </w:instrText>
-      </w:r>
-      <w:r>
-        <w:fldChar w:fldCharType="separate"/>
-      </w:r>
-      <w:r>
-        <w:rPr>
-          <w:noProof/>
-        </w:rPr>
-        <w:t>1</w:t>
-      </w:r>
-      <w:r>
-        <w:fldChar w:fldCharType="end"/>
-      </w:r>
+      <w:fldSimple w:instr=" SEQ Figure \* ARABIC \s 1 ">
+        <w:r>
+          <w:rPr>
+            <w:noProof/>
+          </w:rPr>
+          <w:t>1</w:t>
+        </w:r>
+      </w:fldSimple>
       <w:r>
         <w:t xml:space="preserve"> Image </w:t>
       </w:r>
@@ -10994,49 +10967,29 @@
         <w:pStyle w:val="Caption"/>
         <w:jc w:val="center"/>
       </w:pPr>
-      <w:bookmarkStart w:id="10" w:name="_Toc195002861"/>
+      <w:bookmarkStart w:id="10" w:name="_Toc195051765"/>
       <w:r>
         <w:t xml:space="preserve">Figure </w:t>
       </w:r>
-      <w:r>
-        <w:fldChar w:fldCharType="begin"/>
-      </w:r>
-      <w:r>
-        <w:instrText xml:space="preserve"> STYLEREF 1 \s </w:instrText>
-      </w:r>
-      <w:r>
-        <w:fldChar w:fldCharType="separate"/>
-      </w:r>
-      <w:r>
-        <w:rPr>
-          <w:noProof/>
-        </w:rPr>
-        <w:t>2</w:t>
-      </w:r>
-      <w:r>
-        <w:fldChar w:fldCharType="end"/>
-      </w:r>
+      <w:fldSimple w:instr=" STYLEREF 1 \s ">
+        <w:r>
+          <w:rPr>
+            <w:noProof/>
+          </w:rPr>
+          <w:t>2</w:t>
+        </w:r>
+      </w:fldSimple>
       <w:r>
         <w:noBreakHyphen/>
       </w:r>
-      <w:r>
-        <w:fldChar w:fldCharType="begin"/>
-      </w:r>
-      <w:r>
-        <w:instrText xml:space="preserve"> SEQ Figure \* ARABIC \s 1 </w:instrText>
-      </w:r>
-      <w:r>
-        <w:fldChar w:fldCharType="separate"/>
-      </w:r>
-      <w:r>
-        <w:rPr>
-          <w:noProof/>
-        </w:rPr>
-        <w:t>2</w:t>
-      </w:r>
-      <w:r>
-        <w:fldChar w:fldCharType="end"/>
-      </w:r>
+      <w:fldSimple w:instr=" SEQ Figure \* ARABIC \s 1 ">
+        <w:r>
+          <w:rPr>
+            <w:noProof/>
+          </w:rPr>
+          <w:t>2</w:t>
+        </w:r>
+      </w:fldSimple>
       <w:r>
         <w:t xml:space="preserve"> Tabular dataset Sample Source:(Author Developed)</w:t>
       </w:r>
@@ -11139,49 +11092,29 @@
         <w:pStyle w:val="Caption"/>
         <w:jc w:val="center"/>
       </w:pPr>
-      <w:bookmarkStart w:id="11" w:name="_Toc195002862"/>
+      <w:bookmarkStart w:id="11" w:name="_Toc195051766"/>
       <w:r>
         <w:t xml:space="preserve">Figure </w:t>
       </w:r>
-      <w:r>
-        <w:fldChar w:fldCharType="begin"/>
-      </w:r>
-      <w:r>
-        <w:instrText xml:space="preserve"> STYLEREF 1 \s </w:instrText>
-      </w:r>
-      <w:r>
-        <w:fldChar w:fldCharType="separate"/>
-      </w:r>
-      <w:r>
-        <w:rPr>
-          <w:noProof/>
-        </w:rPr>
-        <w:t>2</w:t>
-      </w:r>
-      <w:r>
-        <w:fldChar w:fldCharType="end"/>
-      </w:r>
+      <w:fldSimple w:instr=" STYLEREF 1 \s ">
+        <w:r>
+          <w:rPr>
+            <w:noProof/>
+          </w:rPr>
+          <w:t>2</w:t>
+        </w:r>
+      </w:fldSimple>
       <w:r>
         <w:noBreakHyphen/>
       </w:r>
-      <w:r>
-        <w:fldChar w:fldCharType="begin"/>
-      </w:r>
-      <w:r>
-        <w:instrText xml:space="preserve"> SEQ Figure \* ARABIC \s 1 </w:instrText>
-      </w:r>
-      <w:r>
-        <w:fldChar w:fldCharType="separate"/>
-      </w:r>
-      <w:r>
-        <w:rPr>
-          <w:noProof/>
-        </w:rPr>
-        <w:t>3</w:t>
-      </w:r>
-      <w:r>
-        <w:fldChar w:fldCharType="end"/>
-      </w:r>
+      <w:fldSimple w:instr=" SEQ Figure \* ARABIC \s 1 ">
+        <w:r>
+          <w:rPr>
+            <w:noProof/>
+          </w:rPr>
+          <w:t>3</w:t>
+        </w:r>
+      </w:fldSimple>
       <w:r>
         <w:t xml:space="preserve"> Data flow chat of the system source:(Author Developed)</w:t>
       </w:r>
@@ -11196,7 +11129,7 @@
       <w:pPr>
         <w:pStyle w:val="Heading1"/>
       </w:pPr>
-      <w:bookmarkStart w:id="12" w:name="_Toc195002882"/>
+      <w:bookmarkStart w:id="12" w:name="_Toc195051717"/>
       <w:r>
         <w:t>Analysis</w:t>
       </w:r>
@@ -11206,7 +11139,7 @@
       <w:pPr>
         <w:pStyle w:val="Heading2"/>
       </w:pPr>
-      <w:bookmarkStart w:id="13" w:name="_Toc195002883"/>
+      <w:bookmarkStart w:id="13" w:name="_Toc195051718"/>
       <w:r>
         <w:t>Machine Learning for Robotics</w:t>
       </w:r>
@@ -11235,7 +11168,7 @@
       <w:pPr>
         <w:pStyle w:val="Heading2"/>
       </w:pPr>
-      <w:bookmarkStart w:id="14" w:name="_Toc195002884"/>
+      <w:bookmarkStart w:id="14" w:name="_Toc195051719"/>
       <w:r>
         <w:lastRenderedPageBreak/>
         <w:t>Methodology</w:t>
@@ -11256,7 +11189,7 @@
       <w:pPr>
         <w:pStyle w:val="Heading2"/>
       </w:pPr>
-      <w:bookmarkStart w:id="15" w:name="_Toc195002885"/>
+      <w:bookmarkStart w:id="15" w:name="_Toc195051720"/>
       <w:r>
         <w:t>Used ML model and effectiveness</w:t>
       </w:r>
@@ -11271,7 +11204,7 @@
       <w:pPr>
         <w:pStyle w:val="Heading3"/>
       </w:pPr>
-      <w:bookmarkStart w:id="16" w:name="_Toc195002886"/>
+      <w:bookmarkStart w:id="16" w:name="_Toc195051721"/>
       <w:r>
         <w:t>Soil Type Prediction Model</w:t>
       </w:r>
@@ -11469,49 +11402,29 @@
         <w:pStyle w:val="Caption"/>
         <w:jc w:val="center"/>
       </w:pPr>
-      <w:bookmarkStart w:id="17" w:name="_Toc195002863"/>
+      <w:bookmarkStart w:id="17" w:name="_Toc195051767"/>
       <w:r>
         <w:t xml:space="preserve">Figure </w:t>
       </w:r>
-      <w:r>
-        <w:fldChar w:fldCharType="begin"/>
-      </w:r>
-      <w:r>
-        <w:instrText xml:space="preserve"> STYLEREF 1 \s </w:instrText>
-      </w:r>
-      <w:r>
-        <w:fldChar w:fldCharType="separate"/>
-      </w:r>
-      <w:r>
-        <w:rPr>
-          <w:noProof/>
-        </w:rPr>
-        <w:t>3</w:t>
-      </w:r>
-      <w:r>
-        <w:fldChar w:fldCharType="end"/>
-      </w:r>
+      <w:fldSimple w:instr=" STYLEREF 1 \s ">
+        <w:r>
+          <w:rPr>
+            <w:noProof/>
+          </w:rPr>
+          <w:t>3</w:t>
+        </w:r>
+      </w:fldSimple>
       <w:r>
         <w:noBreakHyphen/>
       </w:r>
-      <w:r>
-        <w:fldChar w:fldCharType="begin"/>
-      </w:r>
-      <w:r>
-        <w:instrText xml:space="preserve"> SEQ Figure \* ARABIC \s 1 </w:instrText>
-      </w:r>
-      <w:r>
-        <w:fldChar w:fldCharType="separate"/>
-      </w:r>
-      <w:r>
-        <w:rPr>
-          <w:noProof/>
-        </w:rPr>
-        <w:t>1</w:t>
-      </w:r>
-      <w:r>
-        <w:fldChar w:fldCharType="end"/>
-      </w:r>
+      <w:fldSimple w:instr=" SEQ Figure \* ARABIC \s 1 ">
+        <w:r>
+          <w:rPr>
+            <w:noProof/>
+          </w:rPr>
+          <w:t>1</w:t>
+        </w:r>
+      </w:fldSimple>
       <w:r>
         <w:t xml:space="preserve"> </w:t>
       </w:r>
@@ -11577,49 +11490,29 @@
         <w:pStyle w:val="Caption"/>
         <w:jc w:val="center"/>
       </w:pPr>
-      <w:bookmarkStart w:id="18" w:name="_Toc195002864"/>
+      <w:bookmarkStart w:id="18" w:name="_Toc195051768"/>
       <w:r>
         <w:t xml:space="preserve">Figure </w:t>
       </w:r>
-      <w:r>
-        <w:fldChar w:fldCharType="begin"/>
-      </w:r>
-      <w:r>
-        <w:instrText xml:space="preserve"> STYLEREF 1 \s </w:instrText>
-      </w:r>
-      <w:r>
-        <w:fldChar w:fldCharType="separate"/>
-      </w:r>
-      <w:r>
-        <w:rPr>
-          <w:noProof/>
-        </w:rPr>
-        <w:t>3</w:t>
-      </w:r>
-      <w:r>
-        <w:fldChar w:fldCharType="end"/>
-      </w:r>
+      <w:fldSimple w:instr=" STYLEREF 1 \s ">
+        <w:r>
+          <w:rPr>
+            <w:noProof/>
+          </w:rPr>
+          <w:t>3</w:t>
+        </w:r>
+      </w:fldSimple>
       <w:r>
         <w:noBreakHyphen/>
       </w:r>
-      <w:r>
-        <w:fldChar w:fldCharType="begin"/>
-      </w:r>
-      <w:r>
-        <w:instrText xml:space="preserve"> SEQ Figure \* ARABIC \s 1 </w:instrText>
-      </w:r>
-      <w:r>
-        <w:fldChar w:fldCharType="separate"/>
-      </w:r>
-      <w:r>
-        <w:rPr>
-          <w:noProof/>
-        </w:rPr>
-        <w:t>2</w:t>
-      </w:r>
-      <w:r>
-        <w:fldChar w:fldCharType="end"/>
-      </w:r>
+      <w:fldSimple w:instr=" SEQ Figure \* ARABIC \s 1 ">
+        <w:r>
+          <w:rPr>
+            <w:noProof/>
+          </w:rPr>
+          <w:t>2</w:t>
+        </w:r>
+      </w:fldSimple>
       <w:r>
         <w:t xml:space="preserve"> </w:t>
       </w:r>
@@ -11835,49 +11728,29 @@
         <w:pStyle w:val="Caption"/>
         <w:jc w:val="center"/>
       </w:pPr>
-      <w:bookmarkStart w:id="19" w:name="_Toc195002865"/>
+      <w:bookmarkStart w:id="19" w:name="_Toc195051769"/>
       <w:r>
         <w:t xml:space="preserve">Figure </w:t>
       </w:r>
-      <w:r>
-        <w:fldChar w:fldCharType="begin"/>
-      </w:r>
-      <w:r>
-        <w:instrText xml:space="preserve"> STYLEREF 1 \s </w:instrText>
-      </w:r>
-      <w:r>
-        <w:fldChar w:fldCharType="separate"/>
-      </w:r>
-      <w:r>
-        <w:rPr>
-          <w:noProof/>
-        </w:rPr>
-        <w:t>3</w:t>
-      </w:r>
-      <w:r>
-        <w:fldChar w:fldCharType="end"/>
-      </w:r>
+      <w:fldSimple w:instr=" STYLEREF 1 \s ">
+        <w:r>
+          <w:rPr>
+            <w:noProof/>
+          </w:rPr>
+          <w:t>3</w:t>
+        </w:r>
+      </w:fldSimple>
       <w:r>
         <w:noBreakHyphen/>
       </w:r>
-      <w:r>
-        <w:fldChar w:fldCharType="begin"/>
-      </w:r>
-      <w:r>
-        <w:instrText xml:space="preserve"> SEQ Figure \* ARABIC \s 1 </w:instrText>
-      </w:r>
-      <w:r>
-        <w:fldChar w:fldCharType="separate"/>
-      </w:r>
-      <w:r>
-        <w:rPr>
-          <w:noProof/>
-        </w:rPr>
-        <w:t>3</w:t>
-      </w:r>
-      <w:r>
-        <w:fldChar w:fldCharType="end"/>
-      </w:r>
+      <w:fldSimple w:instr=" SEQ Figure \* ARABIC \s 1 ">
+        <w:r>
+          <w:rPr>
+            <w:noProof/>
+          </w:rPr>
+          <w:t>3</w:t>
+        </w:r>
+      </w:fldSimple>
       <w:r>
         <w:t xml:space="preserve"> </w:t>
       </w:r>
@@ -11950,49 +11823,29 @@
         <w:pStyle w:val="Caption"/>
         <w:jc w:val="center"/>
       </w:pPr>
-      <w:bookmarkStart w:id="20" w:name="_Toc195002866"/>
+      <w:bookmarkStart w:id="20" w:name="_Toc195051770"/>
       <w:r>
         <w:t xml:space="preserve">Figure </w:t>
       </w:r>
-      <w:r>
-        <w:fldChar w:fldCharType="begin"/>
-      </w:r>
-      <w:r>
-        <w:instrText xml:space="preserve"> STYLEREF 1 \s </w:instrText>
-      </w:r>
-      <w:r>
-        <w:fldChar w:fldCharType="separate"/>
-      </w:r>
-      <w:r>
-        <w:rPr>
-          <w:noProof/>
-        </w:rPr>
-        <w:t>3</w:t>
-      </w:r>
-      <w:r>
-        <w:fldChar w:fldCharType="end"/>
-      </w:r>
+      <w:fldSimple w:instr=" STYLEREF 1 \s ">
+        <w:r>
+          <w:rPr>
+            <w:noProof/>
+          </w:rPr>
+          <w:t>3</w:t>
+        </w:r>
+      </w:fldSimple>
       <w:r>
         <w:noBreakHyphen/>
       </w:r>
-      <w:r>
-        <w:fldChar w:fldCharType="begin"/>
-      </w:r>
-      <w:r>
-        <w:instrText xml:space="preserve"> SEQ Figure \* ARABIC \s 1 </w:instrText>
-      </w:r>
-      <w:r>
-        <w:fldChar w:fldCharType="separate"/>
-      </w:r>
-      <w:r>
-        <w:rPr>
-          <w:noProof/>
-        </w:rPr>
-        <w:t>4</w:t>
-      </w:r>
-      <w:r>
-        <w:fldChar w:fldCharType="end"/>
-      </w:r>
+      <w:fldSimple w:instr=" SEQ Figure \* ARABIC \s 1 ">
+        <w:r>
+          <w:rPr>
+            <w:noProof/>
+          </w:rPr>
+          <w:t>4</w:t>
+        </w:r>
+      </w:fldSimple>
       <w:r>
         <w:t xml:space="preserve"> </w:t>
       </w:r>
@@ -12012,19 +11865,7 @@
         <w:rPr>
           <w:u w:val="single"/>
         </w:rPr>
-        <w:t xml:space="preserve">Scenario </w:t>
-      </w:r>
-      <w:r>
-        <w:rPr>
-          <w:u w:val="single"/>
-        </w:rPr>
-        <w:t>02:</w:t>
-      </w:r>
-      <w:r>
-        <w:rPr>
-          <w:u w:val="single"/>
-        </w:rPr>
-        <w:t xml:space="preserve"> Expected result is Sandy</w:t>
+        <w:t>Scenario 02: Expected result is Sandy</w:t>
       </w:r>
     </w:p>
     <w:p>
@@ -12034,6 +11875,7 @@
       </w:pPr>
       <w:r>
         <w:rPr>
+          <w:noProof/>
           <w:u w:val="single"/>
         </w:rPr>
         <w:drawing>
@@ -12078,49 +11920,29 @@
         <w:pStyle w:val="Caption"/>
         <w:jc w:val="center"/>
       </w:pPr>
-      <w:bookmarkStart w:id="21" w:name="_Toc195002867"/>
+      <w:bookmarkStart w:id="21" w:name="_Toc195051771"/>
       <w:r>
         <w:t xml:space="preserve">Figure </w:t>
       </w:r>
-      <w:r>
-        <w:fldChar w:fldCharType="begin"/>
-      </w:r>
-      <w:r>
-        <w:instrText xml:space="preserve"> STYLEREF 1 \s </w:instrText>
-      </w:r>
-      <w:r>
-        <w:fldChar w:fldCharType="separate"/>
-      </w:r>
-      <w:r>
-        <w:rPr>
-          <w:noProof/>
-        </w:rPr>
-        <w:t>3</w:t>
-      </w:r>
-      <w:r>
-        <w:fldChar w:fldCharType="end"/>
-      </w:r>
+      <w:fldSimple w:instr=" STYLEREF 1 \s ">
+        <w:r>
+          <w:rPr>
+            <w:noProof/>
+          </w:rPr>
+          <w:t>3</w:t>
+        </w:r>
+      </w:fldSimple>
       <w:r>
         <w:noBreakHyphen/>
       </w:r>
-      <w:r>
-        <w:fldChar w:fldCharType="begin"/>
-      </w:r>
-      <w:r>
-        <w:instrText xml:space="preserve"> SEQ Figure \* ARABIC \s 1 </w:instrText>
-      </w:r>
-      <w:r>
-        <w:fldChar w:fldCharType="separate"/>
-      </w:r>
-      <w:r>
-        <w:rPr>
-          <w:noProof/>
-        </w:rPr>
-        <w:t>5</w:t>
-      </w:r>
-      <w:r>
-        <w:fldChar w:fldCharType="end"/>
-      </w:r>
+      <w:fldSimple w:instr=" SEQ Figure \* ARABIC \s 1 ">
+        <w:r>
+          <w:rPr>
+            <w:noProof/>
+          </w:rPr>
+          <w:t>5</w:t>
+        </w:r>
+      </w:fldSimple>
       <w:r>
         <w:t xml:space="preserve"> </w:t>
       </w:r>
@@ -12169,6 +11991,9 @@
         <w:jc w:val="center"/>
       </w:pPr>
       <w:r>
+        <w:rPr>
+          <w:noProof/>
+        </w:rPr>
         <w:drawing>
           <wp:inline distT="0" distB="0" distL="0" distR="0" wp14:anchorId="6292F205" wp14:editId="6481EDE6">
             <wp:extent cx="4093293" cy="3397170"/>
@@ -12211,49 +12036,29 @@
         <w:pStyle w:val="Caption"/>
         <w:jc w:val="center"/>
       </w:pPr>
-      <w:bookmarkStart w:id="22" w:name="_Toc195002868"/>
+      <w:bookmarkStart w:id="22" w:name="_Toc195051772"/>
       <w:r>
         <w:t xml:space="preserve">Figure </w:t>
       </w:r>
-      <w:r>
-        <w:fldChar w:fldCharType="begin"/>
-      </w:r>
-      <w:r>
-        <w:instrText xml:space="preserve"> STYLEREF 1 \s </w:instrText>
-      </w:r>
-      <w:r>
-        <w:fldChar w:fldCharType="separate"/>
-      </w:r>
-      <w:r>
-        <w:rPr>
-          <w:noProof/>
-        </w:rPr>
-        <w:t>3</w:t>
-      </w:r>
-      <w:r>
-        <w:fldChar w:fldCharType="end"/>
-      </w:r>
+      <w:fldSimple w:instr=" STYLEREF 1 \s ">
+        <w:r>
+          <w:rPr>
+            <w:noProof/>
+          </w:rPr>
+          <w:t>3</w:t>
+        </w:r>
+      </w:fldSimple>
       <w:r>
         <w:noBreakHyphen/>
       </w:r>
-      <w:r>
-        <w:fldChar w:fldCharType="begin"/>
-      </w:r>
-      <w:r>
-        <w:instrText xml:space="preserve"> SEQ Figure \* ARABIC \s 1 </w:instrText>
-      </w:r>
-      <w:r>
-        <w:fldChar w:fldCharType="separate"/>
-      </w:r>
-      <w:r>
-        <w:rPr>
-          <w:noProof/>
-        </w:rPr>
-        <w:t>6</w:t>
-      </w:r>
-      <w:r>
-        <w:fldChar w:fldCharType="end"/>
-      </w:r>
+      <w:fldSimple w:instr=" SEQ Figure \* ARABIC \s 1 ">
+        <w:r>
+          <w:rPr>
+            <w:noProof/>
+          </w:rPr>
+          <w:t>6</w:t>
+        </w:r>
+      </w:fldSimple>
       <w:r>
         <w:t xml:space="preserve"> </w:t>
       </w:r>
@@ -12267,7 +12072,7 @@
       <w:pPr>
         <w:pStyle w:val="Heading3"/>
       </w:pPr>
-      <w:bookmarkStart w:id="23" w:name="_Toc195002887"/>
+      <w:bookmarkStart w:id="23" w:name="_Toc195051722"/>
       <w:r>
         <w:t>Crop Type Prediction Model</w:t>
       </w:r>
@@ -12366,49 +12171,29 @@
         <w:pStyle w:val="Caption"/>
         <w:jc w:val="center"/>
       </w:pPr>
-      <w:bookmarkStart w:id="24" w:name="_Toc195002869"/>
+      <w:bookmarkStart w:id="24" w:name="_Toc195051773"/>
       <w:r>
         <w:t xml:space="preserve">Figure </w:t>
       </w:r>
-      <w:r>
-        <w:fldChar w:fldCharType="begin"/>
-      </w:r>
-      <w:r>
-        <w:instrText xml:space="preserve"> STYLEREF 1 \s </w:instrText>
-      </w:r>
-      <w:r>
-        <w:fldChar w:fldCharType="separate"/>
-      </w:r>
-      <w:r>
-        <w:rPr>
-          <w:noProof/>
-        </w:rPr>
-        <w:t>3</w:t>
-      </w:r>
-      <w:r>
-        <w:fldChar w:fldCharType="end"/>
-      </w:r>
+      <w:fldSimple w:instr=" STYLEREF 1 \s ">
+        <w:r>
+          <w:rPr>
+            <w:noProof/>
+          </w:rPr>
+          <w:t>3</w:t>
+        </w:r>
+      </w:fldSimple>
       <w:r>
         <w:noBreakHyphen/>
       </w:r>
-      <w:r>
-        <w:fldChar w:fldCharType="begin"/>
-      </w:r>
-      <w:r>
-        <w:instrText xml:space="preserve"> SEQ Figure \* ARABIC \s 1 </w:instrText>
-      </w:r>
-      <w:r>
-        <w:fldChar w:fldCharType="separate"/>
-      </w:r>
-      <w:r>
-        <w:rPr>
-          <w:noProof/>
-        </w:rPr>
-        <w:t>7</w:t>
-      </w:r>
-      <w:r>
-        <w:fldChar w:fldCharType="end"/>
-      </w:r>
+      <w:fldSimple w:instr=" SEQ Figure \* ARABIC \s 1 ">
+        <w:r>
+          <w:rPr>
+            <w:noProof/>
+          </w:rPr>
+          <w:t>7</w:t>
+        </w:r>
+      </w:fldSimple>
       <w:r>
         <w:t xml:space="preserve"> </w:t>
       </w:r>
@@ -12497,49 +12282,29 @@
         <w:pStyle w:val="Caption"/>
         <w:jc w:val="center"/>
       </w:pPr>
-      <w:bookmarkStart w:id="25" w:name="_Toc195002870"/>
+      <w:bookmarkStart w:id="25" w:name="_Toc195051774"/>
       <w:r>
         <w:t xml:space="preserve">Figure </w:t>
       </w:r>
-      <w:r>
-        <w:fldChar w:fldCharType="begin"/>
-      </w:r>
-      <w:r>
-        <w:instrText xml:space="preserve"> STYLEREF 1 \s </w:instrText>
-      </w:r>
-      <w:r>
-        <w:fldChar w:fldCharType="separate"/>
-      </w:r>
-      <w:r>
-        <w:rPr>
-          <w:noProof/>
-        </w:rPr>
-        <w:t>3</w:t>
-      </w:r>
-      <w:r>
-        <w:fldChar w:fldCharType="end"/>
-      </w:r>
+      <w:fldSimple w:instr=" STYLEREF 1 \s ">
+        <w:r>
+          <w:rPr>
+            <w:noProof/>
+          </w:rPr>
+          <w:t>3</w:t>
+        </w:r>
+      </w:fldSimple>
       <w:r>
         <w:noBreakHyphen/>
       </w:r>
-      <w:r>
-        <w:fldChar w:fldCharType="begin"/>
-      </w:r>
-      <w:r>
-        <w:instrText xml:space="preserve"> SEQ Figure \* ARABIC \s 1 </w:instrText>
-      </w:r>
-      <w:r>
-        <w:fldChar w:fldCharType="separate"/>
-      </w:r>
-      <w:r>
-        <w:rPr>
-          <w:noProof/>
-        </w:rPr>
-        <w:t>8</w:t>
-      </w:r>
-      <w:r>
-        <w:fldChar w:fldCharType="end"/>
-      </w:r>
+      <w:fldSimple w:instr=" SEQ Figure \* ARABIC \s 1 ">
+        <w:r>
+          <w:rPr>
+            <w:noProof/>
+          </w:rPr>
+          <w:t>8</w:t>
+        </w:r>
+      </w:fldSimple>
       <w:r>
         <w:t xml:space="preserve"> </w:t>
       </w:r>
@@ -12621,49 +12386,29 @@
         <w:pStyle w:val="Caption"/>
         <w:jc w:val="center"/>
       </w:pPr>
-      <w:bookmarkStart w:id="26" w:name="_Toc195002871"/>
+      <w:bookmarkStart w:id="26" w:name="_Toc195051775"/>
       <w:r>
         <w:t xml:space="preserve">Figure </w:t>
       </w:r>
-      <w:r>
-        <w:fldChar w:fldCharType="begin"/>
-      </w:r>
-      <w:r>
-        <w:instrText xml:space="preserve"> STYLEREF 1 \s </w:instrText>
-      </w:r>
-      <w:r>
-        <w:fldChar w:fldCharType="separate"/>
-      </w:r>
-      <w:r>
-        <w:rPr>
-          <w:noProof/>
-        </w:rPr>
-        <w:t>3</w:t>
-      </w:r>
-      <w:r>
-        <w:fldChar w:fldCharType="end"/>
-      </w:r>
+      <w:fldSimple w:instr=" STYLEREF 1 \s ">
+        <w:r>
+          <w:rPr>
+            <w:noProof/>
+          </w:rPr>
+          <w:t>3</w:t>
+        </w:r>
+      </w:fldSimple>
       <w:r>
         <w:noBreakHyphen/>
       </w:r>
-      <w:r>
-        <w:fldChar w:fldCharType="begin"/>
-      </w:r>
-      <w:r>
-        <w:instrText xml:space="preserve"> SEQ Figure \* ARABIC \s 1 </w:instrText>
-      </w:r>
-      <w:r>
-        <w:fldChar w:fldCharType="separate"/>
-      </w:r>
-      <w:r>
-        <w:rPr>
-          <w:noProof/>
-        </w:rPr>
-        <w:t>10</w:t>
-      </w:r>
-      <w:r>
-        <w:fldChar w:fldCharType="end"/>
-      </w:r>
+      <w:fldSimple w:instr=" SEQ Figure \* ARABIC \s 1 ">
+        <w:r>
+          <w:rPr>
+            <w:noProof/>
+          </w:rPr>
+          <w:t>9</w:t>
+        </w:r>
+      </w:fldSimple>
       <w:r>
         <w:t xml:space="preserve"> </w:t>
       </w:r>
@@ -12744,49 +12489,29 @@
         <w:pStyle w:val="Caption"/>
         <w:jc w:val="center"/>
       </w:pPr>
-      <w:bookmarkStart w:id="27" w:name="_Toc195002872"/>
+      <w:bookmarkStart w:id="27" w:name="_Toc195051776"/>
       <w:r>
         <w:t xml:space="preserve">Figure </w:t>
       </w:r>
-      <w:r>
-        <w:fldChar w:fldCharType="begin"/>
-      </w:r>
-      <w:r>
-        <w:instrText xml:space="preserve"> STYLEREF 1 \s </w:instrText>
-      </w:r>
-      <w:r>
-        <w:fldChar w:fldCharType="separate"/>
-      </w:r>
-      <w:r>
-        <w:rPr>
-          <w:noProof/>
-        </w:rPr>
-        <w:t>3</w:t>
-      </w:r>
-      <w:r>
-        <w:fldChar w:fldCharType="end"/>
-      </w:r>
+      <w:fldSimple w:instr=" STYLEREF 1 \s ">
+        <w:r>
+          <w:rPr>
+            <w:noProof/>
+          </w:rPr>
+          <w:t>3</w:t>
+        </w:r>
+      </w:fldSimple>
       <w:r>
         <w:noBreakHyphen/>
       </w:r>
-      <w:r>
-        <w:fldChar w:fldCharType="begin"/>
-      </w:r>
-      <w:r>
-        <w:instrText xml:space="preserve"> SEQ Figure \* ARABIC \s 1 </w:instrText>
-      </w:r>
-      <w:r>
-        <w:fldChar w:fldCharType="separate"/>
-      </w:r>
-      <w:r>
-        <w:rPr>
-          <w:noProof/>
-        </w:rPr>
-        <w:t>11</w:t>
-      </w:r>
-      <w:r>
-        <w:fldChar w:fldCharType="end"/>
-      </w:r>
+      <w:fldSimple w:instr=" SEQ Figure \* ARABIC \s 1 ">
+        <w:r>
+          <w:rPr>
+            <w:noProof/>
+          </w:rPr>
+          <w:t>10</w:t>
+        </w:r>
+      </w:fldSimple>
       <w:r>
         <w:t xml:space="preserve"> </w:t>
       </w:r>
@@ -12882,49 +12607,29 @@
         <w:pStyle w:val="Caption"/>
         <w:jc w:val="center"/>
       </w:pPr>
-      <w:bookmarkStart w:id="28" w:name="_Toc195002873"/>
+      <w:bookmarkStart w:id="28" w:name="_Toc195051777"/>
       <w:r>
         <w:t xml:space="preserve">Figure </w:t>
       </w:r>
-      <w:r>
-        <w:fldChar w:fldCharType="begin"/>
-      </w:r>
-      <w:r>
-        <w:instrText xml:space="preserve"> STYLEREF 1 \s </w:instrText>
-      </w:r>
-      <w:r>
-        <w:fldChar w:fldCharType="separate"/>
-      </w:r>
-      <w:r>
-        <w:rPr>
-          <w:noProof/>
-        </w:rPr>
-        <w:t>3</w:t>
-      </w:r>
-      <w:r>
-        <w:fldChar w:fldCharType="end"/>
-      </w:r>
+      <w:fldSimple w:instr=" STYLEREF 1 \s ">
+        <w:r>
+          <w:rPr>
+            <w:noProof/>
+          </w:rPr>
+          <w:t>3</w:t>
+        </w:r>
+      </w:fldSimple>
       <w:r>
         <w:noBreakHyphen/>
       </w:r>
-      <w:r>
-        <w:fldChar w:fldCharType="begin"/>
-      </w:r>
-      <w:r>
-        <w:instrText xml:space="preserve"> SEQ Figure \* ARABIC \s 1 </w:instrText>
-      </w:r>
-      <w:r>
-        <w:fldChar w:fldCharType="separate"/>
-      </w:r>
-      <w:r>
-        <w:rPr>
-          <w:noProof/>
-        </w:rPr>
-        <w:t>12</w:t>
-      </w:r>
-      <w:r>
-        <w:fldChar w:fldCharType="end"/>
-      </w:r>
+      <w:fldSimple w:instr=" SEQ Figure \* ARABIC \s 1 ">
+        <w:r>
+          <w:rPr>
+            <w:noProof/>
+          </w:rPr>
+          <w:t>11</w:t>
+        </w:r>
+      </w:fldSimple>
       <w:r>
         <w:t xml:space="preserve"> </w:t>
       </w:r>
@@ -13068,49 +12773,29 @@
         <w:pStyle w:val="Caption"/>
         <w:jc w:val="center"/>
       </w:pPr>
-      <w:bookmarkStart w:id="29" w:name="_Toc195002874"/>
+      <w:bookmarkStart w:id="29" w:name="_Toc195051778"/>
       <w:r>
         <w:t xml:space="preserve">Figure </w:t>
       </w:r>
-      <w:r>
-        <w:fldChar w:fldCharType="begin"/>
-      </w:r>
-      <w:r>
-        <w:instrText xml:space="preserve"> STYLEREF 1 \s </w:instrText>
-      </w:r>
-      <w:r>
-        <w:fldChar w:fldCharType="separate"/>
-      </w:r>
-      <w:r>
-        <w:rPr>
-          <w:noProof/>
-        </w:rPr>
-        <w:t>3</w:t>
-      </w:r>
-      <w:r>
-        <w:fldChar w:fldCharType="end"/>
-      </w:r>
+      <w:fldSimple w:instr=" STYLEREF 1 \s ">
+        <w:r>
+          <w:rPr>
+            <w:noProof/>
+          </w:rPr>
+          <w:t>3</w:t>
+        </w:r>
+      </w:fldSimple>
       <w:r>
         <w:noBreakHyphen/>
       </w:r>
-      <w:r>
-        <w:fldChar w:fldCharType="begin"/>
-      </w:r>
-      <w:r>
-        <w:instrText xml:space="preserve"> SEQ Figure \* ARABIC \s 1 </w:instrText>
-      </w:r>
-      <w:r>
-        <w:fldChar w:fldCharType="separate"/>
-      </w:r>
-      <w:r>
-        <w:rPr>
-          <w:noProof/>
-        </w:rPr>
-        <w:t>13</w:t>
-      </w:r>
-      <w:r>
-        <w:fldChar w:fldCharType="end"/>
-      </w:r>
+      <w:fldSimple w:instr=" SEQ Figure \* ARABIC \s 1 ">
+        <w:r>
+          <w:rPr>
+            <w:noProof/>
+          </w:rPr>
+          <w:t>12</w:t>
+        </w:r>
+      </w:fldSimple>
       <w:r>
         <w:t xml:space="preserve"> </w:t>
       </w:r>
@@ -13173,7 +12858,7 @@
       <w:pPr>
         <w:pStyle w:val="Heading2"/>
       </w:pPr>
-      <w:bookmarkStart w:id="30" w:name="_Toc195002888"/>
+      <w:bookmarkStart w:id="30" w:name="_Toc195051723"/>
       <w:r>
         <w:t>Model Evaluation</w:t>
       </w:r>
@@ -13340,49 +13025,29 @@
         <w:pStyle w:val="Caption"/>
         <w:jc w:val="center"/>
       </w:pPr>
-      <w:bookmarkStart w:id="31" w:name="_Toc195002875"/>
+      <w:bookmarkStart w:id="31" w:name="_Toc195051779"/>
       <w:r>
         <w:t xml:space="preserve">Figure </w:t>
       </w:r>
-      <w:r>
-        <w:fldChar w:fldCharType="begin"/>
-      </w:r>
-      <w:r>
-        <w:instrText xml:space="preserve"> STYLEREF 1 \s </w:instrText>
-      </w:r>
-      <w:r>
-        <w:fldChar w:fldCharType="separate"/>
-      </w:r>
-      <w:r>
-        <w:rPr>
-          <w:noProof/>
-        </w:rPr>
-        <w:t>3</w:t>
-      </w:r>
-      <w:r>
-        <w:fldChar w:fldCharType="end"/>
-      </w:r>
+      <w:fldSimple w:instr=" STYLEREF 1 \s ">
+        <w:r>
+          <w:rPr>
+            <w:noProof/>
+          </w:rPr>
+          <w:t>3</w:t>
+        </w:r>
+      </w:fldSimple>
       <w:r>
         <w:noBreakHyphen/>
       </w:r>
-      <w:r>
-        <w:fldChar w:fldCharType="begin"/>
-      </w:r>
-      <w:r>
-        <w:instrText xml:space="preserve"> SEQ Figure \* ARABIC \s 1 </w:instrText>
-      </w:r>
-      <w:r>
-        <w:fldChar w:fldCharType="separate"/>
-      </w:r>
-      <w:r>
-        <w:rPr>
-          <w:noProof/>
-        </w:rPr>
-        <w:t>14</w:t>
-      </w:r>
-      <w:r>
-        <w:fldChar w:fldCharType="end"/>
-      </w:r>
+      <w:fldSimple w:instr=" SEQ Figure \* ARABIC \s 1 ">
+        <w:r>
+          <w:rPr>
+            <w:noProof/>
+          </w:rPr>
+          <w:t>13</w:t>
+        </w:r>
+      </w:fldSimple>
       <w:r>
         <w:t xml:space="preserve"> Final system prediction Source: (Author Developed)</w:t>
       </w:r>
@@ -13392,7 +13057,7 @@
       <w:pPr>
         <w:pStyle w:val="Heading1"/>
       </w:pPr>
-      <w:bookmarkStart w:id="32" w:name="_Toc195002889"/>
+      <w:bookmarkStart w:id="32" w:name="_Toc195051724"/>
       <w:r>
         <w:lastRenderedPageBreak/>
         <w:t>Conclusion</w:t>
@@ -13430,7 +13095,7 @@
       <w:pPr>
         <w:pStyle w:val="Heading1"/>
       </w:pPr>
-      <w:bookmarkStart w:id="33" w:name="_Toc195002890"/>
+      <w:bookmarkStart w:id="33" w:name="_Toc195051725"/>
       <w:r>
         <w:t>F</w:t>
       </w:r>
@@ -13694,11 +13359,41 @@
       <w:pPr>
         <w:pStyle w:val="Heading1"/>
       </w:pPr>
-      <w:bookmarkStart w:id="34" w:name="_Toc195002891"/>
+      <w:bookmarkStart w:id="34" w:name="_Toc195051726"/>
       <w:r>
         <w:t>Live Demonstration</w:t>
       </w:r>
       <w:bookmarkEnd w:id="34"/>
+    </w:p>
+    <w:p>
+      <w:r>
+        <w:t>Live demonstration can be watch via below link;</w:t>
+      </w:r>
+    </w:p>
+    <w:p>
+      <w:r>
+        <w:t>YouTube</w:t>
+      </w:r>
+      <w:r>
+        <w:t xml:space="preserve"> uploaded </w:t>
+      </w:r>
+      <w:hyperlink r:id="rId30" w:history="1">
+        <w:r>
+          <w:rPr>
+            <w:rStyle w:val="Hyperlink"/>
+          </w:rPr>
+          <w:t>video demonstration</w:t>
+        </w:r>
+      </w:hyperlink>
+      <w:r>
+        <w:t xml:space="preserve">. (URL: </w:t>
+      </w:r>
+      <w:r>
+        <w:t>https://youtu.be/1Edy1CHsnU4</w:t>
+      </w:r>
+      <w:r>
+        <w:t>)</w:t>
+      </w:r>
     </w:p>
     <w:p>
       <w:pPr>
@@ -13706,59 +13401,8 @@
           <w:color w:val="FF0000"/>
         </w:rPr>
       </w:pPr>
-      <w:r>
-        <w:rPr>
-          <w:color w:val="FF0000"/>
-        </w:rPr>
-        <w:t xml:space="preserve">6- link to demo. </w:t>
-      </w:r>
-    </w:p>
-    <w:p>
-      <w:pPr>
-        <w:rPr>
-          <w:color w:val="FF0000"/>
-        </w:rPr>
-      </w:pPr>
-      <w:r>
-        <w:rPr>
-          <w:color w:val="FF0000"/>
-        </w:rPr>
-        <w:t>Max 5-Min / Code (Read / ML consist / Cycles.. Accuracy</w:t>
-      </w:r>
-      <w:r>
-        <w:rPr>
-          <w:color w:val="FF0000"/>
-        </w:rPr>
-        <w:t xml:space="preserve"> / Only predict – Run – Live run </w:t>
-      </w:r>
-      <w:r>
-        <w:rPr>
-          <w:color w:val="FF0000"/>
-        </w:rPr>
-        <w:t>)</w:t>
-      </w:r>
-    </w:p>
-    <w:p>
-      <w:pPr>
-        <w:rPr>
-          <w:color w:val="FF0000"/>
-        </w:rPr>
-      </w:pPr>
-      <w:r>
-        <w:rPr>
-          <w:color w:val="FF0000"/>
-        </w:rPr>
-        <w:t>Take 10min because of two models</w:t>
-      </w:r>
-    </w:p>
-    <w:p>
-      <w:pPr>
-        <w:rPr>
-          <w:color w:val="FF0000"/>
-        </w:rPr>
-      </w:pPr>
-    </w:p>
-    <w:bookmarkStart w:id="35" w:name="_Toc195002892" w:displacedByCustomXml="next"/>
+    </w:p>
+    <w:bookmarkStart w:id="35" w:name="_Toc195051727" w:displacedByCustomXml="next"/>
     <w:sdt>
       <w:sdtPr>
         <w:rPr>
@@ -20266,7 +19910,7 @@
 </file>
 
 <file path=customXml/itemProps1.xml><?xml version="1.0" encoding="utf-8"?>
-<ds:datastoreItem xmlns:ds="http://schemas.openxmlformats.org/officeDocument/2006/customXml" ds:itemID="{277E38D9-3975-4CDA-997F-17ED63425339}">
+<ds:datastoreItem xmlns:ds="http://schemas.openxmlformats.org/officeDocument/2006/customXml" ds:itemID="{F56094DE-5F0F-4D74-858C-3EA834E1C1B8}">
   <ds:schemaRefs>
     <ds:schemaRef ds:uri="http://schemas.openxmlformats.org/officeDocument/2006/bibliography"/>
   </ds:schemaRefs>

</xml_diff>